<commit_message>
added my short  and not complete solution to q3
</commit_message>
<xml_diff>
--- a/Theoretical Exercises/ex3/EX3_Theoretical_203056585_201606951_304957673.docx
+++ b/Theoretical Exercises/ex3/EX3_Theoretical_203056585_201606951_304957673.docx
@@ -1,6 +1,6 @@
 
 <file path=word/document.xml><?xml version="1.0" encoding="utf-8"?>
-<w:document xmlns:ve="http://schemas.openxmlformats.org/markup-compatibility/2006" xmlns:o="urn:schemas-microsoft-com:office:office" xmlns:r="http://schemas.openxmlformats.org/officeDocument/2006/relationships" xmlns:m="http://schemas.openxmlformats.org/officeDocument/2006/math" xmlns:v="urn:schemas-microsoft-com:vml" xmlns:wp="http://schemas.openxmlformats.org/drawingml/2006/wordprocessingDrawing" xmlns:w10="urn:schemas-microsoft-com:office:word" xmlns:w="http://schemas.openxmlformats.org/wordprocessingml/2006/main" xmlns:wne="http://schemas.microsoft.com/office/word/2006/wordml">
+<w:document xmlns:wpc="http://schemas.microsoft.com/office/word/2010/wordprocessingCanvas" xmlns:cx="http://schemas.microsoft.com/office/drawing/2014/chartex" xmlns:cx1="http://schemas.microsoft.com/office/drawing/2015/9/8/chartex" xmlns:cx2="http://schemas.microsoft.com/office/drawing/2015/10/21/chartex" xmlns:cx3="http://schemas.microsoft.com/office/drawing/2016/5/9/chartex" xmlns:cx4="http://schemas.microsoft.com/office/drawing/2016/5/10/chartex" xmlns:cx5="http://schemas.microsoft.com/office/drawing/2016/5/11/chartex" xmlns:mc="http://schemas.openxmlformats.org/markup-compatibility/2006" xmlns:o="urn:schemas-microsoft-com:office:office" xmlns:r="http://schemas.openxmlformats.org/officeDocument/2006/relationships" xmlns:m="http://schemas.openxmlformats.org/officeDocument/2006/math" xmlns:v="urn:schemas-microsoft-com:vml" xmlns:wp14="http://schemas.microsoft.com/office/word/2010/wordprocessingDrawing" xmlns:wp="http://schemas.openxmlformats.org/drawingml/2006/wordprocessingDrawing" xmlns:w10="urn:schemas-microsoft-com:office:word" xmlns:w="http://schemas.openxmlformats.org/wordprocessingml/2006/main" xmlns:w14="http://schemas.microsoft.com/office/word/2010/wordml" xmlns:w15="http://schemas.microsoft.com/office/word/2012/wordml" xmlns:w16se="http://schemas.microsoft.com/office/word/2015/wordml/symex" xmlns:wpg="http://schemas.microsoft.com/office/word/2010/wordprocessingGroup" xmlns:wpi="http://schemas.microsoft.com/office/word/2010/wordprocessingInk" xmlns:wne="http://schemas.microsoft.com/office/word/2006/wordml" xmlns:wps="http://schemas.microsoft.com/office/word/2010/wordprocessingShape" mc:Ignorable="w14 w15 w16se wp14">
   <w:body>
     <w:p>
       <w:pPr>
@@ -94,7 +94,7 @@
     </w:p>
     <w:p>
       <w:pPr>
-        <w:pStyle w:val="Heading2"/>
+        <w:pStyle w:val="2"/>
         <w:jc w:val="center"/>
         <w:rPr>
           <w:b/>
@@ -124,7 +124,7 @@
     </w:p>
     <w:p>
       <w:pPr>
-        <w:pStyle w:val="Heading2"/>
+        <w:pStyle w:val="2"/>
         <w:jc w:val="center"/>
         <w:rPr>
           <w:rtl/>
@@ -133,7 +133,7 @@
     </w:p>
     <w:p>
       <w:pPr>
-        <w:pStyle w:val="Heading2"/>
+        <w:pStyle w:val="2"/>
         <w:jc w:val="center"/>
       </w:pPr>
       <w:r>
@@ -141,12 +141,21 @@
           <w:rFonts w:hint="cs"/>
           <w:rtl/>
         </w:rPr>
-        <w:t>שם: אבי קצ'ולרו</w:t>
-      </w:r>
-    </w:p>
-    <w:p>
-      <w:pPr>
-        <w:pStyle w:val="Heading2"/>
+        <w:t xml:space="preserve">שם: אבי </w:t>
+      </w:r>
+      <w:proofErr w:type="spellStart"/>
+      <w:r>
+        <w:rPr>
+          <w:rFonts w:hint="cs"/>
+          <w:rtl/>
+        </w:rPr>
+        <w:t>קצ'ולרו</w:t>
+      </w:r>
+      <w:proofErr w:type="spellEnd"/>
+    </w:p>
+    <w:p>
+      <w:pPr>
+        <w:pStyle w:val="2"/>
         <w:jc w:val="center"/>
       </w:pPr>
       <w:r>
@@ -162,7 +171,7 @@
     </w:p>
     <w:p>
       <w:pPr>
-        <w:pStyle w:val="Heading2"/>
+        <w:pStyle w:val="2"/>
         <w:jc w:val="center"/>
       </w:pPr>
       <w:r>
@@ -194,7 +203,7 @@
     </w:p>
     <w:p>
       <w:pPr>
-        <w:pStyle w:val="Heading2"/>
+        <w:pStyle w:val="2"/>
         <w:jc w:val="center"/>
         <w:rPr>
           <w:u w:val="single"/>
@@ -205,7 +214,7 @@
     <w:p/>
     <w:p>
       <w:pPr>
-        <w:pStyle w:val="Heading2"/>
+        <w:pStyle w:val="2"/>
         <w:jc w:val="center"/>
       </w:pPr>
       <w:r>
@@ -218,7 +227,7 @@
     </w:p>
     <w:p>
       <w:pPr>
-        <w:pStyle w:val="Heading2"/>
+        <w:pStyle w:val="2"/>
         <w:jc w:val="center"/>
       </w:pPr>
       <w:r>
@@ -234,7 +243,7 @@
     </w:p>
     <w:p>
       <w:pPr>
-        <w:pStyle w:val="Heading2"/>
+        <w:pStyle w:val="2"/>
         <w:jc w:val="center"/>
       </w:pPr>
       <w:r>
@@ -259,7 +268,7 @@
     </w:p>
     <w:p>
       <w:pPr>
-        <w:pStyle w:val="Heading2"/>
+        <w:pStyle w:val="2"/>
         <w:jc w:val="center"/>
         <w:rPr>
           <w:u w:val="single"/>
@@ -270,7 +279,7 @@
     <w:p/>
     <w:p>
       <w:pPr>
-        <w:pStyle w:val="Heading2"/>
+        <w:pStyle w:val="2"/>
         <w:jc w:val="center"/>
       </w:pPr>
       <w:r>
@@ -283,7 +292,7 @@
     </w:p>
     <w:p>
       <w:pPr>
-        <w:pStyle w:val="Heading2"/>
+        <w:pStyle w:val="2"/>
         <w:jc w:val="center"/>
       </w:pPr>
       <w:r>
@@ -299,7 +308,7 @@
     </w:p>
     <w:p>
       <w:pPr>
-        <w:pStyle w:val="Heading2"/>
+        <w:pStyle w:val="2"/>
         <w:jc w:val="center"/>
       </w:pPr>
       <w:r>
@@ -345,10 +354,9 @@
     </w:p>
     <w:p>
       <w:pPr>
-        <w:pStyle w:val="Heading1"/>
+        <w:pStyle w:val="1"/>
         <w:jc w:val="center"/>
         <w:rPr>
-          <w:rFonts w:hint="cs"/>
           <w:rtl/>
         </w:rPr>
       </w:pPr>
@@ -384,10 +392,9 @@
     </w:p>
     <w:p>
       <w:pPr>
-        <w:pStyle w:val="Heading1"/>
+        <w:pStyle w:val="1"/>
         <w:jc w:val="center"/>
         <w:rPr>
-          <w:rFonts w:hint="cs"/>
           <w:rtl/>
         </w:rPr>
       </w:pPr>
@@ -423,7 +430,7 @@
     </w:p>
     <w:p>
       <w:pPr>
-        <w:pStyle w:val="Heading1"/>
+        <w:pStyle w:val="1"/>
         <w:jc w:val="center"/>
       </w:pPr>
       <w:r>
@@ -438,7 +445,6 @@
     <w:p>
       <w:pPr>
         <w:rPr>
-          <w:rFonts w:hint="cs"/>
           <w:rtl/>
         </w:rPr>
       </w:pPr>
@@ -507,19 +513,7 @@
           <w:rPr>
             <w:rFonts w:ascii="Cambria Math" w:hAnsi="Cambria Math"/>
           </w:rPr>
-          <m:t>=</m:t>
-        </m:r>
-        <m:r>
-          <w:rPr>
-            <w:rFonts w:ascii="Cambria Math" w:hAnsi="Cambria Math"/>
-          </w:rPr>
-          <m:t>111101000000</m:t>
-        </m:r>
-        <m:r>
-          <w:rPr>
-            <w:rFonts w:ascii="Cambria Math" w:hAnsi="Cambria Math"/>
-          </w:rPr>
-          <m:t xml:space="preserve"> </m:t>
+          <m:t xml:space="preserve">=111101000000 </m:t>
         </m:r>
       </m:oMath>
       <w:r>
@@ -550,7 +544,6 @@
     <w:p>
       <w:pPr>
         <w:rPr>
-          <w:rFonts w:hint="cs"/>
           <w:rtl/>
         </w:rPr>
       </w:pPr>
@@ -650,13 +643,7 @@
           <w:rPr>
             <w:rFonts w:ascii="Cambria Math" w:hAnsi="Cambria Math"/>
           </w:rPr>
-          <m:t>=</m:t>
-        </m:r>
-        <m:r>
-          <w:rPr>
-            <w:rFonts w:ascii="Cambria Math" w:hAnsi="Cambria Math"/>
-          </w:rPr>
-          <m:t>10111011100001</m:t>
+          <m:t>=10111011100001</m:t>
         </m:r>
       </m:oMath>
       <w:r>
@@ -687,7 +674,6 @@
     <w:p>
       <w:pPr>
         <w:rPr>
-          <w:rFonts w:hint="cs"/>
           <w:rtl/>
         </w:rPr>
       </w:pPr>
@@ -774,13 +760,7 @@
           <w:rPr>
             <w:rFonts w:ascii="Cambria Math" w:hAnsi="Cambria Math"/>
           </w:rPr>
-          <m:t>=</m:t>
-        </m:r>
-        <m:r>
-          <w:rPr>
-            <w:rFonts w:ascii="Cambria Math" w:hAnsi="Cambria Math"/>
-          </w:rPr>
-          <m:t>11011010110001</m:t>
+          <m:t>=11011010110001</m:t>
         </m:r>
       </m:oMath>
       <w:r>
@@ -797,7 +777,6 @@
     <w:p>
       <w:pPr>
         <w:rPr>
-          <w:rFonts w:hint="cs"/>
           <w:rtl/>
         </w:rPr>
       </w:pPr>
@@ -872,13 +851,7 @@
           <w:rPr>
             <w:rFonts w:ascii="Cambria Math" w:hAnsi="Cambria Math"/>
           </w:rPr>
-          <m:t>=</m:t>
-        </m:r>
-        <m:r>
-          <w:rPr>
-            <w:rFonts w:ascii="Cambria Math" w:hAnsi="Cambria Math"/>
-          </w:rPr>
-          <m:t>100011001010001</m:t>
+          <m:t>=100011001010001</m:t>
         </m:r>
       </m:oMath>
       <w:r>
@@ -895,7 +868,6 @@
     <w:p>
       <w:pPr>
         <w:rPr>
-          <w:rFonts w:hint="cs"/>
           <w:rtl/>
         </w:rPr>
       </w:pPr>
@@ -925,6 +897,297 @@
         </w:rPr>
         <w:t>סה"כ נקצה עבור הארגונים את מרחב הכתובות 193.15.70.81/17.</w:t>
       </w:r>
+    </w:p>
+    <w:p>
+      <w:pPr>
+        <w:bidi w:val="0"/>
+        <w:jc w:val="right"/>
+        <w:rPr>
+          <w:rtl/>
+        </w:rPr>
+      </w:pPr>
+    </w:p>
+    <w:p>
+      <w:pPr>
+        <w:bidi w:val="0"/>
+        <w:jc w:val="right"/>
+        <w:rPr>
+          <w:rtl/>
+        </w:rPr>
+      </w:pPr>
+      <w:r>
+        <w:rPr>
+          <w:rFonts w:hint="cs"/>
+          <w:u w:val="single"/>
+          <w:rtl/>
+        </w:rPr>
+        <w:t xml:space="preserve">הצעה לפתרון (תמצית) </w:t>
+      </w:r>
+      <w:r>
+        <w:rPr>
+          <w:u w:val="single"/>
+          <w:rtl/>
+        </w:rPr>
+        <w:t>–</w:t>
+      </w:r>
+      <w:r>
+        <w:rPr>
+          <w:rFonts w:hint="cs"/>
+          <w:u w:val="single"/>
+          <w:rtl/>
+        </w:rPr>
+        <w:t xml:space="preserve"> נעם</w:t>
+      </w:r>
+    </w:p>
+    <w:p>
+      <w:pPr>
+        <w:rPr>
+          <w:rFonts w:hint="cs"/>
+          <w:rtl/>
+        </w:rPr>
+      </w:pPr>
+      <w:r>
+        <w:rPr>
+          <w:rFonts w:hint="cs"/>
+          <w:rtl/>
+        </w:rPr>
+        <w:t>193.15.0.0-193.15.255.255</w:t>
+      </w:r>
+    </w:p>
+    <w:p>
+      <w:pPr>
+        <w:rPr>
+          <w:rFonts w:hint="cs"/>
+          <w:rtl/>
+        </w:rPr>
+      </w:pPr>
+      <w:r>
+        <w:rPr>
+          <w:rFonts w:hint="cs"/>
+        </w:rPr>
+        <w:t>A</w:t>
+      </w:r>
+      <w:r>
+        <w:rPr>
+          <w:rFonts w:hint="cs"/>
+          <w:rtl/>
+        </w:rPr>
+        <w:t xml:space="preserve"> </w:t>
+      </w:r>
+      <w:r>
+        <w:rPr>
+          <w:rFonts w:cs="Arial"/>
+          <w:rtl/>
+        </w:rPr>
+        <w:t>–</w:t>
+      </w:r>
+      <w:r>
+        <w:rPr>
+          <w:rFonts w:hint="cs"/>
+          <w:rtl/>
+        </w:rPr>
+        <w:t xml:space="preserve"> 8000</w:t>
+      </w:r>
+    </w:p>
+    <w:p>
+      <w:pPr>
+        <w:rPr>
+          <w:rFonts w:hint="cs"/>
+          <w:rtl/>
+        </w:rPr>
+      </w:pPr>
+      <w:r>
+        <w:rPr>
+          <w:rFonts w:hint="cs"/>
+        </w:rPr>
+        <w:t>B</w:t>
+      </w:r>
+      <w:r>
+        <w:rPr>
+          <w:rFonts w:hint="cs"/>
+          <w:rtl/>
+        </w:rPr>
+        <w:t xml:space="preserve"> </w:t>
+      </w:r>
+      <w:r>
+        <w:rPr>
+          <w:rFonts w:cs="Arial"/>
+          <w:rtl/>
+        </w:rPr>
+        <w:t>–</w:t>
+      </w:r>
+      <w:r>
+        <w:rPr>
+          <w:rFonts w:hint="cs"/>
+          <w:rtl/>
+        </w:rPr>
+        <w:t xml:space="preserve"> 4000</w:t>
+      </w:r>
+    </w:p>
+    <w:p>
+      <w:pPr>
+        <w:rPr>
+          <w:rFonts w:hint="cs"/>
+          <w:rtl/>
+        </w:rPr>
+      </w:pPr>
+      <w:r>
+        <w:rPr>
+          <w:rFonts w:hint="cs"/>
+        </w:rPr>
+        <w:t>C</w:t>
+      </w:r>
+      <w:r>
+        <w:rPr>
+          <w:rFonts w:hint="cs"/>
+          <w:rtl/>
+        </w:rPr>
+        <w:t xml:space="preserve"> </w:t>
+      </w:r>
+      <w:r>
+        <w:rPr>
+          <w:rFonts w:cs="Arial"/>
+          <w:rtl/>
+        </w:rPr>
+        <w:t>–</w:t>
+      </w:r>
+      <w:r>
+        <w:rPr>
+          <w:rFonts w:hint="cs"/>
+          <w:rtl/>
+        </w:rPr>
+        <w:t xml:space="preserve"> 2000</w:t>
+      </w:r>
+    </w:p>
+    <w:p>
+      <w:pPr>
+        <w:rPr>
+          <w:rFonts w:hint="cs"/>
+          <w:rtl/>
+        </w:rPr>
+      </w:pPr>
+      <w:r>
+        <w:rPr>
+          <w:rFonts w:hint="cs"/>
+        </w:rPr>
+        <w:t>D</w:t>
+      </w:r>
+      <w:r>
+        <w:rPr>
+          <w:rFonts w:hint="cs"/>
+          <w:rtl/>
+        </w:rPr>
+        <w:t xml:space="preserve"> </w:t>
+      </w:r>
+      <w:r>
+        <w:rPr>
+          <w:rFonts w:cs="Arial"/>
+          <w:rtl/>
+        </w:rPr>
+        <w:t>–</w:t>
+      </w:r>
+      <w:r>
+        <w:rPr>
+          <w:rFonts w:hint="cs"/>
+          <w:rtl/>
+        </w:rPr>
+        <w:t xml:space="preserve"> 4000</w:t>
+      </w:r>
+    </w:p>
+    <w:p>
+      <w:pPr>
+        <w:rPr>
+          <w:rFonts w:hint="cs"/>
+          <w:rtl/>
+        </w:rPr>
+      </w:pPr>
+    </w:p>
+    <w:p>
+      <w:pPr>
+        <w:bidi w:val="0"/>
+      </w:pPr>
+      <w:r>
+        <w:t xml:space="preserve">8000 ~ 10^13 </w:t>
+      </w:r>
+      <w:r>
+        <w:sym w:font="Wingdings" w:char="F0E0"/>
+      </w:r>
+      <w:r>
+        <w:t xml:space="preserve"> A: 193.15.0.0/19 (193.15.0.0 – 193.15.31.255)     </w:t>
+      </w:r>
+      <w:r>
+        <w:sym w:font="Wingdings" w:char="F0E0"/>
+      </w:r>
+      <w:r>
+        <w:t xml:space="preserve"> 193.15.000/host</w:t>
+      </w:r>
+    </w:p>
+    <w:p>
+      <w:pPr>
+        <w:bidi w:val="0"/>
+      </w:pPr>
+      <w:r>
+        <w:t xml:space="preserve">4000 ~ 10^12 </w:t>
+      </w:r>
+      <w:r>
+        <w:sym w:font="Wingdings" w:char="F0E0"/>
+      </w:r>
+      <w:r>
+        <w:t xml:space="preserve"> B: 193.15.32.0/20 (193.15.32.0 – 193.15.47.255) </w:t>
+      </w:r>
+      <w:r>
+        <w:sym w:font="Wingdings" w:char="F0E0"/>
+      </w:r>
+      <w:r>
+        <w:t xml:space="preserve"> 193.15.0010/host</w:t>
+      </w:r>
+    </w:p>
+    <w:p>
+      <w:pPr>
+        <w:bidi w:val="0"/>
+      </w:pPr>
+      <w:r>
+        <w:t xml:space="preserve">2000 ~ 10^11 </w:t>
+      </w:r>
+      <w:r>
+        <w:sym w:font="Wingdings" w:char="F0E0"/>
+      </w:r>
+      <w:r>
+        <w:t xml:space="preserve"> C: 193.15.48.0/21 (193.15.48.0 – 193.15.55.255)   </w:t>
+      </w:r>
+      <w:r>
+        <w:sym w:font="Wingdings" w:char="F0E0"/>
+      </w:r>
+      <w:r>
+        <w:t xml:space="preserve"> 193.15.00110/host</w:t>
+      </w:r>
+    </w:p>
+    <w:p>
+      <w:pPr>
+        <w:bidi w:val="0"/>
+      </w:pPr>
+      <w:r>
+        <w:t xml:space="preserve">4000 ~ 10^12 </w:t>
+      </w:r>
+      <w:r>
+        <w:sym w:font="Wingdings" w:char="F0E0"/>
+      </w:r>
+      <w:r>
+        <w:t xml:space="preserve"> D: 193.15.?.0/20</w:t>
+      </w:r>
+    </w:p>
+    <w:p>
+      <w:pPr>
+        <w:bidi w:val="0"/>
+      </w:pPr>
+    </w:p>
+    <w:p>
+      <w:pPr>
+        <w:bidi w:val="0"/>
+        <w:jc w:val="right"/>
+      </w:pPr>
+      <w:bookmarkStart w:id="0" w:name="_GoBack"/>
+      <w:bookmarkEnd w:id="0"/>
       <w:r>
         <w:rPr>
           <w:rtl/>
@@ -934,10 +1197,9 @@
     </w:p>
     <w:p>
       <w:pPr>
-        <w:pStyle w:val="Heading1"/>
+        <w:pStyle w:val="1"/>
         <w:jc w:val="center"/>
         <w:rPr>
-          <w:rFonts w:hint="cs"/>
           <w:rtl/>
         </w:rPr>
       </w:pPr>
@@ -973,10 +1235,9 @@
     </w:p>
     <w:p>
       <w:pPr>
-        <w:pStyle w:val="Heading1"/>
+        <w:pStyle w:val="1"/>
         <w:jc w:val="center"/>
         <w:rPr>
-          <w:rFonts w:hint="cs"/>
           <w:rtl/>
         </w:rPr>
       </w:pPr>
@@ -1004,7 +1265,7 @@
 </file>
 
 <file path=word/endnotes.xml><?xml version="1.0" encoding="utf-8"?>
-<w:endnotes xmlns:ve="http://schemas.openxmlformats.org/markup-compatibility/2006" xmlns:o="urn:schemas-microsoft-com:office:office" xmlns:r="http://schemas.openxmlformats.org/officeDocument/2006/relationships" xmlns:m="http://schemas.openxmlformats.org/officeDocument/2006/math" xmlns:v="urn:schemas-microsoft-com:vml" xmlns:wp="http://schemas.openxmlformats.org/drawingml/2006/wordprocessingDrawing" xmlns:w10="urn:schemas-microsoft-com:office:word" xmlns:w="http://schemas.openxmlformats.org/wordprocessingml/2006/main" xmlns:wne="http://schemas.microsoft.com/office/word/2006/wordml">
+<w:endnotes xmlns:wpc="http://schemas.microsoft.com/office/word/2010/wordprocessingCanvas" xmlns:cx="http://schemas.microsoft.com/office/drawing/2014/chartex" xmlns:cx1="http://schemas.microsoft.com/office/drawing/2015/9/8/chartex" xmlns:cx2="http://schemas.microsoft.com/office/drawing/2015/10/21/chartex" xmlns:cx3="http://schemas.microsoft.com/office/drawing/2016/5/9/chartex" xmlns:cx4="http://schemas.microsoft.com/office/drawing/2016/5/10/chartex" xmlns:cx5="http://schemas.microsoft.com/office/drawing/2016/5/11/chartex" xmlns:mc="http://schemas.openxmlformats.org/markup-compatibility/2006" xmlns:o="urn:schemas-microsoft-com:office:office" xmlns:r="http://schemas.openxmlformats.org/officeDocument/2006/relationships" xmlns:m="http://schemas.openxmlformats.org/officeDocument/2006/math" xmlns:v="urn:schemas-microsoft-com:vml" xmlns:wp14="http://schemas.microsoft.com/office/word/2010/wordprocessingDrawing" xmlns:wp="http://schemas.openxmlformats.org/drawingml/2006/wordprocessingDrawing" xmlns:w10="urn:schemas-microsoft-com:office:word" xmlns:w="http://schemas.openxmlformats.org/wordprocessingml/2006/main" xmlns:w14="http://schemas.microsoft.com/office/word/2010/wordml" xmlns:w15="http://schemas.microsoft.com/office/word/2012/wordml" xmlns:w16se="http://schemas.microsoft.com/office/word/2015/wordml/symex" xmlns:wpg="http://schemas.microsoft.com/office/word/2010/wordprocessingGroup" xmlns:wpi="http://schemas.microsoft.com/office/word/2010/wordprocessingInk" xmlns:wne="http://schemas.microsoft.com/office/word/2006/wordml" xmlns:wps="http://schemas.microsoft.com/office/word/2010/wordprocessingShape" mc:Ignorable="w14 w15 w16se wp14">
   <w:endnote w:type="separator" w:id="-1">
     <w:p>
       <w:pPr>
@@ -1029,7 +1290,7 @@
 </file>
 
 <file path=word/footnotes.xml><?xml version="1.0" encoding="utf-8"?>
-<w:footnotes xmlns:ve="http://schemas.openxmlformats.org/markup-compatibility/2006" xmlns:o="urn:schemas-microsoft-com:office:office" xmlns:r="http://schemas.openxmlformats.org/officeDocument/2006/relationships" xmlns:m="http://schemas.openxmlformats.org/officeDocument/2006/math" xmlns:v="urn:schemas-microsoft-com:vml" xmlns:wp="http://schemas.openxmlformats.org/drawingml/2006/wordprocessingDrawing" xmlns:w10="urn:schemas-microsoft-com:office:word" xmlns:w="http://schemas.openxmlformats.org/wordprocessingml/2006/main" xmlns:wne="http://schemas.microsoft.com/office/word/2006/wordml">
+<w:footnotes xmlns:wpc="http://schemas.microsoft.com/office/word/2010/wordprocessingCanvas" xmlns:cx="http://schemas.microsoft.com/office/drawing/2014/chartex" xmlns:cx1="http://schemas.microsoft.com/office/drawing/2015/9/8/chartex" xmlns:cx2="http://schemas.microsoft.com/office/drawing/2015/10/21/chartex" xmlns:cx3="http://schemas.microsoft.com/office/drawing/2016/5/9/chartex" xmlns:cx4="http://schemas.microsoft.com/office/drawing/2016/5/10/chartex" xmlns:cx5="http://schemas.microsoft.com/office/drawing/2016/5/11/chartex" xmlns:mc="http://schemas.openxmlformats.org/markup-compatibility/2006" xmlns:o="urn:schemas-microsoft-com:office:office" xmlns:r="http://schemas.openxmlformats.org/officeDocument/2006/relationships" xmlns:m="http://schemas.openxmlformats.org/officeDocument/2006/math" xmlns:v="urn:schemas-microsoft-com:vml" xmlns:wp14="http://schemas.microsoft.com/office/word/2010/wordprocessingDrawing" xmlns:wp="http://schemas.openxmlformats.org/drawingml/2006/wordprocessingDrawing" xmlns:w10="urn:schemas-microsoft-com:office:word" xmlns:w="http://schemas.openxmlformats.org/wordprocessingml/2006/main" xmlns:w14="http://schemas.microsoft.com/office/word/2010/wordml" xmlns:w15="http://schemas.microsoft.com/office/word/2012/wordml" xmlns:w16se="http://schemas.microsoft.com/office/word/2015/wordml/symex" xmlns:wpg="http://schemas.microsoft.com/office/word/2010/wordprocessingGroup" xmlns:wpi="http://schemas.microsoft.com/office/word/2010/wordprocessingInk" xmlns:wne="http://schemas.microsoft.com/office/word/2006/wordml" xmlns:wps="http://schemas.microsoft.com/office/word/2010/wordprocessingShape" mc:Ignorable="w14 w15 w16se wp14">
   <w:footnote w:type="separator" w:id="-1">
     <w:p>
       <w:pPr>
@@ -1054,10 +1315,10 @@
 </file>
 
 <file path=word/header1.xml><?xml version="1.0" encoding="utf-8"?>
-<w:hdr xmlns:ve="http://schemas.openxmlformats.org/markup-compatibility/2006" xmlns:o="urn:schemas-microsoft-com:office:office" xmlns:r="http://schemas.openxmlformats.org/officeDocument/2006/relationships" xmlns:m="http://schemas.openxmlformats.org/officeDocument/2006/math" xmlns:v="urn:schemas-microsoft-com:vml" xmlns:wp="http://schemas.openxmlformats.org/drawingml/2006/wordprocessingDrawing" xmlns:w10="urn:schemas-microsoft-com:office:word" xmlns:w="http://schemas.openxmlformats.org/wordprocessingml/2006/main" xmlns:wne="http://schemas.microsoft.com/office/word/2006/wordml">
+<w:hdr xmlns:wpc="http://schemas.microsoft.com/office/word/2010/wordprocessingCanvas" xmlns:cx="http://schemas.microsoft.com/office/drawing/2014/chartex" xmlns:cx1="http://schemas.microsoft.com/office/drawing/2015/9/8/chartex" xmlns:cx2="http://schemas.microsoft.com/office/drawing/2015/10/21/chartex" xmlns:cx3="http://schemas.microsoft.com/office/drawing/2016/5/9/chartex" xmlns:cx4="http://schemas.microsoft.com/office/drawing/2016/5/10/chartex" xmlns:cx5="http://schemas.microsoft.com/office/drawing/2016/5/11/chartex" xmlns:mc="http://schemas.openxmlformats.org/markup-compatibility/2006" xmlns:o="urn:schemas-microsoft-com:office:office" xmlns:r="http://schemas.openxmlformats.org/officeDocument/2006/relationships" xmlns:m="http://schemas.openxmlformats.org/officeDocument/2006/math" xmlns:v="urn:schemas-microsoft-com:vml" xmlns:wp14="http://schemas.microsoft.com/office/word/2010/wordprocessingDrawing" xmlns:wp="http://schemas.openxmlformats.org/drawingml/2006/wordprocessingDrawing" xmlns:w10="urn:schemas-microsoft-com:office:word" xmlns:w="http://schemas.openxmlformats.org/wordprocessingml/2006/main" xmlns:w14="http://schemas.microsoft.com/office/word/2010/wordml" xmlns:w15="http://schemas.microsoft.com/office/word/2012/wordml" xmlns:w16se="http://schemas.microsoft.com/office/word/2015/wordml/symex" xmlns:wpg="http://schemas.microsoft.com/office/word/2010/wordprocessingGroup" xmlns:wpi="http://schemas.microsoft.com/office/word/2010/wordprocessingInk" xmlns:wne="http://schemas.microsoft.com/office/word/2006/wordml" xmlns:wps="http://schemas.microsoft.com/office/word/2010/wordprocessingShape" mc:Ignorable="w14 w15 w16se wp14">
   <w:p>
     <w:pPr>
-      <w:pStyle w:val="Header"/>
+      <w:pStyle w:val="a4"/>
       <w:tabs>
         <w:tab w:val="clear" w:pos="4680"/>
         <w:tab w:val="clear" w:pos="9360"/>
@@ -1079,8 +1340,8 @@
 </file>
 
 <file path=word/numbering.xml><?xml version="1.0" encoding="utf-8"?>
-<w:numbering xmlns:ve="http://schemas.openxmlformats.org/markup-compatibility/2006" xmlns:o="urn:schemas-microsoft-com:office:office" xmlns:r="http://schemas.openxmlformats.org/officeDocument/2006/relationships" xmlns:m="http://schemas.openxmlformats.org/officeDocument/2006/math" xmlns:v="urn:schemas-microsoft-com:vml" xmlns:wp="http://schemas.openxmlformats.org/drawingml/2006/wordprocessingDrawing" xmlns:w10="urn:schemas-microsoft-com:office:word" xmlns:w="http://schemas.openxmlformats.org/wordprocessingml/2006/main" xmlns:wne="http://schemas.microsoft.com/office/word/2006/wordml">
-  <w:abstractNum w:abstractNumId="0">
+<w:numbering xmlns:wpc="http://schemas.microsoft.com/office/word/2010/wordprocessingCanvas" xmlns:cx="http://schemas.microsoft.com/office/drawing/2014/chartex" xmlns:cx1="http://schemas.microsoft.com/office/drawing/2015/9/8/chartex" xmlns:cx2="http://schemas.microsoft.com/office/drawing/2015/10/21/chartex" xmlns:cx3="http://schemas.microsoft.com/office/drawing/2016/5/9/chartex" xmlns:cx4="http://schemas.microsoft.com/office/drawing/2016/5/10/chartex" xmlns:cx5="http://schemas.microsoft.com/office/drawing/2016/5/11/chartex" xmlns:mc="http://schemas.openxmlformats.org/markup-compatibility/2006" xmlns:o="urn:schemas-microsoft-com:office:office" xmlns:r="http://schemas.openxmlformats.org/officeDocument/2006/relationships" xmlns:m="http://schemas.openxmlformats.org/officeDocument/2006/math" xmlns:v="urn:schemas-microsoft-com:vml" xmlns:wp14="http://schemas.microsoft.com/office/word/2010/wordprocessingDrawing" xmlns:wp="http://schemas.openxmlformats.org/drawingml/2006/wordprocessingDrawing" xmlns:w10="urn:schemas-microsoft-com:office:word" xmlns:w="http://schemas.openxmlformats.org/wordprocessingml/2006/main" xmlns:w14="http://schemas.microsoft.com/office/word/2010/wordml" xmlns:w15="http://schemas.microsoft.com/office/word/2012/wordml" xmlns:w16se="http://schemas.microsoft.com/office/word/2015/wordml/symex" xmlns:wpg="http://schemas.microsoft.com/office/word/2010/wordprocessingGroup" xmlns:wpi="http://schemas.microsoft.com/office/word/2010/wordprocessingInk" xmlns:wne="http://schemas.microsoft.com/office/word/2006/wordml" xmlns:wps="http://schemas.microsoft.com/office/word/2010/wordprocessingShape" mc:Ignorable="w14 w15 w16se wp14">
+  <w:abstractNum w:abstractNumId="0" w15:restartNumberingAfterBreak="0">
     <w:nsid w:val="00B3778E"/>
     <w:multiLevelType w:val="hybridMultilevel"/>
     <w:tmpl w:val="26B8E1D2"/>
@@ -1166,7 +1427,7 @@
       </w:pPr>
     </w:lvl>
   </w:abstractNum>
-  <w:abstractNum w:abstractNumId="1">
+  <w:abstractNum w:abstractNumId="1" w15:restartNumberingAfterBreak="0">
     <w:nsid w:val="029C3F0B"/>
     <w:multiLevelType w:val="hybridMultilevel"/>
     <w:tmpl w:val="808C06BC"/>
@@ -1252,7 +1513,7 @@
       </w:pPr>
     </w:lvl>
   </w:abstractNum>
-  <w:abstractNum w:abstractNumId="2">
+  <w:abstractNum w:abstractNumId="2" w15:restartNumberingAfterBreak="0">
     <w:nsid w:val="186A522C"/>
     <w:multiLevelType w:val="hybridMultilevel"/>
     <w:tmpl w:val="AAB0A0CA"/>
@@ -1364,7 +1625,7 @@
       </w:rPr>
     </w:lvl>
   </w:abstractNum>
-  <w:abstractNum w:abstractNumId="3">
+  <w:abstractNum w:abstractNumId="3" w15:restartNumberingAfterBreak="0">
     <w:nsid w:val="28BB4BC3"/>
     <w:multiLevelType w:val="hybridMultilevel"/>
     <w:tmpl w:val="AB7E8F64"/>
@@ -1450,7 +1711,7 @@
       </w:pPr>
     </w:lvl>
   </w:abstractNum>
-  <w:abstractNum w:abstractNumId="4">
+  <w:abstractNum w:abstractNumId="4" w15:restartNumberingAfterBreak="0">
     <w:nsid w:val="2A0D7F80"/>
     <w:multiLevelType w:val="hybridMultilevel"/>
     <w:tmpl w:val="271A8ED6"/>
@@ -1536,7 +1797,7 @@
       </w:pPr>
     </w:lvl>
   </w:abstractNum>
-  <w:abstractNum w:abstractNumId="5">
+  <w:abstractNum w:abstractNumId="5" w15:restartNumberingAfterBreak="0">
     <w:nsid w:val="3ECF3B03"/>
     <w:multiLevelType w:val="hybridMultilevel"/>
     <w:tmpl w:val="1EEA3872"/>
@@ -1622,7 +1883,7 @@
       </w:pPr>
     </w:lvl>
   </w:abstractNum>
-  <w:abstractNum w:abstractNumId="6">
+  <w:abstractNum w:abstractNumId="6" w15:restartNumberingAfterBreak="0">
     <w:nsid w:val="3EF50CC4"/>
     <w:multiLevelType w:val="hybridMultilevel"/>
     <w:tmpl w:val="B49A06CE"/>
@@ -1735,7 +1996,7 @@
       </w:rPr>
     </w:lvl>
   </w:abstractNum>
-  <w:abstractNum w:abstractNumId="7">
+  <w:abstractNum w:abstractNumId="7" w15:restartNumberingAfterBreak="0">
     <w:nsid w:val="3FD3355F"/>
     <w:multiLevelType w:val="hybridMultilevel"/>
     <w:tmpl w:val="E5C09BA2"/>
@@ -1848,7 +2109,7 @@
       </w:rPr>
     </w:lvl>
   </w:abstractNum>
-  <w:abstractNum w:abstractNumId="8">
+  <w:abstractNum w:abstractNumId="8" w15:restartNumberingAfterBreak="0">
     <w:nsid w:val="445B0BE7"/>
     <w:multiLevelType w:val="hybridMultilevel"/>
     <w:tmpl w:val="35740572"/>
@@ -1961,7 +2222,7 @@
       </w:rPr>
     </w:lvl>
   </w:abstractNum>
-  <w:abstractNum w:abstractNumId="9">
+  <w:abstractNum w:abstractNumId="9" w15:restartNumberingAfterBreak="0">
     <w:nsid w:val="45C85AC0"/>
     <w:multiLevelType w:val="hybridMultilevel"/>
     <w:tmpl w:val="7A1E46D2"/>
@@ -2047,7 +2308,7 @@
       </w:pPr>
     </w:lvl>
   </w:abstractNum>
-  <w:abstractNum w:abstractNumId="10">
+  <w:abstractNum w:abstractNumId="10" w15:restartNumberingAfterBreak="0">
     <w:nsid w:val="46CD5797"/>
     <w:multiLevelType w:val="hybridMultilevel"/>
     <w:tmpl w:val="1604FA62"/>
@@ -2136,7 +2397,7 @@
       </w:pPr>
     </w:lvl>
   </w:abstractNum>
-  <w:abstractNum w:abstractNumId="11">
+  <w:abstractNum w:abstractNumId="11" w15:restartNumberingAfterBreak="0">
     <w:nsid w:val="52CF0BC9"/>
     <w:multiLevelType w:val="hybridMultilevel"/>
     <w:tmpl w:val="D7265692"/>
@@ -2222,7 +2483,7 @@
       </w:pPr>
     </w:lvl>
   </w:abstractNum>
-  <w:abstractNum w:abstractNumId="12">
+  <w:abstractNum w:abstractNumId="12" w15:restartNumberingAfterBreak="0">
     <w:nsid w:val="55D05B17"/>
     <w:multiLevelType w:val="hybridMultilevel"/>
     <w:tmpl w:val="FF2CF25C"/>
@@ -2335,7 +2596,7 @@
       </w:rPr>
     </w:lvl>
   </w:abstractNum>
-  <w:abstractNum w:abstractNumId="13">
+  <w:abstractNum w:abstractNumId="13" w15:restartNumberingAfterBreak="0">
     <w:nsid w:val="5E9F4442"/>
     <w:multiLevelType w:val="hybridMultilevel"/>
     <w:tmpl w:val="04709C60"/>
@@ -2448,7 +2709,7 @@
       </w:rPr>
     </w:lvl>
   </w:abstractNum>
-  <w:abstractNum w:abstractNumId="14">
+  <w:abstractNum w:abstractNumId="14" w15:restartNumberingAfterBreak="0">
     <w:nsid w:val="6BB004EB"/>
     <w:multiLevelType w:val="hybridMultilevel"/>
     <w:tmpl w:val="9D623F72"/>
@@ -2561,7 +2822,7 @@
       </w:rPr>
     </w:lvl>
   </w:abstractNum>
-  <w:abstractNum w:abstractNumId="15">
+  <w:abstractNum w:abstractNumId="15" w15:restartNumberingAfterBreak="0">
     <w:nsid w:val="6F740290"/>
     <w:multiLevelType w:val="hybridMultilevel"/>
     <w:tmpl w:val="284E8108"/>
@@ -2650,7 +2911,7 @@
       </w:pPr>
     </w:lvl>
   </w:abstractNum>
-  <w:abstractNum w:abstractNumId="16">
+  <w:abstractNum w:abstractNumId="16" w15:restartNumberingAfterBreak="0">
     <w:nsid w:val="74B64CEF"/>
     <w:multiLevelType w:val="hybridMultilevel"/>
     <w:tmpl w:val="D4FC4568"/>
@@ -2736,7 +2997,7 @@
       </w:pPr>
     </w:lvl>
   </w:abstractNum>
-  <w:abstractNum w:abstractNumId="17">
+  <w:abstractNum w:abstractNumId="17" w15:restartNumberingAfterBreak="0">
     <w:nsid w:val="7987721B"/>
     <w:multiLevelType w:val="hybridMultilevel"/>
     <w:tmpl w:val="48B257F2"/>
@@ -2825,7 +3086,7 @@
       </w:pPr>
     </w:lvl>
   </w:abstractNum>
-  <w:abstractNum w:abstractNumId="18">
+  <w:abstractNum w:abstractNumId="18" w15:restartNumberingAfterBreak="0">
     <w:nsid w:val="7A74100C"/>
     <w:multiLevelType w:val="hybridMultilevel"/>
     <w:tmpl w:val="37482D04"/>
@@ -2975,7 +3236,7 @@
 </file>
 
 <file path=word/styles.xml><?xml version="1.0" encoding="utf-8"?>
-<w:styles xmlns:r="http://schemas.openxmlformats.org/officeDocument/2006/relationships" xmlns:w="http://schemas.openxmlformats.org/wordprocessingml/2006/main">
+<w:styles xmlns:mc="http://schemas.openxmlformats.org/markup-compatibility/2006" xmlns:r="http://schemas.openxmlformats.org/officeDocument/2006/relationships" xmlns:w="http://schemas.openxmlformats.org/wordprocessingml/2006/main" xmlns:w14="http://schemas.microsoft.com/office/word/2010/wordml" xmlns:w15="http://schemas.microsoft.com/office/word/2012/wordml" xmlns:w16se="http://schemas.microsoft.com/office/word/2015/wordml/symex" mc:Ignorable="w14 w15 w16se">
   <w:docDefaults>
     <w:rPrDefault>
       <w:rPr>
@@ -2991,146 +3252,383 @@
       </w:pPr>
     </w:pPrDefault>
   </w:docDefaults>
-  <w:latentStyles w:defLockedState="0" w:defUIPriority="99" w:defSemiHidden="1" w:defUnhideWhenUsed="1" w:defQFormat="0" w:count="267">
-    <w:lsdException w:name="Normal" w:semiHidden="0" w:uiPriority="0" w:unhideWhenUsed="0" w:qFormat="1"/>
-    <w:lsdException w:name="heading 1" w:semiHidden="0" w:uiPriority="9" w:unhideWhenUsed="0" w:qFormat="1"/>
-    <w:lsdException w:name="heading 2" w:uiPriority="9" w:qFormat="1"/>
-    <w:lsdException w:name="heading 3" w:uiPriority="9" w:qFormat="1"/>
-    <w:lsdException w:name="heading 4" w:uiPriority="9" w:qFormat="1"/>
-    <w:lsdException w:name="heading 5" w:uiPriority="9" w:qFormat="1"/>
-    <w:lsdException w:name="heading 6" w:uiPriority="9" w:qFormat="1"/>
-    <w:lsdException w:name="heading 7" w:uiPriority="9" w:qFormat="1"/>
-    <w:lsdException w:name="heading 8" w:uiPriority="9" w:qFormat="1"/>
-    <w:lsdException w:name="heading 9" w:uiPriority="9" w:qFormat="1"/>
-    <w:lsdException w:name="toc 1" w:uiPriority="39"/>
-    <w:lsdException w:name="toc 2" w:uiPriority="39"/>
-    <w:lsdException w:name="toc 3" w:uiPriority="39"/>
-    <w:lsdException w:name="toc 4" w:uiPriority="39"/>
-    <w:lsdException w:name="toc 5" w:uiPriority="39"/>
-    <w:lsdException w:name="toc 6" w:uiPriority="39"/>
-    <w:lsdException w:name="toc 7" w:uiPriority="39"/>
-    <w:lsdException w:name="toc 8" w:uiPriority="39"/>
-    <w:lsdException w:name="toc 9" w:uiPriority="39"/>
-    <w:lsdException w:name="caption" w:uiPriority="35" w:qFormat="1"/>
-    <w:lsdException w:name="Title" w:semiHidden="0" w:uiPriority="10" w:unhideWhenUsed="0" w:qFormat="1"/>
-    <w:lsdException w:name="Default Paragraph Font" w:uiPriority="1"/>
-    <w:lsdException w:name="Subtitle" w:semiHidden="0" w:uiPriority="11" w:unhideWhenUsed="0" w:qFormat="1"/>
-    <w:lsdException w:name="Strong" w:semiHidden="0" w:uiPriority="22" w:unhideWhenUsed="0" w:qFormat="1"/>
-    <w:lsdException w:name="Emphasis" w:semiHidden="0" w:uiPriority="20" w:unhideWhenUsed="0" w:qFormat="1"/>
-    <w:lsdException w:name="Table Grid" w:semiHidden="0" w:uiPriority="39" w:unhideWhenUsed="0"/>
-    <w:lsdException w:name="Placeholder Text" w:unhideWhenUsed="0"/>
-    <w:lsdException w:name="No Spacing" w:semiHidden="0" w:uiPriority="1" w:unhideWhenUsed="0" w:qFormat="1"/>
-    <w:lsdException w:name="Light Shading" w:semiHidden="0" w:uiPriority="60" w:unhideWhenUsed="0"/>
-    <w:lsdException w:name="Light List" w:semiHidden="0" w:uiPriority="61" w:unhideWhenUsed="0"/>
-    <w:lsdException w:name="Light Grid" w:semiHidden="0" w:uiPriority="62" w:unhideWhenUsed="0"/>
-    <w:lsdException w:name="Medium Shading 1" w:semiHidden="0" w:uiPriority="63" w:unhideWhenUsed="0"/>
-    <w:lsdException w:name="Medium Shading 2" w:semiHidden="0" w:uiPriority="64" w:unhideWhenUsed="0"/>
-    <w:lsdException w:name="Medium List 1" w:semiHidden="0" w:uiPriority="65" w:unhideWhenUsed="0"/>
-    <w:lsdException w:name="Medium List 2" w:semiHidden="0" w:uiPriority="66" w:unhideWhenUsed="0"/>
-    <w:lsdException w:name="Medium Grid 1" w:semiHidden="0" w:uiPriority="67" w:unhideWhenUsed="0"/>
-    <w:lsdException w:name="Medium Grid 2" w:semiHidden="0" w:uiPriority="68" w:unhideWhenUsed="0"/>
-    <w:lsdException w:name="Medium Grid 3" w:semiHidden="0" w:uiPriority="69" w:unhideWhenUsed="0"/>
-    <w:lsdException w:name="Dark List" w:semiHidden="0" w:uiPriority="70" w:unhideWhenUsed="0"/>
-    <w:lsdException w:name="Colorful Shading" w:semiHidden="0" w:uiPriority="71" w:unhideWhenUsed="0"/>
-    <w:lsdException w:name="Colorful List" w:semiHidden="0" w:uiPriority="72" w:unhideWhenUsed="0"/>
-    <w:lsdException w:name="Colorful Grid" w:semiHidden="0" w:uiPriority="73" w:unhideWhenUsed="0"/>
-    <w:lsdException w:name="Light Shading Accent 1" w:semiHidden="0" w:uiPriority="60" w:unhideWhenUsed="0"/>
-    <w:lsdException w:name="Light List Accent 1" w:semiHidden="0" w:uiPriority="61" w:unhideWhenUsed="0"/>
-    <w:lsdException w:name="Light Grid Accent 1" w:semiHidden="0" w:uiPriority="62" w:unhideWhenUsed="0"/>
-    <w:lsdException w:name="Medium Shading 1 Accent 1" w:semiHidden="0" w:uiPriority="63" w:unhideWhenUsed="0"/>
-    <w:lsdException w:name="Medium Shading 2 Accent 1" w:semiHidden="0" w:uiPriority="64" w:unhideWhenUsed="0"/>
-    <w:lsdException w:name="Medium List 1 Accent 1" w:semiHidden="0" w:uiPriority="65" w:unhideWhenUsed="0"/>
-    <w:lsdException w:name="Revision" w:unhideWhenUsed="0"/>
-    <w:lsdException w:name="List Paragraph" w:semiHidden="0" w:uiPriority="34" w:unhideWhenUsed="0" w:qFormat="1"/>
-    <w:lsdException w:name="Quote" w:semiHidden="0" w:uiPriority="29" w:unhideWhenUsed="0" w:qFormat="1"/>
-    <w:lsdException w:name="Intense Quote" w:semiHidden="0" w:uiPriority="30" w:unhideWhenUsed="0" w:qFormat="1"/>
-    <w:lsdException w:name="Medium List 2 Accent 1" w:semiHidden="0" w:uiPriority="66" w:unhideWhenUsed="0"/>
-    <w:lsdException w:name="Medium Grid 1 Accent 1" w:semiHidden="0" w:uiPriority="67" w:unhideWhenUsed="0"/>
-    <w:lsdException w:name="Medium Grid 2 Accent 1" w:semiHidden="0" w:uiPriority="68" w:unhideWhenUsed="0"/>
-    <w:lsdException w:name="Medium Grid 3 Accent 1" w:semiHidden="0" w:uiPriority="69" w:unhideWhenUsed="0"/>
-    <w:lsdException w:name="Dark List Accent 1" w:semiHidden="0" w:uiPriority="70" w:unhideWhenUsed="0"/>
-    <w:lsdException w:name="Colorful Shading Accent 1" w:semiHidden="0" w:uiPriority="71" w:unhideWhenUsed="0"/>
-    <w:lsdException w:name="Colorful List Accent 1" w:semiHidden="0" w:uiPriority="72" w:unhideWhenUsed="0"/>
-    <w:lsdException w:name="Colorful Grid Accent 1" w:semiHidden="0" w:uiPriority="73" w:unhideWhenUsed="0"/>
-    <w:lsdException w:name="Light Shading Accent 2" w:semiHidden="0" w:uiPriority="60" w:unhideWhenUsed="0"/>
-    <w:lsdException w:name="Light List Accent 2" w:semiHidden="0" w:uiPriority="61" w:unhideWhenUsed="0"/>
-    <w:lsdException w:name="Light Grid Accent 2" w:semiHidden="0" w:uiPriority="62" w:unhideWhenUsed="0"/>
-    <w:lsdException w:name="Medium Shading 1 Accent 2" w:semiHidden="0" w:uiPriority="63" w:unhideWhenUsed="0"/>
-    <w:lsdException w:name="Medium Shading 2 Accent 2" w:semiHidden="0" w:uiPriority="64" w:unhideWhenUsed="0"/>
-    <w:lsdException w:name="Medium List 1 Accent 2" w:semiHidden="0" w:uiPriority="65" w:unhideWhenUsed="0"/>
-    <w:lsdException w:name="Medium List 2 Accent 2" w:semiHidden="0" w:uiPriority="66" w:unhideWhenUsed="0"/>
-    <w:lsdException w:name="Medium Grid 1 Accent 2" w:semiHidden="0" w:uiPriority="67" w:unhideWhenUsed="0"/>
-    <w:lsdException w:name="Medium Grid 2 Accent 2" w:semiHidden="0" w:uiPriority="68" w:unhideWhenUsed="0"/>
-    <w:lsdException w:name="Medium Grid 3 Accent 2" w:semiHidden="0" w:uiPriority="69" w:unhideWhenUsed="0"/>
-    <w:lsdException w:name="Dark List Accent 2" w:semiHidden="0" w:uiPriority="70" w:unhideWhenUsed="0"/>
-    <w:lsdException w:name="Colorful Shading Accent 2" w:semiHidden="0" w:uiPriority="71" w:unhideWhenUsed="0"/>
-    <w:lsdException w:name="Colorful List Accent 2" w:semiHidden="0" w:uiPriority="72" w:unhideWhenUsed="0"/>
-    <w:lsdException w:name="Colorful Grid Accent 2" w:semiHidden="0" w:uiPriority="73" w:unhideWhenUsed="0"/>
-    <w:lsdException w:name="Light Shading Accent 3" w:semiHidden="0" w:uiPriority="60" w:unhideWhenUsed="0"/>
-    <w:lsdException w:name="Light List Accent 3" w:semiHidden="0" w:uiPriority="61" w:unhideWhenUsed="0"/>
-    <w:lsdException w:name="Light Grid Accent 3" w:semiHidden="0" w:uiPriority="62" w:unhideWhenUsed="0"/>
-    <w:lsdException w:name="Medium Shading 1 Accent 3" w:semiHidden="0" w:uiPriority="63" w:unhideWhenUsed="0"/>
-    <w:lsdException w:name="Medium Shading 2 Accent 3" w:semiHidden="0" w:uiPriority="64" w:unhideWhenUsed="0"/>
-    <w:lsdException w:name="Medium List 1 Accent 3" w:semiHidden="0" w:uiPriority="65" w:unhideWhenUsed="0"/>
-    <w:lsdException w:name="Medium List 2 Accent 3" w:semiHidden="0" w:uiPriority="66" w:unhideWhenUsed="0"/>
-    <w:lsdException w:name="Medium Grid 1 Accent 3" w:semiHidden="0" w:uiPriority="67" w:unhideWhenUsed="0"/>
-    <w:lsdException w:name="Medium Grid 2 Accent 3" w:semiHidden="0" w:uiPriority="68" w:unhideWhenUsed="0"/>
-    <w:lsdException w:name="Medium Grid 3 Accent 3" w:semiHidden="0" w:uiPriority="69" w:unhideWhenUsed="0"/>
-    <w:lsdException w:name="Dark List Accent 3" w:semiHidden="0" w:uiPriority="70" w:unhideWhenUsed="0"/>
-    <w:lsdException w:name="Colorful Shading Accent 3" w:semiHidden="0" w:uiPriority="71" w:unhideWhenUsed="0"/>
-    <w:lsdException w:name="Colorful List Accent 3" w:semiHidden="0" w:uiPriority="72" w:unhideWhenUsed="0"/>
-    <w:lsdException w:name="Colorful Grid Accent 3" w:semiHidden="0" w:uiPriority="73" w:unhideWhenUsed="0"/>
-    <w:lsdException w:name="Light Shading Accent 4" w:semiHidden="0" w:uiPriority="60" w:unhideWhenUsed="0"/>
-    <w:lsdException w:name="Light List Accent 4" w:semiHidden="0" w:uiPriority="61" w:unhideWhenUsed="0"/>
-    <w:lsdException w:name="Light Grid Accent 4" w:semiHidden="0" w:uiPriority="62" w:unhideWhenUsed="0"/>
-    <w:lsdException w:name="Medium Shading 1 Accent 4" w:semiHidden="0" w:uiPriority="63" w:unhideWhenUsed="0"/>
-    <w:lsdException w:name="Medium Shading 2 Accent 4" w:semiHidden="0" w:uiPriority="64" w:unhideWhenUsed="0"/>
-    <w:lsdException w:name="Medium List 1 Accent 4" w:semiHidden="0" w:uiPriority="65" w:unhideWhenUsed="0"/>
-    <w:lsdException w:name="Medium List 2 Accent 4" w:semiHidden="0" w:uiPriority="66" w:unhideWhenUsed="0"/>
-    <w:lsdException w:name="Medium Grid 1 Accent 4" w:semiHidden="0" w:uiPriority="67" w:unhideWhenUsed="0"/>
-    <w:lsdException w:name="Medium Grid 2 Accent 4" w:semiHidden="0" w:uiPriority="68" w:unhideWhenUsed="0"/>
-    <w:lsdException w:name="Medium Grid 3 Accent 4" w:semiHidden="0" w:uiPriority="69" w:unhideWhenUsed="0"/>
-    <w:lsdException w:name="Dark List Accent 4" w:semiHidden="0" w:uiPriority="70" w:unhideWhenUsed="0"/>
-    <w:lsdException w:name="Colorful Shading Accent 4" w:semiHidden="0" w:uiPriority="71" w:unhideWhenUsed="0"/>
-    <w:lsdException w:name="Colorful List Accent 4" w:semiHidden="0" w:uiPriority="72" w:unhideWhenUsed="0"/>
-    <w:lsdException w:name="Colorful Grid Accent 4" w:semiHidden="0" w:uiPriority="73" w:unhideWhenUsed="0"/>
-    <w:lsdException w:name="Light Shading Accent 5" w:semiHidden="0" w:uiPriority="60" w:unhideWhenUsed="0"/>
-    <w:lsdException w:name="Light List Accent 5" w:semiHidden="0" w:uiPriority="61" w:unhideWhenUsed="0"/>
-    <w:lsdException w:name="Light Grid Accent 5" w:semiHidden="0" w:uiPriority="62" w:unhideWhenUsed="0"/>
-    <w:lsdException w:name="Medium Shading 1 Accent 5" w:semiHidden="0" w:uiPriority="63" w:unhideWhenUsed="0"/>
-    <w:lsdException w:name="Medium Shading 2 Accent 5" w:semiHidden="0" w:uiPriority="64" w:unhideWhenUsed="0"/>
-    <w:lsdException w:name="Medium List 1 Accent 5" w:semiHidden="0" w:uiPriority="65" w:unhideWhenUsed="0"/>
-    <w:lsdException w:name="Medium List 2 Accent 5" w:semiHidden="0" w:uiPriority="66" w:unhideWhenUsed="0"/>
-    <w:lsdException w:name="Medium Grid 1 Accent 5" w:semiHidden="0" w:uiPriority="67" w:unhideWhenUsed="0"/>
-    <w:lsdException w:name="Medium Grid 2 Accent 5" w:semiHidden="0" w:uiPriority="68" w:unhideWhenUsed="0"/>
-    <w:lsdException w:name="Medium Grid 3 Accent 5" w:semiHidden="0" w:uiPriority="69" w:unhideWhenUsed="0"/>
-    <w:lsdException w:name="Dark List Accent 5" w:semiHidden="0" w:uiPriority="70" w:unhideWhenUsed="0"/>
-    <w:lsdException w:name="Colorful Shading Accent 5" w:semiHidden="0" w:uiPriority="71" w:unhideWhenUsed="0"/>
-    <w:lsdException w:name="Colorful List Accent 5" w:semiHidden="0" w:uiPriority="72" w:unhideWhenUsed="0"/>
-    <w:lsdException w:name="Colorful Grid Accent 5" w:semiHidden="0" w:uiPriority="73" w:unhideWhenUsed="0"/>
-    <w:lsdException w:name="Light Shading Accent 6" w:semiHidden="0" w:uiPriority="60" w:unhideWhenUsed="0"/>
-    <w:lsdException w:name="Light List Accent 6" w:semiHidden="0" w:uiPriority="61" w:unhideWhenUsed="0"/>
-    <w:lsdException w:name="Light Grid Accent 6" w:semiHidden="0" w:uiPriority="62" w:unhideWhenUsed="0"/>
-    <w:lsdException w:name="Medium Shading 1 Accent 6" w:semiHidden="0" w:uiPriority="63" w:unhideWhenUsed="0"/>
-    <w:lsdException w:name="Medium Shading 2 Accent 6" w:semiHidden="0" w:uiPriority="64" w:unhideWhenUsed="0"/>
-    <w:lsdException w:name="Medium List 1 Accent 6" w:semiHidden="0" w:uiPriority="65" w:unhideWhenUsed="0"/>
-    <w:lsdException w:name="Medium List 2 Accent 6" w:semiHidden="0" w:uiPriority="66" w:unhideWhenUsed="0"/>
-    <w:lsdException w:name="Medium Grid 1 Accent 6" w:semiHidden="0" w:uiPriority="67" w:unhideWhenUsed="0"/>
-    <w:lsdException w:name="Medium Grid 2 Accent 6" w:semiHidden="0" w:uiPriority="68" w:unhideWhenUsed="0"/>
-    <w:lsdException w:name="Medium Grid 3 Accent 6" w:semiHidden="0" w:uiPriority="69" w:unhideWhenUsed="0"/>
-    <w:lsdException w:name="Dark List Accent 6" w:semiHidden="0" w:uiPriority="70" w:unhideWhenUsed="0"/>
-    <w:lsdException w:name="Colorful Shading Accent 6" w:semiHidden="0" w:uiPriority="71" w:unhideWhenUsed="0"/>
-    <w:lsdException w:name="Colorful List Accent 6" w:semiHidden="0" w:uiPriority="72" w:unhideWhenUsed="0"/>
-    <w:lsdException w:name="Colorful Grid Accent 6" w:semiHidden="0" w:uiPriority="73" w:unhideWhenUsed="0"/>
-    <w:lsdException w:name="Subtle Emphasis" w:semiHidden="0" w:uiPriority="19" w:unhideWhenUsed="0" w:qFormat="1"/>
-    <w:lsdException w:name="Intense Emphasis" w:semiHidden="0" w:uiPriority="21" w:unhideWhenUsed="0" w:qFormat="1"/>
-    <w:lsdException w:name="Subtle Reference" w:semiHidden="0" w:uiPriority="31" w:unhideWhenUsed="0" w:qFormat="1"/>
-    <w:lsdException w:name="Intense Reference" w:semiHidden="0" w:uiPriority="32" w:unhideWhenUsed="0" w:qFormat="1"/>
-    <w:lsdException w:name="Book Title" w:semiHidden="0" w:uiPriority="33" w:unhideWhenUsed="0" w:qFormat="1"/>
-    <w:lsdException w:name="Bibliography" w:uiPriority="37"/>
-    <w:lsdException w:name="TOC Heading" w:uiPriority="39" w:qFormat="1"/>
+  <w:latentStyles w:defLockedState="0" w:defUIPriority="99" w:defSemiHidden="0" w:defUnhideWhenUsed="0" w:defQFormat="0" w:count="374">
+    <w:lsdException w:name="Normal" w:uiPriority="0" w:qFormat="1"/>
+    <w:lsdException w:name="heading 1" w:uiPriority="9" w:qFormat="1"/>
+    <w:lsdException w:name="heading 2" w:semiHidden="1" w:uiPriority="9" w:unhideWhenUsed="1" w:qFormat="1"/>
+    <w:lsdException w:name="heading 3" w:semiHidden="1" w:uiPriority="9" w:unhideWhenUsed="1" w:qFormat="1"/>
+    <w:lsdException w:name="heading 4" w:semiHidden="1" w:uiPriority="9" w:unhideWhenUsed="1" w:qFormat="1"/>
+    <w:lsdException w:name="heading 5" w:semiHidden="1" w:uiPriority="9" w:unhideWhenUsed="1" w:qFormat="1"/>
+    <w:lsdException w:name="heading 6" w:semiHidden="1" w:uiPriority="9" w:unhideWhenUsed="1" w:qFormat="1"/>
+    <w:lsdException w:name="heading 7" w:semiHidden="1" w:uiPriority="9" w:unhideWhenUsed="1" w:qFormat="1"/>
+    <w:lsdException w:name="heading 8" w:semiHidden="1" w:uiPriority="9" w:unhideWhenUsed="1" w:qFormat="1"/>
+    <w:lsdException w:name="heading 9" w:semiHidden="1" w:uiPriority="9" w:unhideWhenUsed="1" w:qFormat="1"/>
+    <w:lsdException w:name="index 1" w:semiHidden="1" w:unhideWhenUsed="1"/>
+    <w:lsdException w:name="index 2" w:semiHidden="1" w:unhideWhenUsed="1"/>
+    <w:lsdException w:name="index 3" w:semiHidden="1" w:unhideWhenUsed="1"/>
+    <w:lsdException w:name="index 4" w:semiHidden="1" w:unhideWhenUsed="1"/>
+    <w:lsdException w:name="index 5" w:semiHidden="1" w:unhideWhenUsed="1"/>
+    <w:lsdException w:name="index 6" w:semiHidden="1" w:unhideWhenUsed="1"/>
+    <w:lsdException w:name="index 7" w:semiHidden="1" w:unhideWhenUsed="1"/>
+    <w:lsdException w:name="index 8" w:semiHidden="1" w:unhideWhenUsed="1"/>
+    <w:lsdException w:name="index 9" w:semiHidden="1" w:unhideWhenUsed="1"/>
+    <w:lsdException w:name="toc 1" w:semiHidden="1" w:uiPriority="39" w:unhideWhenUsed="1"/>
+    <w:lsdException w:name="toc 2" w:semiHidden="1" w:uiPriority="39" w:unhideWhenUsed="1"/>
+    <w:lsdException w:name="toc 3" w:semiHidden="1" w:uiPriority="39" w:unhideWhenUsed="1"/>
+    <w:lsdException w:name="toc 4" w:semiHidden="1" w:uiPriority="39" w:unhideWhenUsed="1"/>
+    <w:lsdException w:name="toc 5" w:semiHidden="1" w:uiPriority="39" w:unhideWhenUsed="1"/>
+    <w:lsdException w:name="toc 6" w:semiHidden="1" w:uiPriority="39" w:unhideWhenUsed="1"/>
+    <w:lsdException w:name="toc 7" w:semiHidden="1" w:uiPriority="39" w:unhideWhenUsed="1"/>
+    <w:lsdException w:name="toc 8" w:semiHidden="1" w:uiPriority="39" w:unhideWhenUsed="1"/>
+    <w:lsdException w:name="toc 9" w:semiHidden="1" w:uiPriority="39" w:unhideWhenUsed="1"/>
+    <w:lsdException w:name="Normal Indent" w:semiHidden="1" w:unhideWhenUsed="1"/>
+    <w:lsdException w:name="footnote text" w:semiHidden="1" w:unhideWhenUsed="1"/>
+    <w:lsdException w:name="annotation text" w:semiHidden="1" w:unhideWhenUsed="1"/>
+    <w:lsdException w:name="header" w:semiHidden="1" w:unhideWhenUsed="1"/>
+    <w:lsdException w:name="footer" w:semiHidden="1" w:unhideWhenUsed="1"/>
+    <w:lsdException w:name="index heading" w:semiHidden="1" w:unhideWhenUsed="1"/>
+    <w:lsdException w:name="caption" w:semiHidden="1" w:uiPriority="35" w:unhideWhenUsed="1" w:qFormat="1"/>
+    <w:lsdException w:name="table of figures" w:semiHidden="1" w:unhideWhenUsed="1"/>
+    <w:lsdException w:name="envelope address" w:semiHidden="1" w:unhideWhenUsed="1"/>
+    <w:lsdException w:name="envelope return" w:semiHidden="1" w:unhideWhenUsed="1"/>
+    <w:lsdException w:name="footnote reference" w:semiHidden="1" w:unhideWhenUsed="1"/>
+    <w:lsdException w:name="annotation reference" w:semiHidden="1" w:unhideWhenUsed="1"/>
+    <w:lsdException w:name="line number" w:semiHidden="1" w:unhideWhenUsed="1"/>
+    <w:lsdException w:name="page number" w:semiHidden="1" w:unhideWhenUsed="1"/>
+    <w:lsdException w:name="endnote reference" w:semiHidden="1" w:unhideWhenUsed="1"/>
+    <w:lsdException w:name="endnote text" w:semiHidden="1" w:unhideWhenUsed="1"/>
+    <w:lsdException w:name="table of authorities" w:semiHidden="1" w:unhideWhenUsed="1"/>
+    <w:lsdException w:name="macro" w:semiHidden="1" w:unhideWhenUsed="1"/>
+    <w:lsdException w:name="toa heading" w:semiHidden="1" w:unhideWhenUsed="1"/>
+    <w:lsdException w:name="List" w:semiHidden="1" w:unhideWhenUsed="1"/>
+    <w:lsdException w:name="List Bullet" w:semiHidden="1" w:unhideWhenUsed="1"/>
+    <w:lsdException w:name="List Number" w:semiHidden="1" w:unhideWhenUsed="1"/>
+    <w:lsdException w:name="List 2" w:semiHidden="1" w:unhideWhenUsed="1"/>
+    <w:lsdException w:name="List 3" w:semiHidden="1" w:unhideWhenUsed="1"/>
+    <w:lsdException w:name="List 4" w:semiHidden="1" w:unhideWhenUsed="1"/>
+    <w:lsdException w:name="List 5" w:semiHidden="1" w:unhideWhenUsed="1"/>
+    <w:lsdException w:name="List Bullet 2" w:semiHidden="1" w:unhideWhenUsed="1"/>
+    <w:lsdException w:name="List Bullet 3" w:semiHidden="1" w:unhideWhenUsed="1"/>
+    <w:lsdException w:name="List Bullet 4" w:semiHidden="1" w:unhideWhenUsed="1"/>
+    <w:lsdException w:name="List Bullet 5" w:semiHidden="1" w:unhideWhenUsed="1"/>
+    <w:lsdException w:name="List Number 2" w:semiHidden="1" w:unhideWhenUsed="1"/>
+    <w:lsdException w:name="List Number 3" w:semiHidden="1" w:unhideWhenUsed="1"/>
+    <w:lsdException w:name="List Number 4" w:semiHidden="1" w:unhideWhenUsed="1"/>
+    <w:lsdException w:name="List Number 5" w:semiHidden="1" w:unhideWhenUsed="1"/>
+    <w:lsdException w:name="Title" w:uiPriority="10" w:qFormat="1"/>
+    <w:lsdException w:name="Closing" w:semiHidden="1" w:unhideWhenUsed="1"/>
+    <w:lsdException w:name="Signature" w:semiHidden="1" w:unhideWhenUsed="1"/>
+    <w:lsdException w:name="Default Paragraph Font" w:semiHidden="1" w:uiPriority="1" w:unhideWhenUsed="1"/>
+    <w:lsdException w:name="Body Text" w:semiHidden="1" w:unhideWhenUsed="1"/>
+    <w:lsdException w:name="Body Text Indent" w:semiHidden="1" w:unhideWhenUsed="1"/>
+    <w:lsdException w:name="List Continue" w:semiHidden="1" w:unhideWhenUsed="1"/>
+    <w:lsdException w:name="List Continue 2" w:semiHidden="1" w:unhideWhenUsed="1"/>
+    <w:lsdException w:name="List Continue 3" w:semiHidden="1" w:unhideWhenUsed="1"/>
+    <w:lsdException w:name="List Continue 4" w:semiHidden="1" w:unhideWhenUsed="1"/>
+    <w:lsdException w:name="List Continue 5" w:semiHidden="1" w:unhideWhenUsed="1"/>
+    <w:lsdException w:name="Message Header" w:semiHidden="1" w:unhideWhenUsed="1"/>
+    <w:lsdException w:name="Subtitle" w:uiPriority="11" w:qFormat="1"/>
+    <w:lsdException w:name="Salutation" w:semiHidden="1" w:unhideWhenUsed="1"/>
+    <w:lsdException w:name="Date" w:semiHidden="1" w:unhideWhenUsed="1"/>
+    <w:lsdException w:name="Body Text First Indent" w:semiHidden="1" w:unhideWhenUsed="1"/>
+    <w:lsdException w:name="Body Text First Indent 2" w:semiHidden="1" w:unhideWhenUsed="1"/>
+    <w:lsdException w:name="Note Heading" w:semiHidden="1" w:unhideWhenUsed="1"/>
+    <w:lsdException w:name="Body Text 2" w:semiHidden="1" w:unhideWhenUsed="1"/>
+    <w:lsdException w:name="Body Text 3" w:semiHidden="1" w:unhideWhenUsed="1"/>
+    <w:lsdException w:name="Body Text Indent 2" w:semiHidden="1" w:unhideWhenUsed="1"/>
+    <w:lsdException w:name="Body Text Indent 3" w:semiHidden="1" w:unhideWhenUsed="1"/>
+    <w:lsdException w:name="Block Text" w:semiHidden="1" w:unhideWhenUsed="1"/>
+    <w:lsdException w:name="Hyperlink" w:semiHidden="1" w:unhideWhenUsed="1"/>
+    <w:lsdException w:name="FollowedHyperlink" w:semiHidden="1" w:unhideWhenUsed="1"/>
+    <w:lsdException w:name="Strong" w:uiPriority="22" w:qFormat="1"/>
+    <w:lsdException w:name="Emphasis" w:uiPriority="20" w:qFormat="1"/>
+    <w:lsdException w:name="Document Map" w:semiHidden="1" w:unhideWhenUsed="1"/>
+    <w:lsdException w:name="Plain Text" w:semiHidden="1" w:unhideWhenUsed="1"/>
+    <w:lsdException w:name="E-mail Signature" w:semiHidden="1" w:unhideWhenUsed="1"/>
+    <w:lsdException w:name="HTML Top of Form" w:semiHidden="1" w:unhideWhenUsed="1"/>
+    <w:lsdException w:name="HTML Bottom of Form" w:semiHidden="1" w:unhideWhenUsed="1"/>
+    <w:lsdException w:name="Normal (Web)" w:semiHidden="1" w:unhideWhenUsed="1"/>
+    <w:lsdException w:name="HTML Acronym" w:semiHidden="1" w:unhideWhenUsed="1"/>
+    <w:lsdException w:name="HTML Address" w:semiHidden="1" w:unhideWhenUsed="1"/>
+    <w:lsdException w:name="HTML Cite" w:semiHidden="1" w:unhideWhenUsed="1"/>
+    <w:lsdException w:name="HTML Code" w:semiHidden="1" w:unhideWhenUsed="1"/>
+    <w:lsdException w:name="HTML Definition" w:semiHidden="1" w:unhideWhenUsed="1"/>
+    <w:lsdException w:name="HTML Keyboard" w:semiHidden="1" w:unhideWhenUsed="1"/>
+    <w:lsdException w:name="HTML Preformatted" w:semiHidden="1" w:unhideWhenUsed="1"/>
+    <w:lsdException w:name="HTML Sample" w:semiHidden="1" w:unhideWhenUsed="1"/>
+    <w:lsdException w:name="HTML Typewriter" w:semiHidden="1" w:unhideWhenUsed="1"/>
+    <w:lsdException w:name="HTML Variable" w:semiHidden="1" w:unhideWhenUsed="1"/>
+    <w:lsdException w:name="Normal Table" w:semiHidden="1" w:unhideWhenUsed="1"/>
+    <w:lsdException w:name="annotation subject" w:semiHidden="1" w:unhideWhenUsed="1"/>
+    <w:lsdException w:name="No List" w:semiHidden="1" w:unhideWhenUsed="1"/>
+    <w:lsdException w:name="Outline List 1" w:semiHidden="1" w:unhideWhenUsed="1"/>
+    <w:lsdException w:name="Outline List 2" w:semiHidden="1" w:unhideWhenUsed="1"/>
+    <w:lsdException w:name="Outline List 3" w:semiHidden="1" w:unhideWhenUsed="1"/>
+    <w:lsdException w:name="Table Simple 1" w:semiHidden="1" w:unhideWhenUsed="1"/>
+    <w:lsdException w:name="Table Simple 2" w:semiHidden="1" w:unhideWhenUsed="1"/>
+    <w:lsdException w:name="Table Simple 3" w:semiHidden="1" w:unhideWhenUsed="1"/>
+    <w:lsdException w:name="Table Classic 1" w:semiHidden="1" w:unhideWhenUsed="1"/>
+    <w:lsdException w:name="Table Classic 2" w:semiHidden="1" w:unhideWhenUsed="1"/>
+    <w:lsdException w:name="Table Classic 3" w:semiHidden="1" w:unhideWhenUsed="1"/>
+    <w:lsdException w:name="Table Classic 4" w:semiHidden="1" w:unhideWhenUsed="1"/>
+    <w:lsdException w:name="Table Colorful 1" w:semiHidden="1" w:unhideWhenUsed="1"/>
+    <w:lsdException w:name="Table Colorful 2" w:semiHidden="1" w:unhideWhenUsed="1"/>
+    <w:lsdException w:name="Table Colorful 3" w:semiHidden="1" w:unhideWhenUsed="1"/>
+    <w:lsdException w:name="Table Columns 1" w:semiHidden="1" w:unhideWhenUsed="1"/>
+    <w:lsdException w:name="Table Columns 2" w:semiHidden="1" w:unhideWhenUsed="1"/>
+    <w:lsdException w:name="Table Columns 3" w:semiHidden="1" w:unhideWhenUsed="1"/>
+    <w:lsdException w:name="Table Columns 4" w:semiHidden="1" w:unhideWhenUsed="1"/>
+    <w:lsdException w:name="Table Columns 5" w:semiHidden="1" w:unhideWhenUsed="1"/>
+    <w:lsdException w:name="Table Grid 1" w:semiHidden="1" w:unhideWhenUsed="1"/>
+    <w:lsdException w:name="Table Grid 2" w:semiHidden="1" w:unhideWhenUsed="1"/>
+    <w:lsdException w:name="Table Grid 3" w:semiHidden="1" w:unhideWhenUsed="1"/>
+    <w:lsdException w:name="Table Grid 4" w:semiHidden="1" w:unhideWhenUsed="1"/>
+    <w:lsdException w:name="Table Grid 5" w:semiHidden="1" w:unhideWhenUsed="1"/>
+    <w:lsdException w:name="Table Grid 6" w:semiHidden="1" w:unhideWhenUsed="1"/>
+    <w:lsdException w:name="Table Grid 7" w:semiHidden="1" w:unhideWhenUsed="1"/>
+    <w:lsdException w:name="Table Grid 8" w:semiHidden="1" w:unhideWhenUsed="1"/>
+    <w:lsdException w:name="Table List 1" w:semiHidden="1" w:unhideWhenUsed="1"/>
+    <w:lsdException w:name="Table List 2" w:semiHidden="1" w:unhideWhenUsed="1"/>
+    <w:lsdException w:name="Table List 3" w:semiHidden="1" w:unhideWhenUsed="1"/>
+    <w:lsdException w:name="Table List 4" w:semiHidden="1" w:unhideWhenUsed="1"/>
+    <w:lsdException w:name="Table List 5" w:semiHidden="1" w:unhideWhenUsed="1"/>
+    <w:lsdException w:name="Table List 6" w:semiHidden="1" w:unhideWhenUsed="1"/>
+    <w:lsdException w:name="Table List 7" w:semiHidden="1" w:unhideWhenUsed="1"/>
+    <w:lsdException w:name="Table List 8" w:semiHidden="1" w:unhideWhenUsed="1"/>
+    <w:lsdException w:name="Table 3D effects 1" w:semiHidden="1" w:unhideWhenUsed="1"/>
+    <w:lsdException w:name="Table 3D effects 2" w:semiHidden="1" w:unhideWhenUsed="1"/>
+    <w:lsdException w:name="Table 3D effects 3" w:semiHidden="1" w:unhideWhenUsed="1"/>
+    <w:lsdException w:name="Table Contemporary" w:semiHidden="1" w:unhideWhenUsed="1"/>
+    <w:lsdException w:name="Table Elegant" w:semiHidden="1" w:unhideWhenUsed="1"/>
+    <w:lsdException w:name="Table Professional" w:semiHidden="1" w:unhideWhenUsed="1"/>
+    <w:lsdException w:name="Table Subtle 1" w:semiHidden="1" w:unhideWhenUsed="1"/>
+    <w:lsdException w:name="Table Subtle 2" w:semiHidden="1" w:unhideWhenUsed="1"/>
+    <w:lsdException w:name="Table Web 1" w:semiHidden="1" w:unhideWhenUsed="1"/>
+    <w:lsdException w:name="Table Web 2" w:semiHidden="1" w:unhideWhenUsed="1"/>
+    <w:lsdException w:name="Table Web 3" w:semiHidden="1" w:unhideWhenUsed="1"/>
+    <w:lsdException w:name="Balloon Text" w:semiHidden="1" w:unhideWhenUsed="1"/>
+    <w:lsdException w:name="Table Grid" w:semiHidden="1" w:uiPriority="39" w:unhideWhenUsed="1"/>
+    <w:lsdException w:name="Table Theme" w:semiHidden="1" w:unhideWhenUsed="1"/>
+    <w:lsdException w:name="Placeholder Text" w:semiHidden="1"/>
+    <w:lsdException w:name="No Spacing" w:uiPriority="1" w:qFormat="1"/>
+    <w:lsdException w:name="Light Shading" w:uiPriority="60"/>
+    <w:lsdException w:name="Light List" w:uiPriority="61"/>
+    <w:lsdException w:name="Light Grid" w:uiPriority="62"/>
+    <w:lsdException w:name="Medium Shading 1" w:uiPriority="63"/>
+    <w:lsdException w:name="Medium Shading 2" w:uiPriority="64"/>
+    <w:lsdException w:name="Medium List 1" w:uiPriority="65"/>
+    <w:lsdException w:name="Medium List 2" w:uiPriority="66"/>
+    <w:lsdException w:name="Medium Grid 1" w:uiPriority="67"/>
+    <w:lsdException w:name="Medium Grid 2" w:uiPriority="68"/>
+    <w:lsdException w:name="Medium Grid 3" w:uiPriority="69"/>
+    <w:lsdException w:name="Dark List" w:uiPriority="70"/>
+    <w:lsdException w:name="Colorful Shading" w:uiPriority="71"/>
+    <w:lsdException w:name="Colorful List" w:uiPriority="72"/>
+    <w:lsdException w:name="Colorful Grid" w:uiPriority="73"/>
+    <w:lsdException w:name="Light Shading Accent 1" w:uiPriority="60"/>
+    <w:lsdException w:name="Light List Accent 1" w:uiPriority="61"/>
+    <w:lsdException w:name="Light Grid Accent 1" w:uiPriority="62"/>
+    <w:lsdException w:name="Medium Shading 1 Accent 1" w:uiPriority="63"/>
+    <w:lsdException w:name="Medium Shading 2 Accent 1" w:uiPriority="64"/>
+    <w:lsdException w:name="Medium List 1 Accent 1" w:uiPriority="65"/>
+    <w:lsdException w:name="Revision" w:semiHidden="1"/>
+    <w:lsdException w:name="List Paragraph" w:uiPriority="34" w:qFormat="1"/>
+    <w:lsdException w:name="Quote" w:uiPriority="29" w:qFormat="1"/>
+    <w:lsdException w:name="Intense Quote" w:uiPriority="30" w:qFormat="1"/>
+    <w:lsdException w:name="Medium List 2 Accent 1" w:uiPriority="66"/>
+    <w:lsdException w:name="Medium Grid 1 Accent 1" w:uiPriority="67"/>
+    <w:lsdException w:name="Medium Grid 2 Accent 1" w:uiPriority="68"/>
+    <w:lsdException w:name="Medium Grid 3 Accent 1" w:uiPriority="69"/>
+    <w:lsdException w:name="Dark List Accent 1" w:uiPriority="70"/>
+    <w:lsdException w:name="Colorful Shading Accent 1" w:uiPriority="71"/>
+    <w:lsdException w:name="Colorful List Accent 1" w:uiPriority="72"/>
+    <w:lsdException w:name="Colorful Grid Accent 1" w:uiPriority="73"/>
+    <w:lsdException w:name="Light Shading Accent 2" w:uiPriority="60"/>
+    <w:lsdException w:name="Light List Accent 2" w:uiPriority="61"/>
+    <w:lsdException w:name="Light Grid Accent 2" w:uiPriority="62"/>
+    <w:lsdException w:name="Medium Shading 1 Accent 2" w:uiPriority="63"/>
+    <w:lsdException w:name="Medium Shading 2 Accent 2" w:uiPriority="64"/>
+    <w:lsdException w:name="Medium List 1 Accent 2" w:uiPriority="65"/>
+    <w:lsdException w:name="Medium List 2 Accent 2" w:uiPriority="66"/>
+    <w:lsdException w:name="Medium Grid 1 Accent 2" w:uiPriority="67"/>
+    <w:lsdException w:name="Medium Grid 2 Accent 2" w:uiPriority="68"/>
+    <w:lsdException w:name="Medium Grid 3 Accent 2" w:uiPriority="69"/>
+    <w:lsdException w:name="Dark List Accent 2" w:uiPriority="70"/>
+    <w:lsdException w:name="Colorful Shading Accent 2" w:uiPriority="71"/>
+    <w:lsdException w:name="Colorful List Accent 2" w:uiPriority="72"/>
+    <w:lsdException w:name="Colorful Grid Accent 2" w:uiPriority="73"/>
+    <w:lsdException w:name="Light Shading Accent 3" w:uiPriority="60"/>
+    <w:lsdException w:name="Light List Accent 3" w:uiPriority="61"/>
+    <w:lsdException w:name="Light Grid Accent 3" w:uiPriority="62"/>
+    <w:lsdException w:name="Medium Shading 1 Accent 3" w:uiPriority="63"/>
+    <w:lsdException w:name="Medium Shading 2 Accent 3" w:uiPriority="64"/>
+    <w:lsdException w:name="Medium List 1 Accent 3" w:uiPriority="65"/>
+    <w:lsdException w:name="Medium List 2 Accent 3" w:uiPriority="66"/>
+    <w:lsdException w:name="Medium Grid 1 Accent 3" w:uiPriority="67"/>
+    <w:lsdException w:name="Medium Grid 2 Accent 3" w:uiPriority="68"/>
+    <w:lsdException w:name="Medium Grid 3 Accent 3" w:uiPriority="69"/>
+    <w:lsdException w:name="Dark List Accent 3" w:uiPriority="70"/>
+    <w:lsdException w:name="Colorful Shading Accent 3" w:uiPriority="71"/>
+    <w:lsdException w:name="Colorful List Accent 3" w:uiPriority="72"/>
+    <w:lsdException w:name="Colorful Grid Accent 3" w:uiPriority="73"/>
+    <w:lsdException w:name="Light Shading Accent 4" w:uiPriority="60"/>
+    <w:lsdException w:name="Light List Accent 4" w:uiPriority="61"/>
+    <w:lsdException w:name="Light Grid Accent 4" w:uiPriority="62"/>
+    <w:lsdException w:name="Medium Shading 1 Accent 4" w:uiPriority="63"/>
+    <w:lsdException w:name="Medium Shading 2 Accent 4" w:uiPriority="64"/>
+    <w:lsdException w:name="Medium List 1 Accent 4" w:uiPriority="65"/>
+    <w:lsdException w:name="Medium List 2 Accent 4" w:uiPriority="66"/>
+    <w:lsdException w:name="Medium Grid 1 Accent 4" w:uiPriority="67"/>
+    <w:lsdException w:name="Medium Grid 2 Accent 4" w:uiPriority="68"/>
+    <w:lsdException w:name="Medium Grid 3 Accent 4" w:uiPriority="69"/>
+    <w:lsdException w:name="Dark List Accent 4" w:uiPriority="70"/>
+    <w:lsdException w:name="Colorful Shading Accent 4" w:uiPriority="71"/>
+    <w:lsdException w:name="Colorful List Accent 4" w:uiPriority="72"/>
+    <w:lsdException w:name="Colorful Grid Accent 4" w:uiPriority="73"/>
+    <w:lsdException w:name="Light Shading Accent 5" w:uiPriority="60"/>
+    <w:lsdException w:name="Light List Accent 5" w:uiPriority="61"/>
+    <w:lsdException w:name="Light Grid Accent 5" w:uiPriority="62"/>
+    <w:lsdException w:name="Medium Shading 1 Accent 5" w:uiPriority="63"/>
+    <w:lsdException w:name="Medium Shading 2 Accent 5" w:uiPriority="64"/>
+    <w:lsdException w:name="Medium List 1 Accent 5" w:uiPriority="65"/>
+    <w:lsdException w:name="Medium List 2 Accent 5" w:uiPriority="66"/>
+    <w:lsdException w:name="Medium Grid 1 Accent 5" w:uiPriority="67"/>
+    <w:lsdException w:name="Medium Grid 2 Accent 5" w:uiPriority="68"/>
+    <w:lsdException w:name="Medium Grid 3 Accent 5" w:uiPriority="69"/>
+    <w:lsdException w:name="Dark List Accent 5" w:uiPriority="70"/>
+    <w:lsdException w:name="Colorful Shading Accent 5" w:uiPriority="71"/>
+    <w:lsdException w:name="Colorful List Accent 5" w:uiPriority="72"/>
+    <w:lsdException w:name="Colorful Grid Accent 5" w:uiPriority="73"/>
+    <w:lsdException w:name="Light Shading Accent 6" w:uiPriority="60"/>
+    <w:lsdException w:name="Light List Accent 6" w:uiPriority="61"/>
+    <w:lsdException w:name="Light Grid Accent 6" w:uiPriority="62"/>
+    <w:lsdException w:name="Medium Shading 1 Accent 6" w:uiPriority="63"/>
+    <w:lsdException w:name="Medium Shading 2 Accent 6" w:uiPriority="64"/>
+    <w:lsdException w:name="Medium List 1 Accent 6" w:uiPriority="65"/>
+    <w:lsdException w:name="Medium List 2 Accent 6" w:uiPriority="66"/>
+    <w:lsdException w:name="Medium Grid 1 Accent 6" w:uiPriority="67"/>
+    <w:lsdException w:name="Medium Grid 2 Accent 6" w:uiPriority="68"/>
+    <w:lsdException w:name="Medium Grid 3 Accent 6" w:uiPriority="69"/>
+    <w:lsdException w:name="Dark List Accent 6" w:uiPriority="70"/>
+    <w:lsdException w:name="Colorful Shading Accent 6" w:uiPriority="71"/>
+    <w:lsdException w:name="Colorful List Accent 6" w:uiPriority="72"/>
+    <w:lsdException w:name="Colorful Grid Accent 6" w:uiPriority="73"/>
+    <w:lsdException w:name="Subtle Emphasis" w:uiPriority="19" w:qFormat="1"/>
+    <w:lsdException w:name="Intense Emphasis" w:uiPriority="21" w:qFormat="1"/>
+    <w:lsdException w:name="Subtle Reference" w:uiPriority="31" w:qFormat="1"/>
+    <w:lsdException w:name="Intense Reference" w:uiPriority="32" w:qFormat="1"/>
+    <w:lsdException w:name="Book Title" w:uiPriority="33" w:qFormat="1"/>
+    <w:lsdException w:name="Bibliography" w:semiHidden="1" w:uiPriority="37" w:unhideWhenUsed="1"/>
+    <w:lsdException w:name="TOC Heading" w:semiHidden="1" w:uiPriority="39" w:unhideWhenUsed="1" w:qFormat="1"/>
+    <w:lsdException w:name="Plain Table 1" w:uiPriority="41"/>
+    <w:lsdException w:name="Plain Table 2" w:uiPriority="42"/>
+    <w:lsdException w:name="Plain Table 3" w:uiPriority="43"/>
+    <w:lsdException w:name="Plain Table 4" w:uiPriority="44"/>
+    <w:lsdException w:name="Plain Table 5" w:uiPriority="45"/>
+    <w:lsdException w:name="Grid Table Light" w:uiPriority="40"/>
+    <w:lsdException w:name="Grid Table 1 Light" w:uiPriority="46"/>
+    <w:lsdException w:name="Grid Table 2" w:uiPriority="47"/>
+    <w:lsdException w:name="Grid Table 3" w:uiPriority="48"/>
+    <w:lsdException w:name="Grid Table 4" w:uiPriority="49"/>
+    <w:lsdException w:name="Grid Table 5 Dark" w:uiPriority="50"/>
+    <w:lsdException w:name="Grid Table 6 Colorful" w:uiPriority="51"/>
+    <w:lsdException w:name="Grid Table 7 Colorful" w:uiPriority="52"/>
+    <w:lsdException w:name="Grid Table 1 Light Accent 1" w:uiPriority="46"/>
+    <w:lsdException w:name="Grid Table 2 Accent 1" w:uiPriority="47"/>
+    <w:lsdException w:name="Grid Table 3 Accent 1" w:uiPriority="48"/>
+    <w:lsdException w:name="Grid Table 4 Accent 1" w:uiPriority="49"/>
+    <w:lsdException w:name="Grid Table 5 Dark Accent 1" w:uiPriority="50"/>
+    <w:lsdException w:name="Grid Table 6 Colorful Accent 1" w:uiPriority="51"/>
+    <w:lsdException w:name="Grid Table 7 Colorful Accent 1" w:uiPriority="52"/>
+    <w:lsdException w:name="Grid Table 1 Light Accent 2" w:uiPriority="46"/>
+    <w:lsdException w:name="Grid Table 2 Accent 2" w:uiPriority="47"/>
+    <w:lsdException w:name="Grid Table 3 Accent 2" w:uiPriority="48"/>
+    <w:lsdException w:name="Grid Table 4 Accent 2" w:uiPriority="49"/>
+    <w:lsdException w:name="Grid Table 5 Dark Accent 2" w:uiPriority="50"/>
+    <w:lsdException w:name="Grid Table 6 Colorful Accent 2" w:uiPriority="51"/>
+    <w:lsdException w:name="Grid Table 7 Colorful Accent 2" w:uiPriority="52"/>
+    <w:lsdException w:name="Grid Table 1 Light Accent 3" w:uiPriority="46"/>
+    <w:lsdException w:name="Grid Table 2 Accent 3" w:uiPriority="47"/>
+    <w:lsdException w:name="Grid Table 3 Accent 3" w:uiPriority="48"/>
+    <w:lsdException w:name="Grid Table 4 Accent 3" w:uiPriority="49"/>
+    <w:lsdException w:name="Grid Table 5 Dark Accent 3" w:uiPriority="50"/>
+    <w:lsdException w:name="Grid Table 6 Colorful Accent 3" w:uiPriority="51"/>
+    <w:lsdException w:name="Grid Table 7 Colorful Accent 3" w:uiPriority="52"/>
+    <w:lsdException w:name="Grid Table 1 Light Accent 4" w:uiPriority="46"/>
+    <w:lsdException w:name="Grid Table 2 Accent 4" w:uiPriority="47"/>
+    <w:lsdException w:name="Grid Table 3 Accent 4" w:uiPriority="48"/>
+    <w:lsdException w:name="Grid Table 4 Accent 4" w:uiPriority="49"/>
+    <w:lsdException w:name="Grid Table 5 Dark Accent 4" w:uiPriority="50"/>
+    <w:lsdException w:name="Grid Table 6 Colorful Accent 4" w:uiPriority="51"/>
+    <w:lsdException w:name="Grid Table 7 Colorful Accent 4" w:uiPriority="52"/>
+    <w:lsdException w:name="Grid Table 1 Light Accent 5" w:uiPriority="46"/>
+    <w:lsdException w:name="Grid Table 2 Accent 5" w:uiPriority="47"/>
+    <w:lsdException w:name="Grid Table 3 Accent 5" w:uiPriority="48"/>
+    <w:lsdException w:name="Grid Table 4 Accent 5" w:uiPriority="49"/>
+    <w:lsdException w:name="Grid Table 5 Dark Accent 5" w:uiPriority="50"/>
+    <w:lsdException w:name="Grid Table 6 Colorful Accent 5" w:uiPriority="51"/>
+    <w:lsdException w:name="Grid Table 7 Colorful Accent 5" w:uiPriority="52"/>
+    <w:lsdException w:name="Grid Table 1 Light Accent 6" w:uiPriority="46"/>
+    <w:lsdException w:name="Grid Table 2 Accent 6" w:uiPriority="47"/>
+    <w:lsdException w:name="Grid Table 3 Accent 6" w:uiPriority="48"/>
+    <w:lsdException w:name="Grid Table 4 Accent 6" w:uiPriority="49"/>
+    <w:lsdException w:name="Grid Table 5 Dark Accent 6" w:uiPriority="50"/>
+    <w:lsdException w:name="Grid Table 6 Colorful Accent 6" w:uiPriority="51"/>
+    <w:lsdException w:name="Grid Table 7 Colorful Accent 6" w:uiPriority="52"/>
+    <w:lsdException w:name="List Table 1 Light" w:uiPriority="46"/>
+    <w:lsdException w:name="List Table 2" w:uiPriority="47"/>
+    <w:lsdException w:name="List Table 3" w:uiPriority="48"/>
+    <w:lsdException w:name="List Table 4" w:uiPriority="49"/>
+    <w:lsdException w:name="List Table 5 Dark" w:uiPriority="50"/>
+    <w:lsdException w:name="List Table 6 Colorful" w:uiPriority="51"/>
+    <w:lsdException w:name="List Table 7 Colorful" w:uiPriority="52"/>
+    <w:lsdException w:name="List Table 1 Light Accent 1" w:uiPriority="46"/>
+    <w:lsdException w:name="List Table 2 Accent 1" w:uiPriority="47"/>
+    <w:lsdException w:name="List Table 3 Accent 1" w:uiPriority="48"/>
+    <w:lsdException w:name="List Table 4 Accent 1" w:uiPriority="49"/>
+    <w:lsdException w:name="List Table 5 Dark Accent 1" w:uiPriority="50"/>
+    <w:lsdException w:name="List Table 6 Colorful Accent 1" w:uiPriority="51"/>
+    <w:lsdException w:name="List Table 7 Colorful Accent 1" w:uiPriority="52"/>
+    <w:lsdException w:name="List Table 1 Light Accent 2" w:uiPriority="46"/>
+    <w:lsdException w:name="List Table 2 Accent 2" w:uiPriority="47"/>
+    <w:lsdException w:name="List Table 3 Accent 2" w:uiPriority="48"/>
+    <w:lsdException w:name="List Table 4 Accent 2" w:uiPriority="49"/>
+    <w:lsdException w:name="List Table 5 Dark Accent 2" w:uiPriority="50"/>
+    <w:lsdException w:name="List Table 6 Colorful Accent 2" w:uiPriority="51"/>
+    <w:lsdException w:name="List Table 7 Colorful Accent 2" w:uiPriority="52"/>
+    <w:lsdException w:name="List Table 1 Light Accent 3" w:uiPriority="46"/>
+    <w:lsdException w:name="List Table 2 Accent 3" w:uiPriority="47"/>
+    <w:lsdException w:name="List Table 3 Accent 3" w:uiPriority="48"/>
+    <w:lsdException w:name="List Table 4 Accent 3" w:uiPriority="49"/>
+    <w:lsdException w:name="List Table 5 Dark Accent 3" w:uiPriority="50"/>
+    <w:lsdException w:name="List Table 6 Colorful Accent 3" w:uiPriority="51"/>
+    <w:lsdException w:name="List Table 7 Colorful Accent 3" w:uiPriority="52"/>
+    <w:lsdException w:name="List Table 1 Light Accent 4" w:uiPriority="46"/>
+    <w:lsdException w:name="List Table 2 Accent 4" w:uiPriority="47"/>
+    <w:lsdException w:name="List Table 3 Accent 4" w:uiPriority="48"/>
+    <w:lsdException w:name="List Table 4 Accent 4" w:uiPriority="49"/>
+    <w:lsdException w:name="List Table 5 Dark Accent 4" w:uiPriority="50"/>
+    <w:lsdException w:name="List Table 6 Colorful Accent 4" w:uiPriority="51"/>
+    <w:lsdException w:name="List Table 7 Colorful Accent 4" w:uiPriority="52"/>
+    <w:lsdException w:name="List Table 1 Light Accent 5" w:uiPriority="46"/>
+    <w:lsdException w:name="List Table 2 Accent 5" w:uiPriority="47"/>
+    <w:lsdException w:name="List Table 3 Accent 5" w:uiPriority="48"/>
+    <w:lsdException w:name="List Table 4 Accent 5" w:uiPriority="49"/>
+    <w:lsdException w:name="List Table 5 Dark Accent 5" w:uiPriority="50"/>
+    <w:lsdException w:name="List Table 6 Colorful Accent 5" w:uiPriority="51"/>
+    <w:lsdException w:name="List Table 7 Colorful Accent 5" w:uiPriority="52"/>
+    <w:lsdException w:name="List Table 1 Light Accent 6" w:uiPriority="46"/>
+    <w:lsdException w:name="List Table 2 Accent 6" w:uiPriority="47"/>
+    <w:lsdException w:name="List Table 3 Accent 6" w:uiPriority="48"/>
+    <w:lsdException w:name="List Table 4 Accent 6" w:uiPriority="49"/>
+    <w:lsdException w:name="List Table 5 Dark Accent 6" w:uiPriority="50"/>
+    <w:lsdException w:name="List Table 6 Colorful Accent 6" w:uiPriority="51"/>
+    <w:lsdException w:name="List Table 7 Colorful Accent 6" w:uiPriority="52"/>
+    <w:lsdException w:name="Mention" w:semiHidden="1" w:unhideWhenUsed="1"/>
+    <w:lsdException w:name="Smart Hyperlink" w:semiHidden="1" w:unhideWhenUsed="1"/>
+    <w:lsdException w:name="Hashtag" w:semiHidden="1" w:unhideWhenUsed="1"/>
   </w:latentStyles>
-  <w:style w:type="paragraph" w:default="1" w:styleId="Normal">
+  <w:style w:type="paragraph" w:default="1" w:styleId="a">
     <w:name w:val="Normal"/>
     <w:qFormat/>
     <w:rsid w:val="00522B9C"/>
@@ -3138,11 +3636,11 @@
       <w:bidi/>
     </w:pPr>
   </w:style>
-  <w:style w:type="paragraph" w:styleId="Heading1">
+  <w:style w:type="paragraph" w:styleId="1">
     <w:name w:val="heading 1"/>
-    <w:basedOn w:val="Normal"/>
-    <w:next w:val="Normal"/>
-    <w:link w:val="Heading1Char"/>
+    <w:basedOn w:val="a"/>
+    <w:next w:val="a"/>
+    <w:link w:val="10"/>
     <w:uiPriority w:val="9"/>
     <w:qFormat/>
     <w:rsid w:val="000816DB"/>
@@ -3159,11 +3657,11 @@
       <w:szCs w:val="32"/>
     </w:rPr>
   </w:style>
-  <w:style w:type="paragraph" w:styleId="Heading2">
+  <w:style w:type="paragraph" w:styleId="2">
     <w:name w:val="heading 2"/>
-    <w:basedOn w:val="Normal"/>
-    <w:next w:val="Normal"/>
-    <w:link w:val="Heading2Char"/>
+    <w:basedOn w:val="a"/>
+    <w:next w:val="a"/>
+    <w:link w:val="20"/>
     <w:uiPriority w:val="9"/>
     <w:unhideWhenUsed/>
     <w:qFormat/>
@@ -3181,18 +3679,17 @@
       <w:szCs w:val="26"/>
     </w:rPr>
   </w:style>
-  <w:style w:type="character" w:default="1" w:styleId="DefaultParagraphFont">
+  <w:style w:type="character" w:default="1" w:styleId="a0">
     <w:name w:val="Default Paragraph Font"/>
     <w:uiPriority w:val="1"/>
     <w:semiHidden/>
     <w:unhideWhenUsed/>
   </w:style>
-  <w:style w:type="table" w:default="1" w:styleId="TableNormal">
+  <w:style w:type="table" w:default="1" w:styleId="a1">
     <w:name w:val="Normal Table"/>
     <w:uiPriority w:val="99"/>
     <w:semiHidden/>
     <w:unhideWhenUsed/>
-    <w:qFormat/>
     <w:tblPr>
       <w:tblInd w:w="0" w:type="dxa"/>
       <w:tblCellMar>
@@ -3203,15 +3700,15 @@
       </w:tblCellMar>
     </w:tblPr>
   </w:style>
-  <w:style w:type="numbering" w:default="1" w:styleId="NoList">
+  <w:style w:type="numbering" w:default="1" w:styleId="a2">
     <w:name w:val="No List"/>
     <w:uiPriority w:val="99"/>
     <w:semiHidden/>
     <w:unhideWhenUsed/>
   </w:style>
-  <w:style w:type="paragraph" w:styleId="ListParagraph">
+  <w:style w:type="paragraph" w:styleId="a3">
     <w:name w:val="List Paragraph"/>
-    <w:basedOn w:val="Normal"/>
+    <w:basedOn w:val="a"/>
     <w:uiPriority w:val="34"/>
     <w:qFormat/>
     <w:rsid w:val="00E05909"/>
@@ -3220,10 +3717,10 @@
       <w:contextualSpacing/>
     </w:pPr>
   </w:style>
-  <w:style w:type="character" w:customStyle="1" w:styleId="Heading2Char">
-    <w:name w:val="Heading 2 Char"/>
-    <w:basedOn w:val="DefaultParagraphFont"/>
-    <w:link w:val="Heading2"/>
+  <w:style w:type="character" w:customStyle="1" w:styleId="20">
+    <w:name w:val="כותרת 2 תו"/>
+    <w:basedOn w:val="a0"/>
+    <w:link w:val="2"/>
     <w:uiPriority w:val="9"/>
     <w:rsid w:val="002234A7"/>
     <w:rPr>
@@ -3233,10 +3730,10 @@
       <w:szCs w:val="26"/>
     </w:rPr>
   </w:style>
-  <w:style w:type="character" w:customStyle="1" w:styleId="Heading1Char">
-    <w:name w:val="Heading 1 Char"/>
-    <w:basedOn w:val="DefaultParagraphFont"/>
-    <w:link w:val="Heading1"/>
+  <w:style w:type="character" w:customStyle="1" w:styleId="10">
+    <w:name w:val="כותרת 1 תו"/>
+    <w:basedOn w:val="a0"/>
+    <w:link w:val="1"/>
     <w:uiPriority w:val="9"/>
     <w:rsid w:val="000816DB"/>
     <w:rPr>
@@ -3246,10 +3743,10 @@
       <w:szCs w:val="32"/>
     </w:rPr>
   </w:style>
-  <w:style w:type="paragraph" w:styleId="Header">
+  <w:style w:type="paragraph" w:styleId="a4">
     <w:name w:val="header"/>
-    <w:basedOn w:val="Normal"/>
-    <w:link w:val="HeaderChar"/>
+    <w:basedOn w:val="a"/>
+    <w:link w:val="a5"/>
     <w:uiPriority w:val="99"/>
     <w:unhideWhenUsed/>
     <w:rsid w:val="002252F3"/>
@@ -3261,17 +3758,17 @@
       <w:spacing w:after="0" w:line="240" w:lineRule="auto"/>
     </w:pPr>
   </w:style>
-  <w:style w:type="character" w:customStyle="1" w:styleId="HeaderChar">
-    <w:name w:val="Header Char"/>
-    <w:basedOn w:val="DefaultParagraphFont"/>
-    <w:link w:val="Header"/>
+  <w:style w:type="character" w:customStyle="1" w:styleId="a5">
+    <w:name w:val="כותרת עליונה תו"/>
+    <w:basedOn w:val="a0"/>
+    <w:link w:val="a4"/>
     <w:uiPriority w:val="99"/>
     <w:rsid w:val="002252F3"/>
   </w:style>
-  <w:style w:type="paragraph" w:styleId="Footer">
+  <w:style w:type="paragraph" w:styleId="a6">
     <w:name w:val="footer"/>
-    <w:basedOn w:val="Normal"/>
-    <w:link w:val="FooterChar"/>
+    <w:basedOn w:val="a"/>
+    <w:link w:val="a7"/>
     <w:uiPriority w:val="99"/>
     <w:unhideWhenUsed/>
     <w:rsid w:val="002252F3"/>
@@ -3283,16 +3780,16 @@
       <w:spacing w:after="0" w:line="240" w:lineRule="auto"/>
     </w:pPr>
   </w:style>
-  <w:style w:type="character" w:customStyle="1" w:styleId="FooterChar">
-    <w:name w:val="Footer Char"/>
-    <w:basedOn w:val="DefaultParagraphFont"/>
-    <w:link w:val="Footer"/>
+  <w:style w:type="character" w:customStyle="1" w:styleId="a7">
+    <w:name w:val="כותרת תחתונה תו"/>
+    <w:basedOn w:val="a0"/>
+    <w:link w:val="a6"/>
     <w:uiPriority w:val="99"/>
     <w:rsid w:val="002252F3"/>
   </w:style>
   <w:style w:type="character" w:styleId="Hyperlink">
     <w:name w:val="Hyperlink"/>
-    <w:basedOn w:val="DefaultParagraphFont"/>
+    <w:basedOn w:val="a0"/>
     <w:uiPriority w:val="99"/>
     <w:unhideWhenUsed/>
     <w:rsid w:val="002252F3"/>
@@ -3301,9 +3798,9 @@
       <w:u w:val="single"/>
     </w:rPr>
   </w:style>
-  <w:style w:type="character" w:styleId="PlaceholderText">
+  <w:style w:type="character" w:styleId="a8">
     <w:name w:val="Placeholder Text"/>
-    <w:basedOn w:val="DefaultParagraphFont"/>
+    <w:basedOn w:val="a0"/>
     <w:uiPriority w:val="99"/>
     <w:semiHidden/>
     <w:rsid w:val="00427948"/>
@@ -3311,16 +3808,15 @@
       <w:color w:val="808080"/>
     </w:rPr>
   </w:style>
-  <w:style w:type="table" w:styleId="TableGrid">
+  <w:style w:type="table" w:styleId="a9">
     <w:name w:val="Table Grid"/>
-    <w:basedOn w:val="TableNormal"/>
+    <w:basedOn w:val="a1"/>
     <w:uiPriority w:val="39"/>
     <w:rsid w:val="00810490"/>
     <w:pPr>
       <w:spacing w:after="0" w:line="240" w:lineRule="auto"/>
     </w:pPr>
     <w:tblPr>
-      <w:tblInd w:w="0" w:type="dxa"/>
       <w:tblBorders>
         <w:top w:val="single" w:sz="4" w:space="0" w:color="auto"/>
         <w:left w:val="single" w:sz="4" w:space="0" w:color="auto"/>
@@ -3329,17 +3825,11 @@
         <w:insideH w:val="single" w:sz="4" w:space="0" w:color="auto"/>
         <w:insideV w:val="single" w:sz="4" w:space="0" w:color="auto"/>
       </w:tblBorders>
-      <w:tblCellMar>
-        <w:top w:w="0" w:type="dxa"/>
-        <w:left w:w="108" w:type="dxa"/>
-        <w:bottom w:w="0" w:type="dxa"/>
-        <w:right w:w="108" w:type="dxa"/>
-      </w:tblCellMar>
     </w:tblPr>
   </w:style>
-  <w:style w:type="table" w:customStyle="1" w:styleId="GridTable1LightAccent5">
-    <w:name w:val="Grid Table 1 Light Accent 5"/>
-    <w:basedOn w:val="TableNormal"/>
+  <w:style w:type="table" w:customStyle="1" w:styleId="1-51">
+    <w:name w:val="טבלת רשת 1 בהירה - הדגשה 51"/>
+    <w:basedOn w:val="a1"/>
     <w:uiPriority w:val="46"/>
     <w:rsid w:val="00667A51"/>
     <w:pPr>
@@ -3352,7 +3842,6 @@
     <w:tblPr>
       <w:tblStyleRowBandSize w:val="1"/>
       <w:tblStyleColBandSize w:val="1"/>
-      <w:tblInd w:w="0" w:type="dxa"/>
       <w:tblBorders>
         <w:top w:val="single" w:sz="4" w:space="0" w:color="B4C6E7" w:themeColor="accent5" w:themeTint="66"/>
         <w:left w:val="single" w:sz="4" w:space="0" w:color="B4C6E7" w:themeColor="accent5" w:themeTint="66"/>
@@ -3361,12 +3850,6 @@
         <w:insideH w:val="single" w:sz="4" w:space="0" w:color="B4C6E7" w:themeColor="accent5" w:themeTint="66"/>
         <w:insideV w:val="single" w:sz="4" w:space="0" w:color="B4C6E7" w:themeColor="accent5" w:themeTint="66"/>
       </w:tblBorders>
-      <w:tblCellMar>
-        <w:top w:w="0" w:type="dxa"/>
-        <w:left w:w="108" w:type="dxa"/>
-        <w:bottom w:w="0" w:type="dxa"/>
-        <w:right w:w="108" w:type="dxa"/>
-      </w:tblCellMar>
     </w:tblPr>
     <w:tblStylePr w:type="firstRow">
       <w:rPr>
@@ -3405,10 +3888,10 @@
       </w:rPr>
     </w:tblStylePr>
   </w:style>
-  <w:style w:type="paragraph" w:styleId="BalloonText">
+  <w:style w:type="paragraph" w:styleId="aa">
     <w:name w:val="Balloon Text"/>
-    <w:basedOn w:val="Normal"/>
-    <w:link w:val="BalloonTextChar"/>
+    <w:basedOn w:val="a"/>
+    <w:link w:val="ab"/>
     <w:uiPriority w:val="99"/>
     <w:semiHidden/>
     <w:unhideWhenUsed/>
@@ -3422,10 +3905,10 @@
       <w:szCs w:val="16"/>
     </w:rPr>
   </w:style>
-  <w:style w:type="character" w:customStyle="1" w:styleId="BalloonTextChar">
-    <w:name w:val="Balloon Text Char"/>
-    <w:basedOn w:val="DefaultParagraphFont"/>
-    <w:link w:val="BalloonText"/>
+  <w:style w:type="character" w:customStyle="1" w:styleId="ab">
+    <w:name w:val="טקסט בלונים תו"/>
+    <w:basedOn w:val="a0"/>
+    <w:link w:val="aa"/>
     <w:uiPriority w:val="99"/>
     <w:semiHidden/>
     <w:rsid w:val="007E242A"/>
@@ -3435,9 +3918,9 @@
       <w:szCs w:val="16"/>
     </w:rPr>
   </w:style>
-  <w:style w:type="table" w:customStyle="1" w:styleId="GridTable4Accent1">
-    <w:name w:val="Grid Table 4 Accent 1"/>
-    <w:basedOn w:val="TableNormal"/>
+  <w:style w:type="table" w:customStyle="1" w:styleId="4-11">
+    <w:name w:val="טבלת רשת 4 - הדגשה 11"/>
+    <w:basedOn w:val="a1"/>
     <w:uiPriority w:val="49"/>
     <w:rsid w:val="007E242A"/>
     <w:pPr>
@@ -3450,7 +3933,6 @@
     <w:tblPr>
       <w:tblStyleRowBandSize w:val="1"/>
       <w:tblStyleColBandSize w:val="1"/>
-      <w:tblInd w:w="0" w:type="dxa"/>
       <w:tblBorders>
         <w:top w:val="single" w:sz="4" w:space="0" w:color="9CC2E5" w:themeColor="accent1" w:themeTint="99"/>
         <w:left w:val="single" w:sz="4" w:space="0" w:color="9CC2E5" w:themeColor="accent1" w:themeTint="99"/>
@@ -3459,12 +3941,6 @@
         <w:insideH w:val="single" w:sz="4" w:space="0" w:color="9CC2E5" w:themeColor="accent1" w:themeTint="99"/>
         <w:insideV w:val="single" w:sz="4" w:space="0" w:color="9CC2E5" w:themeColor="accent1" w:themeTint="99"/>
       </w:tblBorders>
-      <w:tblCellMar>
-        <w:top w:w="0" w:type="dxa"/>
-        <w:left w:w="108" w:type="dxa"/>
-        <w:bottom w:w="0" w:type="dxa"/>
-        <w:right w:w="108" w:type="dxa"/>
-      </w:tblCellMar>
     </w:tblPr>
     <w:tblStylePr w:type="firstRow">
       <w:rPr>
@@ -3780,7 +4256,7 @@
   <a:extraClrSchemeLst/>
   <a:extLst>
     <a:ext uri="{05A4C25C-085E-4340-85A3-A5531E510DB2}">
-      <thm15:themeFamily xmlns:thm15="http://schemas.microsoft.com/office/thememl/2012/main" xmlns="" name="Office Theme" id="{62F939B6-93AF-4DB8-9C6B-D6C7DFDC589F}" vid="{4A3C46E8-61CC-4603-A589-7422A47A8E4A}"/>
+      <thm15:themeFamily xmlns:thm15="http://schemas.microsoft.com/office/thememl/2012/main" name="Office Theme" id="{62F939B6-93AF-4DB8-9C6B-D6C7DFDC589F}" vid="{4A3C46E8-61CC-4603-A589-7422A47A8E4A}"/>
     </a:ext>
   </a:extLst>
 </a:theme>

</xml_diff>

<commit_message>
added notes to q1
</commit_message>
<xml_diff>
--- a/Theoretical Exercises/ex3/EX3_Theoretical_203056585_201606951_304957673.docx
+++ b/Theoretical Exercises/ex3/EX3_Theoretical_203056585_201606951_304957673.docx
@@ -866,6 +866,2027 @@
     <w:p>
       <w:pPr>
         <w:pStyle w:val="a3"/>
+        <w:rPr>
+          <w:u w:val="single"/>
+          <w:rtl/>
+        </w:rPr>
+      </w:pPr>
+    </w:p>
+    <w:p>
+      <w:pPr>
+        <w:pStyle w:val="a3"/>
+        <w:rPr>
+          <w:rFonts w:hint="cs"/>
+          <w:rtl/>
+        </w:rPr>
+      </w:pPr>
+      <w:r>
+        <w:rPr>
+          <w:rFonts w:hint="cs"/>
+          <w:highlight w:val="yellow"/>
+          <w:u w:val="single"/>
+          <w:rtl/>
+        </w:rPr>
+        <w:t>הצעה של נעם:</w:t>
+      </w:r>
+      <w:r>
+        <w:rPr>
+          <w:rFonts w:hint="cs"/>
+          <w:highlight w:val="yellow"/>
+          <w:rtl/>
+        </w:rPr>
+        <w:t xml:space="preserve"> זו טבלה שמסכמת את כל המידע שצבור בנתבים. בפועל כל נתב שולח רק לשני שכניו, לכן ביחס לטבלה הזו כל נתב </w:t>
+      </w:r>
+      <w:r>
+        <w:rPr>
+          <w:rFonts w:hint="cs"/>
+          <w:highlight w:val="yellow"/>
+        </w:rPr>
+        <w:t>X</w:t>
+      </w:r>
+      <w:r>
+        <w:rPr>
+          <w:rFonts w:hint="cs"/>
+          <w:highlight w:val="yellow"/>
+          <w:rtl/>
+        </w:rPr>
+        <w:t xml:space="preserve"> ישלח את כל השורה שלו רק לנתבים שבעמודות </w:t>
+      </w:r>
+      <w:r>
+        <w:rPr>
+          <w:rFonts w:hint="cs"/>
+          <w:highlight w:val="yellow"/>
+          <w:rtl/>
+        </w:rPr>
+        <w:t xml:space="preserve">שלהם מסומן 1 או 1.5 (למשל </w:t>
+      </w:r>
+      <w:r>
+        <w:rPr>
+          <w:highlight w:val="yellow"/>
+          <w:rtl/>
+        </w:rPr>
+        <w:t>–</w:t>
+      </w:r>
+      <w:r>
+        <w:rPr>
+          <w:rFonts w:hint="cs"/>
+          <w:highlight w:val="yellow"/>
+          <w:rtl/>
+        </w:rPr>
+        <w:t xml:space="preserve"> </w:t>
+      </w:r>
+      <w:r>
+        <w:rPr>
+          <w:rFonts w:hint="cs"/>
+          <w:highlight w:val="yellow"/>
+        </w:rPr>
+        <w:t>A</w:t>
+      </w:r>
+      <w:r>
+        <w:rPr>
+          <w:rFonts w:hint="cs"/>
+          <w:highlight w:val="yellow"/>
+          <w:rtl/>
+        </w:rPr>
+        <w:t xml:space="preserve"> ישלח את השורה שלו ל-</w:t>
+      </w:r>
+      <w:r>
+        <w:rPr>
+          <w:rFonts w:hint="cs"/>
+          <w:highlight w:val="yellow"/>
+        </w:rPr>
+        <w:t>B</w:t>
+      </w:r>
+      <w:r>
+        <w:rPr>
+          <w:rFonts w:hint="cs"/>
+          <w:highlight w:val="yellow"/>
+          <w:rtl/>
+        </w:rPr>
+        <w:t xml:space="preserve"> ול-</w:t>
+      </w:r>
+      <w:r>
+        <w:rPr>
+          <w:rFonts w:hint="cs"/>
+          <w:highlight w:val="yellow"/>
+        </w:rPr>
+        <w:t>H</w:t>
+      </w:r>
+      <w:r>
+        <w:rPr>
+          <w:rFonts w:hint="cs"/>
+          <w:highlight w:val="yellow"/>
+          <w:rtl/>
+        </w:rPr>
+        <w:t>)</w:t>
+      </w:r>
+      <w:r>
+        <w:rPr>
+          <w:rFonts w:hint="cs"/>
+          <w:highlight w:val="yellow"/>
+          <w:rtl/>
+        </w:rPr>
+        <w:t>. בעיני זה יותר פשוט ומתאים לפורמט...</w:t>
+      </w:r>
+    </w:p>
+    <w:tbl>
+      <w:tblPr>
+        <w:tblStyle w:val="1-51"/>
+        <w:tblW w:w="0" w:type="auto"/>
+        <w:tblLook w:val="04A0" w:firstRow="1" w:lastRow="0" w:firstColumn="1" w:lastColumn="0" w:noHBand="0" w:noVBand="1"/>
+      </w:tblPr>
+      <w:tblGrid>
+        <w:gridCol w:w="946"/>
+        <w:gridCol w:w="947"/>
+        <w:gridCol w:w="947"/>
+        <w:gridCol w:w="947"/>
+        <w:gridCol w:w="947"/>
+        <w:gridCol w:w="947"/>
+        <w:gridCol w:w="947"/>
+        <w:gridCol w:w="947"/>
+        <w:gridCol w:w="947"/>
+      </w:tblGrid>
+      <w:tr>
+        <w:trPr>
+          <w:cnfStyle w:val="100000000000" w:firstRow="1" w:lastRow="0" w:firstColumn="0" w:lastColumn="0" w:oddVBand="0" w:evenVBand="0" w:oddHBand="0" w:evenHBand="0" w:firstRowFirstColumn="0" w:firstRowLastColumn="0" w:lastRowFirstColumn="0" w:lastRowLastColumn="0"/>
+        </w:trPr>
+        <w:tc>
+          <w:tcPr>
+            <w:cnfStyle w:val="001000000000" w:firstRow="0" w:lastRow="0" w:firstColumn="1" w:lastColumn="0" w:oddVBand="0" w:evenVBand="0" w:oddHBand="0" w:evenHBand="0" w:firstRowFirstColumn="0" w:firstRowLastColumn="0" w:lastRowFirstColumn="0" w:lastRowLastColumn="0"/>
+            <w:tcW w:w="946" w:type="dxa"/>
+            <w:tcBorders>
+              <w:right w:val="single" w:sz="12" w:space="0" w:color="5B9BD5" w:themeColor="accent1"/>
+            </w:tcBorders>
+          </w:tcPr>
+          <w:p>
+            <w:pPr>
+              <w:pStyle w:val="a3"/>
+              <w:bidi w:val="0"/>
+              <w:ind w:left="0"/>
+              <w:jc w:val="center"/>
+              <w:rPr>
+                <w:rtl/>
+              </w:rPr>
+            </w:pPr>
+          </w:p>
+        </w:tc>
+        <w:tc>
+          <w:tcPr>
+            <w:tcW w:w="947" w:type="dxa"/>
+            <w:tcBorders>
+              <w:left w:val="single" w:sz="12" w:space="0" w:color="5B9BD5" w:themeColor="accent1"/>
+            </w:tcBorders>
+          </w:tcPr>
+          <w:p>
+            <w:pPr>
+              <w:pStyle w:val="a3"/>
+              <w:bidi w:val="0"/>
+              <w:ind w:left="0"/>
+              <w:jc w:val="center"/>
+              <w:cnfStyle w:val="100000000000" w:firstRow="1" w:lastRow="0" w:firstColumn="0" w:lastColumn="0" w:oddVBand="0" w:evenVBand="0" w:oddHBand="0" w:evenHBand="0" w:firstRowFirstColumn="0" w:firstRowLastColumn="0" w:lastRowFirstColumn="0" w:lastRowLastColumn="0"/>
+              <w:rPr>
+                <w:rtl/>
+              </w:rPr>
+            </w:pPr>
+            <w:r>
+              <w:t>A</w:t>
+            </w:r>
+          </w:p>
+        </w:tc>
+        <w:tc>
+          <w:tcPr>
+            <w:tcW w:w="947" w:type="dxa"/>
+          </w:tcPr>
+          <w:p>
+            <w:pPr>
+              <w:pStyle w:val="a3"/>
+              <w:bidi w:val="0"/>
+              <w:ind w:left="0"/>
+              <w:jc w:val="center"/>
+              <w:cnfStyle w:val="100000000000" w:firstRow="1" w:lastRow="0" w:firstColumn="0" w:lastColumn="0" w:oddVBand="0" w:evenVBand="0" w:oddHBand="0" w:evenHBand="0" w:firstRowFirstColumn="0" w:firstRowLastColumn="0" w:lastRowFirstColumn="0" w:lastRowLastColumn="0"/>
+              <w:rPr>
+                <w:rtl/>
+              </w:rPr>
+            </w:pPr>
+            <w:r>
+              <w:t>B</w:t>
+            </w:r>
+          </w:p>
+        </w:tc>
+        <w:tc>
+          <w:tcPr>
+            <w:tcW w:w="947" w:type="dxa"/>
+          </w:tcPr>
+          <w:p>
+            <w:pPr>
+              <w:pStyle w:val="a3"/>
+              <w:bidi w:val="0"/>
+              <w:ind w:left="0"/>
+              <w:jc w:val="center"/>
+              <w:cnfStyle w:val="100000000000" w:firstRow="1" w:lastRow="0" w:firstColumn="0" w:lastColumn="0" w:oddVBand="0" w:evenVBand="0" w:oddHBand="0" w:evenHBand="0" w:firstRowFirstColumn="0" w:firstRowLastColumn="0" w:lastRowFirstColumn="0" w:lastRowLastColumn="0"/>
+              <w:rPr>
+                <w:rtl/>
+              </w:rPr>
+            </w:pPr>
+            <w:r>
+              <w:t>C</w:t>
+            </w:r>
+          </w:p>
+        </w:tc>
+        <w:tc>
+          <w:tcPr>
+            <w:tcW w:w="947" w:type="dxa"/>
+          </w:tcPr>
+          <w:p>
+            <w:pPr>
+              <w:pStyle w:val="a3"/>
+              <w:bidi w:val="0"/>
+              <w:ind w:left="0"/>
+              <w:jc w:val="center"/>
+              <w:cnfStyle w:val="100000000000" w:firstRow="1" w:lastRow="0" w:firstColumn="0" w:lastColumn="0" w:oddVBand="0" w:evenVBand="0" w:oddHBand="0" w:evenHBand="0" w:firstRowFirstColumn="0" w:firstRowLastColumn="0" w:lastRowFirstColumn="0" w:lastRowLastColumn="0"/>
+              <w:rPr>
+                <w:rtl/>
+              </w:rPr>
+            </w:pPr>
+            <w:r>
+              <w:t>D</w:t>
+            </w:r>
+          </w:p>
+        </w:tc>
+        <w:tc>
+          <w:tcPr>
+            <w:tcW w:w="947" w:type="dxa"/>
+          </w:tcPr>
+          <w:p>
+            <w:pPr>
+              <w:pStyle w:val="a3"/>
+              <w:bidi w:val="0"/>
+              <w:ind w:left="0"/>
+              <w:jc w:val="center"/>
+              <w:cnfStyle w:val="100000000000" w:firstRow="1" w:lastRow="0" w:firstColumn="0" w:lastColumn="0" w:oddVBand="0" w:evenVBand="0" w:oddHBand="0" w:evenHBand="0" w:firstRowFirstColumn="0" w:firstRowLastColumn="0" w:lastRowFirstColumn="0" w:lastRowLastColumn="0"/>
+              <w:rPr>
+                <w:rtl/>
+              </w:rPr>
+            </w:pPr>
+            <w:r>
+              <w:t>E</w:t>
+            </w:r>
+          </w:p>
+        </w:tc>
+        <w:tc>
+          <w:tcPr>
+            <w:tcW w:w="947" w:type="dxa"/>
+          </w:tcPr>
+          <w:p>
+            <w:pPr>
+              <w:pStyle w:val="a3"/>
+              <w:bidi w:val="0"/>
+              <w:ind w:left="0"/>
+              <w:jc w:val="center"/>
+              <w:cnfStyle w:val="100000000000" w:firstRow="1" w:lastRow="0" w:firstColumn="0" w:lastColumn="0" w:oddVBand="0" w:evenVBand="0" w:oddHBand="0" w:evenHBand="0" w:firstRowFirstColumn="0" w:firstRowLastColumn="0" w:lastRowFirstColumn="0" w:lastRowLastColumn="0"/>
+              <w:rPr>
+                <w:rtl/>
+              </w:rPr>
+            </w:pPr>
+            <w:r>
+              <w:t>F</w:t>
+            </w:r>
+          </w:p>
+        </w:tc>
+        <w:tc>
+          <w:tcPr>
+            <w:tcW w:w="947" w:type="dxa"/>
+          </w:tcPr>
+          <w:p>
+            <w:pPr>
+              <w:pStyle w:val="a3"/>
+              <w:bidi w:val="0"/>
+              <w:ind w:left="0"/>
+              <w:jc w:val="center"/>
+              <w:cnfStyle w:val="100000000000" w:firstRow="1" w:lastRow="0" w:firstColumn="0" w:lastColumn="0" w:oddVBand="0" w:evenVBand="0" w:oddHBand="0" w:evenHBand="0" w:firstRowFirstColumn="0" w:firstRowLastColumn="0" w:lastRowFirstColumn="0" w:lastRowLastColumn="0"/>
+            </w:pPr>
+            <w:r>
+              <w:t>G</w:t>
+            </w:r>
+          </w:p>
+        </w:tc>
+        <w:tc>
+          <w:tcPr>
+            <w:tcW w:w="947" w:type="dxa"/>
+          </w:tcPr>
+          <w:p>
+            <w:pPr>
+              <w:pStyle w:val="a3"/>
+              <w:bidi w:val="0"/>
+              <w:ind w:left="0"/>
+              <w:jc w:val="center"/>
+              <w:cnfStyle w:val="100000000000" w:firstRow="1" w:lastRow="0" w:firstColumn="0" w:lastColumn="0" w:oddVBand="0" w:evenVBand="0" w:oddHBand="0" w:evenHBand="0" w:firstRowFirstColumn="0" w:firstRowLastColumn="0" w:lastRowFirstColumn="0" w:lastRowLastColumn="0"/>
+            </w:pPr>
+            <w:r>
+              <w:t>H</w:t>
+            </w:r>
+          </w:p>
+        </w:tc>
+      </w:tr>
+      <w:tr>
+        <w:tc>
+          <w:tcPr>
+            <w:cnfStyle w:val="001000000000" w:firstRow="0" w:lastRow="0" w:firstColumn="1" w:lastColumn="0" w:oddVBand="0" w:evenVBand="0" w:oddHBand="0" w:evenHBand="0" w:firstRowFirstColumn="0" w:firstRowLastColumn="0" w:lastRowFirstColumn="0" w:lastRowLastColumn="0"/>
+            <w:tcW w:w="946" w:type="dxa"/>
+            <w:tcBorders>
+              <w:right w:val="single" w:sz="12" w:space="0" w:color="5B9BD5" w:themeColor="accent1"/>
+            </w:tcBorders>
+          </w:tcPr>
+          <w:p>
+            <w:pPr>
+              <w:pStyle w:val="a3"/>
+              <w:bidi w:val="0"/>
+              <w:ind w:left="0"/>
+              <w:jc w:val="center"/>
+              <w:rPr>
+                <w:rtl/>
+              </w:rPr>
+            </w:pPr>
+            <w:r>
+              <w:t>A</w:t>
+            </w:r>
+          </w:p>
+        </w:tc>
+        <w:tc>
+          <w:tcPr>
+            <w:tcW w:w="947" w:type="dxa"/>
+            <w:tcBorders>
+              <w:left w:val="single" w:sz="12" w:space="0" w:color="5B9BD5" w:themeColor="accent1"/>
+            </w:tcBorders>
+          </w:tcPr>
+          <w:p>
+            <w:pPr>
+              <w:pStyle w:val="a3"/>
+              <w:bidi w:val="0"/>
+              <w:ind w:left="0"/>
+              <w:jc w:val="center"/>
+              <w:cnfStyle w:val="000000000000" w:firstRow="0" w:lastRow="0" w:firstColumn="0" w:lastColumn="0" w:oddVBand="0" w:evenVBand="0" w:oddHBand="0" w:evenHBand="0" w:firstRowFirstColumn="0" w:firstRowLastColumn="0" w:lastRowFirstColumn="0" w:lastRowLastColumn="0"/>
+              <w:rPr>
+                <w:rtl/>
+              </w:rPr>
+            </w:pPr>
+            <w:r>
+              <w:rPr>
+                <w:rFonts w:ascii="Arial" w:hAnsi="Arial"/>
+              </w:rPr>
+              <w:t>0</w:t>
+            </w:r>
+          </w:p>
+        </w:tc>
+        <w:tc>
+          <w:tcPr>
+            <w:tcW w:w="947" w:type="dxa"/>
+          </w:tcPr>
+          <w:p>
+            <w:pPr>
+              <w:pStyle w:val="a3"/>
+              <w:bidi w:val="0"/>
+              <w:ind w:left="0"/>
+              <w:jc w:val="center"/>
+              <w:cnfStyle w:val="000000000000" w:firstRow="0" w:lastRow="0" w:firstColumn="0" w:lastColumn="0" w:oddVBand="0" w:evenVBand="0" w:oddHBand="0" w:evenHBand="0" w:firstRowFirstColumn="0" w:firstRowLastColumn="0" w:lastRowFirstColumn="0" w:lastRowLastColumn="0"/>
+              <w:rPr>
+                <w:rtl/>
+              </w:rPr>
+            </w:pPr>
+            <w:r>
+              <w:rPr>
+                <w:rFonts w:ascii="Arial" w:hAnsi="Arial"/>
+              </w:rPr>
+              <w:t>1</w:t>
+            </w:r>
+          </w:p>
+        </w:tc>
+        <w:tc>
+          <w:tcPr>
+            <w:tcW w:w="947" w:type="dxa"/>
+          </w:tcPr>
+          <w:p>
+            <w:pPr>
+              <w:pStyle w:val="a3"/>
+              <w:bidi w:val="0"/>
+              <w:ind w:left="0"/>
+              <w:jc w:val="center"/>
+              <w:cnfStyle w:val="000000000000" w:firstRow="0" w:lastRow="0" w:firstColumn="0" w:lastColumn="0" w:oddVBand="0" w:evenVBand="0" w:oddHBand="0" w:evenHBand="0" w:firstRowFirstColumn="0" w:firstRowLastColumn="0" w:lastRowFirstColumn="0" w:lastRowLastColumn="0"/>
+              <w:rPr>
+                <w:rtl/>
+              </w:rPr>
+            </w:pPr>
+            <w:r>
+              <w:rPr>
+                <w:rFonts w:ascii="Arial" w:hAnsi="Arial"/>
+              </w:rPr>
+              <w:t>∞</w:t>
+            </w:r>
+          </w:p>
+        </w:tc>
+        <w:tc>
+          <w:tcPr>
+            <w:tcW w:w="947" w:type="dxa"/>
+          </w:tcPr>
+          <w:p>
+            <w:pPr>
+              <w:pStyle w:val="a3"/>
+              <w:bidi w:val="0"/>
+              <w:ind w:left="0"/>
+              <w:jc w:val="center"/>
+              <w:cnfStyle w:val="000000000000" w:firstRow="0" w:lastRow="0" w:firstColumn="0" w:lastColumn="0" w:oddVBand="0" w:evenVBand="0" w:oddHBand="0" w:evenHBand="0" w:firstRowFirstColumn="0" w:firstRowLastColumn="0" w:lastRowFirstColumn="0" w:lastRowLastColumn="0"/>
+              <w:rPr>
+                <w:rtl/>
+              </w:rPr>
+            </w:pPr>
+            <w:r>
+              <w:rPr>
+                <w:rFonts w:ascii="Arial" w:hAnsi="Arial"/>
+              </w:rPr>
+              <w:t>∞</w:t>
+            </w:r>
+          </w:p>
+        </w:tc>
+        <w:tc>
+          <w:tcPr>
+            <w:tcW w:w="947" w:type="dxa"/>
+          </w:tcPr>
+          <w:p>
+            <w:pPr>
+              <w:pStyle w:val="a3"/>
+              <w:bidi w:val="0"/>
+              <w:ind w:left="0"/>
+              <w:jc w:val="center"/>
+              <w:cnfStyle w:val="000000000000" w:firstRow="0" w:lastRow="0" w:firstColumn="0" w:lastColumn="0" w:oddVBand="0" w:evenVBand="0" w:oddHBand="0" w:evenHBand="0" w:firstRowFirstColumn="0" w:firstRowLastColumn="0" w:lastRowFirstColumn="0" w:lastRowLastColumn="0"/>
+              <w:rPr>
+                <w:rtl/>
+              </w:rPr>
+            </w:pPr>
+            <w:r>
+              <w:rPr>
+                <w:rFonts w:ascii="Arial" w:hAnsi="Arial"/>
+              </w:rPr>
+              <w:t>∞</w:t>
+            </w:r>
+          </w:p>
+        </w:tc>
+        <w:tc>
+          <w:tcPr>
+            <w:tcW w:w="947" w:type="dxa"/>
+          </w:tcPr>
+          <w:p>
+            <w:pPr>
+              <w:pStyle w:val="a3"/>
+              <w:bidi w:val="0"/>
+              <w:ind w:left="0"/>
+              <w:jc w:val="center"/>
+              <w:cnfStyle w:val="000000000000" w:firstRow="0" w:lastRow="0" w:firstColumn="0" w:lastColumn="0" w:oddVBand="0" w:evenVBand="0" w:oddHBand="0" w:evenHBand="0" w:firstRowFirstColumn="0" w:firstRowLastColumn="0" w:lastRowFirstColumn="0" w:lastRowLastColumn="0"/>
+              <w:rPr>
+                <w:rtl/>
+              </w:rPr>
+            </w:pPr>
+            <w:r>
+              <w:rPr>
+                <w:rFonts w:ascii="Arial" w:hAnsi="Arial"/>
+              </w:rPr>
+              <w:t>∞</w:t>
+            </w:r>
+          </w:p>
+        </w:tc>
+        <w:tc>
+          <w:tcPr>
+            <w:tcW w:w="947" w:type="dxa"/>
+          </w:tcPr>
+          <w:p>
+            <w:pPr>
+              <w:pStyle w:val="a3"/>
+              <w:bidi w:val="0"/>
+              <w:ind w:left="0"/>
+              <w:jc w:val="center"/>
+              <w:cnfStyle w:val="000000000000" w:firstRow="0" w:lastRow="0" w:firstColumn="0" w:lastColumn="0" w:oddVBand="0" w:evenVBand="0" w:oddHBand="0" w:evenHBand="0" w:firstRowFirstColumn="0" w:firstRowLastColumn="0" w:lastRowFirstColumn="0" w:lastRowLastColumn="0"/>
+              <w:rPr>
+                <w:rtl/>
+              </w:rPr>
+            </w:pPr>
+            <w:r>
+              <w:rPr>
+                <w:rFonts w:ascii="Arial" w:hAnsi="Arial"/>
+              </w:rPr>
+              <w:t>∞</w:t>
+            </w:r>
+          </w:p>
+        </w:tc>
+        <w:tc>
+          <w:tcPr>
+            <w:tcW w:w="947" w:type="dxa"/>
+          </w:tcPr>
+          <w:p>
+            <w:pPr>
+              <w:pStyle w:val="a3"/>
+              <w:bidi w:val="0"/>
+              <w:ind w:left="0"/>
+              <w:jc w:val="center"/>
+              <w:cnfStyle w:val="000000000000" w:firstRow="0" w:lastRow="0" w:firstColumn="0" w:lastColumn="0" w:oddVBand="0" w:evenVBand="0" w:oddHBand="0" w:evenHBand="0" w:firstRowFirstColumn="0" w:firstRowLastColumn="0" w:lastRowFirstColumn="0" w:lastRowLastColumn="0"/>
+              <w:rPr>
+                <w:rtl/>
+              </w:rPr>
+            </w:pPr>
+            <w:r>
+              <w:rPr>
+                <w:rFonts w:ascii="Arial" w:hAnsi="Arial"/>
+              </w:rPr>
+              <w:t>1</w:t>
+            </w:r>
+          </w:p>
+        </w:tc>
+      </w:tr>
+      <w:tr>
+        <w:tc>
+          <w:tcPr>
+            <w:cnfStyle w:val="001000000000" w:firstRow="0" w:lastRow="0" w:firstColumn="1" w:lastColumn="0" w:oddVBand="0" w:evenVBand="0" w:oddHBand="0" w:evenHBand="0" w:firstRowFirstColumn="0" w:firstRowLastColumn="0" w:lastRowFirstColumn="0" w:lastRowLastColumn="0"/>
+            <w:tcW w:w="946" w:type="dxa"/>
+            <w:tcBorders>
+              <w:right w:val="single" w:sz="12" w:space="0" w:color="5B9BD5" w:themeColor="accent1"/>
+            </w:tcBorders>
+          </w:tcPr>
+          <w:p>
+            <w:pPr>
+              <w:pStyle w:val="a3"/>
+              <w:bidi w:val="0"/>
+              <w:ind w:left="0"/>
+              <w:jc w:val="center"/>
+              <w:rPr>
+                <w:rtl/>
+              </w:rPr>
+            </w:pPr>
+            <w:r>
+              <w:t>B</w:t>
+            </w:r>
+          </w:p>
+        </w:tc>
+        <w:tc>
+          <w:tcPr>
+            <w:tcW w:w="947" w:type="dxa"/>
+            <w:tcBorders>
+              <w:left w:val="single" w:sz="12" w:space="0" w:color="5B9BD5" w:themeColor="accent1"/>
+            </w:tcBorders>
+          </w:tcPr>
+          <w:p>
+            <w:pPr>
+              <w:pStyle w:val="a3"/>
+              <w:bidi w:val="0"/>
+              <w:ind w:left="0"/>
+              <w:jc w:val="center"/>
+              <w:cnfStyle w:val="000000000000" w:firstRow="0" w:lastRow="0" w:firstColumn="0" w:lastColumn="0" w:oddVBand="0" w:evenVBand="0" w:oddHBand="0" w:evenHBand="0" w:firstRowFirstColumn="0" w:firstRowLastColumn="0" w:lastRowFirstColumn="0" w:lastRowLastColumn="0"/>
+              <w:rPr>
+                <w:rtl/>
+              </w:rPr>
+            </w:pPr>
+            <w:r>
+              <w:rPr>
+                <w:rFonts w:ascii="Arial" w:hAnsi="Arial"/>
+              </w:rPr>
+              <w:t>1</w:t>
+            </w:r>
+          </w:p>
+        </w:tc>
+        <w:tc>
+          <w:tcPr>
+            <w:tcW w:w="947" w:type="dxa"/>
+          </w:tcPr>
+          <w:p>
+            <w:pPr>
+              <w:pStyle w:val="a3"/>
+              <w:bidi w:val="0"/>
+              <w:ind w:left="0"/>
+              <w:jc w:val="center"/>
+              <w:cnfStyle w:val="000000000000" w:firstRow="0" w:lastRow="0" w:firstColumn="0" w:lastColumn="0" w:oddVBand="0" w:evenVBand="0" w:oddHBand="0" w:evenHBand="0" w:firstRowFirstColumn="0" w:firstRowLastColumn="0" w:lastRowFirstColumn="0" w:lastRowLastColumn="0"/>
+              <w:rPr>
+                <w:rtl/>
+              </w:rPr>
+            </w:pPr>
+            <w:r>
+              <w:rPr>
+                <w:rFonts w:ascii="Arial" w:hAnsi="Arial"/>
+              </w:rPr>
+              <w:t>0</w:t>
+            </w:r>
+          </w:p>
+        </w:tc>
+        <w:tc>
+          <w:tcPr>
+            <w:tcW w:w="947" w:type="dxa"/>
+          </w:tcPr>
+          <w:p>
+            <w:pPr>
+              <w:pStyle w:val="a3"/>
+              <w:bidi w:val="0"/>
+              <w:ind w:left="0"/>
+              <w:jc w:val="center"/>
+              <w:cnfStyle w:val="000000000000" w:firstRow="0" w:lastRow="0" w:firstColumn="0" w:lastColumn="0" w:oddVBand="0" w:evenVBand="0" w:oddHBand="0" w:evenHBand="0" w:firstRowFirstColumn="0" w:firstRowLastColumn="0" w:lastRowFirstColumn="0" w:lastRowLastColumn="0"/>
+              <w:rPr>
+                <w:rtl/>
+              </w:rPr>
+            </w:pPr>
+            <w:r>
+              <w:rPr>
+                <w:rFonts w:ascii="Arial" w:hAnsi="Arial"/>
+              </w:rPr>
+              <w:t>1</w:t>
+            </w:r>
+          </w:p>
+        </w:tc>
+        <w:tc>
+          <w:tcPr>
+            <w:tcW w:w="947" w:type="dxa"/>
+          </w:tcPr>
+          <w:p>
+            <w:pPr>
+              <w:pStyle w:val="a3"/>
+              <w:bidi w:val="0"/>
+              <w:ind w:left="0"/>
+              <w:jc w:val="center"/>
+              <w:cnfStyle w:val="000000000000" w:firstRow="0" w:lastRow="0" w:firstColumn="0" w:lastColumn="0" w:oddVBand="0" w:evenVBand="0" w:oddHBand="0" w:evenHBand="0" w:firstRowFirstColumn="0" w:firstRowLastColumn="0" w:lastRowFirstColumn="0" w:lastRowLastColumn="0"/>
+              <w:rPr>
+                <w:rtl/>
+              </w:rPr>
+            </w:pPr>
+            <w:r>
+              <w:rPr>
+                <w:rFonts w:ascii="Arial" w:hAnsi="Arial"/>
+              </w:rPr>
+              <w:t>∞</w:t>
+            </w:r>
+          </w:p>
+        </w:tc>
+        <w:tc>
+          <w:tcPr>
+            <w:tcW w:w="947" w:type="dxa"/>
+          </w:tcPr>
+          <w:p>
+            <w:pPr>
+              <w:pStyle w:val="a3"/>
+              <w:bidi w:val="0"/>
+              <w:ind w:left="0"/>
+              <w:jc w:val="center"/>
+              <w:cnfStyle w:val="000000000000" w:firstRow="0" w:lastRow="0" w:firstColumn="0" w:lastColumn="0" w:oddVBand="0" w:evenVBand="0" w:oddHBand="0" w:evenHBand="0" w:firstRowFirstColumn="0" w:firstRowLastColumn="0" w:lastRowFirstColumn="0" w:lastRowLastColumn="0"/>
+              <w:rPr>
+                <w:rtl/>
+              </w:rPr>
+            </w:pPr>
+            <w:r>
+              <w:rPr>
+                <w:rFonts w:ascii="Arial" w:hAnsi="Arial"/>
+              </w:rPr>
+              <w:t>∞</w:t>
+            </w:r>
+          </w:p>
+        </w:tc>
+        <w:tc>
+          <w:tcPr>
+            <w:tcW w:w="947" w:type="dxa"/>
+          </w:tcPr>
+          <w:p>
+            <w:pPr>
+              <w:pStyle w:val="a3"/>
+              <w:bidi w:val="0"/>
+              <w:ind w:left="0"/>
+              <w:jc w:val="center"/>
+              <w:cnfStyle w:val="000000000000" w:firstRow="0" w:lastRow="0" w:firstColumn="0" w:lastColumn="0" w:oddVBand="0" w:evenVBand="0" w:oddHBand="0" w:evenHBand="0" w:firstRowFirstColumn="0" w:firstRowLastColumn="0" w:lastRowFirstColumn="0" w:lastRowLastColumn="0"/>
+              <w:rPr>
+                <w:rtl/>
+              </w:rPr>
+            </w:pPr>
+            <w:r>
+              <w:rPr>
+                <w:rFonts w:ascii="Arial" w:hAnsi="Arial"/>
+              </w:rPr>
+              <w:t>∞</w:t>
+            </w:r>
+          </w:p>
+        </w:tc>
+        <w:tc>
+          <w:tcPr>
+            <w:tcW w:w="947" w:type="dxa"/>
+          </w:tcPr>
+          <w:p>
+            <w:pPr>
+              <w:pStyle w:val="a3"/>
+              <w:bidi w:val="0"/>
+              <w:ind w:left="0"/>
+              <w:jc w:val="center"/>
+              <w:cnfStyle w:val="000000000000" w:firstRow="0" w:lastRow="0" w:firstColumn="0" w:lastColumn="0" w:oddVBand="0" w:evenVBand="0" w:oddHBand="0" w:evenHBand="0" w:firstRowFirstColumn="0" w:firstRowLastColumn="0" w:lastRowFirstColumn="0" w:lastRowLastColumn="0"/>
+              <w:rPr>
+                <w:rtl/>
+              </w:rPr>
+            </w:pPr>
+            <w:r>
+              <w:rPr>
+                <w:rFonts w:ascii="Arial" w:hAnsi="Arial"/>
+              </w:rPr>
+              <w:t>∞</w:t>
+            </w:r>
+          </w:p>
+        </w:tc>
+        <w:tc>
+          <w:tcPr>
+            <w:tcW w:w="947" w:type="dxa"/>
+          </w:tcPr>
+          <w:p>
+            <w:pPr>
+              <w:pStyle w:val="a3"/>
+              <w:bidi w:val="0"/>
+              <w:ind w:left="0"/>
+              <w:jc w:val="center"/>
+              <w:cnfStyle w:val="000000000000" w:firstRow="0" w:lastRow="0" w:firstColumn="0" w:lastColumn="0" w:oddVBand="0" w:evenVBand="0" w:oddHBand="0" w:evenHBand="0" w:firstRowFirstColumn="0" w:firstRowLastColumn="0" w:lastRowFirstColumn="0" w:lastRowLastColumn="0"/>
+              <w:rPr>
+                <w:rtl/>
+              </w:rPr>
+            </w:pPr>
+            <w:r>
+              <w:rPr>
+                <w:rFonts w:ascii="Arial" w:hAnsi="Arial"/>
+              </w:rPr>
+              <w:t>∞</w:t>
+            </w:r>
+          </w:p>
+        </w:tc>
+      </w:tr>
+      <w:tr>
+        <w:tc>
+          <w:tcPr>
+            <w:cnfStyle w:val="001000000000" w:firstRow="0" w:lastRow="0" w:firstColumn="1" w:lastColumn="0" w:oddVBand="0" w:evenVBand="0" w:oddHBand="0" w:evenHBand="0" w:firstRowFirstColumn="0" w:firstRowLastColumn="0" w:lastRowFirstColumn="0" w:lastRowLastColumn="0"/>
+            <w:tcW w:w="946" w:type="dxa"/>
+            <w:tcBorders>
+              <w:right w:val="single" w:sz="12" w:space="0" w:color="5B9BD5" w:themeColor="accent1"/>
+            </w:tcBorders>
+          </w:tcPr>
+          <w:p>
+            <w:pPr>
+              <w:pStyle w:val="a3"/>
+              <w:bidi w:val="0"/>
+              <w:ind w:left="0"/>
+              <w:jc w:val="center"/>
+              <w:rPr>
+                <w:rtl/>
+              </w:rPr>
+            </w:pPr>
+            <w:r>
+              <w:t>C</w:t>
+            </w:r>
+          </w:p>
+        </w:tc>
+        <w:tc>
+          <w:tcPr>
+            <w:tcW w:w="947" w:type="dxa"/>
+            <w:tcBorders>
+              <w:left w:val="single" w:sz="12" w:space="0" w:color="5B9BD5" w:themeColor="accent1"/>
+            </w:tcBorders>
+          </w:tcPr>
+          <w:p>
+            <w:pPr>
+              <w:pStyle w:val="a3"/>
+              <w:bidi w:val="0"/>
+              <w:ind w:left="0"/>
+              <w:jc w:val="center"/>
+              <w:cnfStyle w:val="000000000000" w:firstRow="0" w:lastRow="0" w:firstColumn="0" w:lastColumn="0" w:oddVBand="0" w:evenVBand="0" w:oddHBand="0" w:evenHBand="0" w:firstRowFirstColumn="0" w:firstRowLastColumn="0" w:lastRowFirstColumn="0" w:lastRowLastColumn="0"/>
+              <w:rPr>
+                <w:rtl/>
+              </w:rPr>
+            </w:pPr>
+            <w:r>
+              <w:rPr>
+                <w:rFonts w:ascii="Arial" w:hAnsi="Arial"/>
+              </w:rPr>
+              <w:t>∞</w:t>
+            </w:r>
+          </w:p>
+        </w:tc>
+        <w:tc>
+          <w:tcPr>
+            <w:tcW w:w="947" w:type="dxa"/>
+          </w:tcPr>
+          <w:p>
+            <w:pPr>
+              <w:pStyle w:val="a3"/>
+              <w:bidi w:val="0"/>
+              <w:ind w:left="0"/>
+              <w:jc w:val="center"/>
+              <w:cnfStyle w:val="000000000000" w:firstRow="0" w:lastRow="0" w:firstColumn="0" w:lastColumn="0" w:oddVBand="0" w:evenVBand="0" w:oddHBand="0" w:evenHBand="0" w:firstRowFirstColumn="0" w:firstRowLastColumn="0" w:lastRowFirstColumn="0" w:lastRowLastColumn="0"/>
+              <w:rPr>
+                <w:rtl/>
+              </w:rPr>
+            </w:pPr>
+            <w:r>
+              <w:rPr>
+                <w:rFonts w:ascii="Arial" w:hAnsi="Arial"/>
+              </w:rPr>
+              <w:t>1</w:t>
+            </w:r>
+          </w:p>
+        </w:tc>
+        <w:tc>
+          <w:tcPr>
+            <w:tcW w:w="947" w:type="dxa"/>
+          </w:tcPr>
+          <w:p>
+            <w:pPr>
+              <w:pStyle w:val="a3"/>
+              <w:bidi w:val="0"/>
+              <w:ind w:left="0"/>
+              <w:jc w:val="center"/>
+              <w:cnfStyle w:val="000000000000" w:firstRow="0" w:lastRow="0" w:firstColumn="0" w:lastColumn="0" w:oddVBand="0" w:evenVBand="0" w:oddHBand="0" w:evenHBand="0" w:firstRowFirstColumn="0" w:firstRowLastColumn="0" w:lastRowFirstColumn="0" w:lastRowLastColumn="0"/>
+              <w:rPr>
+                <w:rtl/>
+              </w:rPr>
+            </w:pPr>
+            <w:r>
+              <w:rPr>
+                <w:rFonts w:ascii="Arial" w:hAnsi="Arial"/>
+              </w:rPr>
+              <w:t>0</w:t>
+            </w:r>
+          </w:p>
+        </w:tc>
+        <w:tc>
+          <w:tcPr>
+            <w:tcW w:w="947" w:type="dxa"/>
+          </w:tcPr>
+          <w:p>
+            <w:pPr>
+              <w:pStyle w:val="a3"/>
+              <w:bidi w:val="0"/>
+              <w:ind w:left="0"/>
+              <w:jc w:val="center"/>
+              <w:cnfStyle w:val="000000000000" w:firstRow="0" w:lastRow="0" w:firstColumn="0" w:lastColumn="0" w:oddVBand="0" w:evenVBand="0" w:oddHBand="0" w:evenHBand="0" w:firstRowFirstColumn="0" w:firstRowLastColumn="0" w:lastRowFirstColumn="0" w:lastRowLastColumn="0"/>
+              <w:rPr>
+                <w:rtl/>
+              </w:rPr>
+            </w:pPr>
+            <w:r>
+              <w:rPr>
+                <w:rFonts w:ascii="Arial" w:hAnsi="Arial"/>
+              </w:rPr>
+              <w:t>1</w:t>
+            </w:r>
+          </w:p>
+        </w:tc>
+        <w:tc>
+          <w:tcPr>
+            <w:tcW w:w="947" w:type="dxa"/>
+          </w:tcPr>
+          <w:p>
+            <w:pPr>
+              <w:pStyle w:val="a3"/>
+              <w:bidi w:val="0"/>
+              <w:ind w:left="0"/>
+              <w:jc w:val="center"/>
+              <w:cnfStyle w:val="000000000000" w:firstRow="0" w:lastRow="0" w:firstColumn="0" w:lastColumn="0" w:oddVBand="0" w:evenVBand="0" w:oddHBand="0" w:evenHBand="0" w:firstRowFirstColumn="0" w:firstRowLastColumn="0" w:lastRowFirstColumn="0" w:lastRowLastColumn="0"/>
+              <w:rPr>
+                <w:rtl/>
+              </w:rPr>
+            </w:pPr>
+            <w:r>
+              <w:rPr>
+                <w:rFonts w:ascii="Arial" w:hAnsi="Arial"/>
+              </w:rPr>
+              <w:t>∞</w:t>
+            </w:r>
+          </w:p>
+        </w:tc>
+        <w:tc>
+          <w:tcPr>
+            <w:tcW w:w="947" w:type="dxa"/>
+          </w:tcPr>
+          <w:p>
+            <w:pPr>
+              <w:pStyle w:val="a3"/>
+              <w:bidi w:val="0"/>
+              <w:ind w:left="0"/>
+              <w:jc w:val="center"/>
+              <w:cnfStyle w:val="000000000000" w:firstRow="0" w:lastRow="0" w:firstColumn="0" w:lastColumn="0" w:oddVBand="0" w:evenVBand="0" w:oddHBand="0" w:evenHBand="0" w:firstRowFirstColumn="0" w:firstRowLastColumn="0" w:lastRowFirstColumn="0" w:lastRowLastColumn="0"/>
+              <w:rPr>
+                <w:rtl/>
+              </w:rPr>
+            </w:pPr>
+            <w:r>
+              <w:rPr>
+                <w:rFonts w:ascii="Arial" w:hAnsi="Arial"/>
+              </w:rPr>
+              <w:t>∞</w:t>
+            </w:r>
+          </w:p>
+        </w:tc>
+        <w:tc>
+          <w:tcPr>
+            <w:tcW w:w="947" w:type="dxa"/>
+          </w:tcPr>
+          <w:p>
+            <w:pPr>
+              <w:pStyle w:val="a3"/>
+              <w:bidi w:val="0"/>
+              <w:ind w:left="0"/>
+              <w:jc w:val="center"/>
+              <w:cnfStyle w:val="000000000000" w:firstRow="0" w:lastRow="0" w:firstColumn="0" w:lastColumn="0" w:oddVBand="0" w:evenVBand="0" w:oddHBand="0" w:evenHBand="0" w:firstRowFirstColumn="0" w:firstRowLastColumn="0" w:lastRowFirstColumn="0" w:lastRowLastColumn="0"/>
+              <w:rPr>
+                <w:rtl/>
+              </w:rPr>
+            </w:pPr>
+            <w:r>
+              <w:rPr>
+                <w:rFonts w:ascii="Arial" w:hAnsi="Arial"/>
+              </w:rPr>
+              <w:t>∞</w:t>
+            </w:r>
+          </w:p>
+        </w:tc>
+        <w:tc>
+          <w:tcPr>
+            <w:tcW w:w="947" w:type="dxa"/>
+          </w:tcPr>
+          <w:p>
+            <w:pPr>
+              <w:pStyle w:val="a3"/>
+              <w:bidi w:val="0"/>
+              <w:ind w:left="0"/>
+              <w:jc w:val="center"/>
+              <w:cnfStyle w:val="000000000000" w:firstRow="0" w:lastRow="0" w:firstColumn="0" w:lastColumn="0" w:oddVBand="0" w:evenVBand="0" w:oddHBand="0" w:evenHBand="0" w:firstRowFirstColumn="0" w:firstRowLastColumn="0" w:lastRowFirstColumn="0" w:lastRowLastColumn="0"/>
+              <w:rPr>
+                <w:rtl/>
+              </w:rPr>
+            </w:pPr>
+            <w:r>
+              <w:rPr>
+                <w:rFonts w:ascii="Arial" w:hAnsi="Arial"/>
+              </w:rPr>
+              <w:t>∞</w:t>
+            </w:r>
+          </w:p>
+        </w:tc>
+      </w:tr>
+      <w:tr>
+        <w:tc>
+          <w:tcPr>
+            <w:cnfStyle w:val="001000000000" w:firstRow="0" w:lastRow="0" w:firstColumn="1" w:lastColumn="0" w:oddVBand="0" w:evenVBand="0" w:oddHBand="0" w:evenHBand="0" w:firstRowFirstColumn="0" w:firstRowLastColumn="0" w:lastRowFirstColumn="0" w:lastRowLastColumn="0"/>
+            <w:tcW w:w="946" w:type="dxa"/>
+            <w:tcBorders>
+              <w:right w:val="single" w:sz="12" w:space="0" w:color="5B9BD5" w:themeColor="accent1"/>
+            </w:tcBorders>
+          </w:tcPr>
+          <w:p>
+            <w:pPr>
+              <w:pStyle w:val="a3"/>
+              <w:bidi w:val="0"/>
+              <w:ind w:left="0"/>
+              <w:jc w:val="center"/>
+              <w:rPr>
+                <w:rtl/>
+              </w:rPr>
+            </w:pPr>
+            <w:r>
+              <w:t>D</w:t>
+            </w:r>
+          </w:p>
+        </w:tc>
+        <w:tc>
+          <w:tcPr>
+            <w:tcW w:w="947" w:type="dxa"/>
+            <w:tcBorders>
+              <w:left w:val="single" w:sz="12" w:space="0" w:color="5B9BD5" w:themeColor="accent1"/>
+            </w:tcBorders>
+          </w:tcPr>
+          <w:p>
+            <w:pPr>
+              <w:pStyle w:val="a3"/>
+              <w:bidi w:val="0"/>
+              <w:ind w:left="0"/>
+              <w:jc w:val="center"/>
+              <w:cnfStyle w:val="000000000000" w:firstRow="0" w:lastRow="0" w:firstColumn="0" w:lastColumn="0" w:oddVBand="0" w:evenVBand="0" w:oddHBand="0" w:evenHBand="0" w:firstRowFirstColumn="0" w:firstRowLastColumn="0" w:lastRowFirstColumn="0" w:lastRowLastColumn="0"/>
+              <w:rPr>
+                <w:rtl/>
+              </w:rPr>
+            </w:pPr>
+            <w:r>
+              <w:rPr>
+                <w:rFonts w:ascii="Arial" w:hAnsi="Arial"/>
+              </w:rPr>
+              <w:t>∞</w:t>
+            </w:r>
+          </w:p>
+        </w:tc>
+        <w:tc>
+          <w:tcPr>
+            <w:tcW w:w="947" w:type="dxa"/>
+          </w:tcPr>
+          <w:p>
+            <w:pPr>
+              <w:pStyle w:val="a3"/>
+              <w:bidi w:val="0"/>
+              <w:ind w:left="0"/>
+              <w:jc w:val="center"/>
+              <w:cnfStyle w:val="000000000000" w:firstRow="0" w:lastRow="0" w:firstColumn="0" w:lastColumn="0" w:oddVBand="0" w:evenVBand="0" w:oddHBand="0" w:evenHBand="0" w:firstRowFirstColumn="0" w:firstRowLastColumn="0" w:lastRowFirstColumn="0" w:lastRowLastColumn="0"/>
+              <w:rPr>
+                <w:rtl/>
+              </w:rPr>
+            </w:pPr>
+            <w:r>
+              <w:rPr>
+                <w:rFonts w:ascii="Arial" w:hAnsi="Arial"/>
+              </w:rPr>
+              <w:t>∞</w:t>
+            </w:r>
+          </w:p>
+        </w:tc>
+        <w:tc>
+          <w:tcPr>
+            <w:tcW w:w="947" w:type="dxa"/>
+          </w:tcPr>
+          <w:p>
+            <w:pPr>
+              <w:pStyle w:val="a3"/>
+              <w:bidi w:val="0"/>
+              <w:ind w:left="0"/>
+              <w:jc w:val="center"/>
+              <w:cnfStyle w:val="000000000000" w:firstRow="0" w:lastRow="0" w:firstColumn="0" w:lastColumn="0" w:oddVBand="0" w:evenVBand="0" w:oddHBand="0" w:evenHBand="0" w:firstRowFirstColumn="0" w:firstRowLastColumn="0" w:lastRowFirstColumn="0" w:lastRowLastColumn="0"/>
+              <w:rPr>
+                <w:rtl/>
+              </w:rPr>
+            </w:pPr>
+            <w:r>
+              <w:rPr>
+                <w:rFonts w:ascii="Arial" w:hAnsi="Arial"/>
+              </w:rPr>
+              <w:t>1</w:t>
+            </w:r>
+          </w:p>
+        </w:tc>
+        <w:tc>
+          <w:tcPr>
+            <w:tcW w:w="947" w:type="dxa"/>
+          </w:tcPr>
+          <w:p>
+            <w:pPr>
+              <w:pStyle w:val="a3"/>
+              <w:bidi w:val="0"/>
+              <w:ind w:left="0"/>
+              <w:jc w:val="center"/>
+              <w:cnfStyle w:val="000000000000" w:firstRow="0" w:lastRow="0" w:firstColumn="0" w:lastColumn="0" w:oddVBand="0" w:evenVBand="0" w:oddHBand="0" w:evenHBand="0" w:firstRowFirstColumn="0" w:firstRowLastColumn="0" w:lastRowFirstColumn="0" w:lastRowLastColumn="0"/>
+              <w:rPr>
+                <w:rtl/>
+              </w:rPr>
+            </w:pPr>
+            <w:r>
+              <w:rPr>
+                <w:rFonts w:ascii="Arial" w:hAnsi="Arial"/>
+              </w:rPr>
+              <w:t>0</w:t>
+            </w:r>
+          </w:p>
+        </w:tc>
+        <w:tc>
+          <w:tcPr>
+            <w:tcW w:w="947" w:type="dxa"/>
+          </w:tcPr>
+          <w:p>
+            <w:pPr>
+              <w:pStyle w:val="a3"/>
+              <w:bidi w:val="0"/>
+              <w:ind w:left="0"/>
+              <w:jc w:val="center"/>
+              <w:cnfStyle w:val="000000000000" w:firstRow="0" w:lastRow="0" w:firstColumn="0" w:lastColumn="0" w:oddVBand="0" w:evenVBand="0" w:oddHBand="0" w:evenHBand="0" w:firstRowFirstColumn="0" w:firstRowLastColumn="0" w:lastRowFirstColumn="0" w:lastRowLastColumn="0"/>
+              <w:rPr>
+                <w:rtl/>
+              </w:rPr>
+            </w:pPr>
+            <w:r>
+              <w:rPr>
+                <w:rFonts w:ascii="Arial" w:hAnsi="Arial"/>
+              </w:rPr>
+              <w:t>1.5</w:t>
+            </w:r>
+          </w:p>
+        </w:tc>
+        <w:tc>
+          <w:tcPr>
+            <w:tcW w:w="947" w:type="dxa"/>
+          </w:tcPr>
+          <w:p>
+            <w:pPr>
+              <w:pStyle w:val="a3"/>
+              <w:bidi w:val="0"/>
+              <w:ind w:left="0"/>
+              <w:jc w:val="center"/>
+              <w:cnfStyle w:val="000000000000" w:firstRow="0" w:lastRow="0" w:firstColumn="0" w:lastColumn="0" w:oddVBand="0" w:evenVBand="0" w:oddHBand="0" w:evenHBand="0" w:firstRowFirstColumn="0" w:firstRowLastColumn="0" w:lastRowFirstColumn="0" w:lastRowLastColumn="0"/>
+              <w:rPr>
+                <w:rtl/>
+              </w:rPr>
+            </w:pPr>
+            <w:r>
+              <w:rPr>
+                <w:rFonts w:ascii="Arial" w:hAnsi="Arial"/>
+              </w:rPr>
+              <w:t>∞</w:t>
+            </w:r>
+          </w:p>
+        </w:tc>
+        <w:tc>
+          <w:tcPr>
+            <w:tcW w:w="947" w:type="dxa"/>
+          </w:tcPr>
+          <w:p>
+            <w:pPr>
+              <w:pStyle w:val="a3"/>
+              <w:bidi w:val="0"/>
+              <w:ind w:left="0"/>
+              <w:jc w:val="center"/>
+              <w:cnfStyle w:val="000000000000" w:firstRow="0" w:lastRow="0" w:firstColumn="0" w:lastColumn="0" w:oddVBand="0" w:evenVBand="0" w:oddHBand="0" w:evenHBand="0" w:firstRowFirstColumn="0" w:firstRowLastColumn="0" w:lastRowFirstColumn="0" w:lastRowLastColumn="0"/>
+              <w:rPr>
+                <w:rtl/>
+              </w:rPr>
+            </w:pPr>
+            <w:r>
+              <w:rPr>
+                <w:rFonts w:ascii="Arial" w:hAnsi="Arial"/>
+              </w:rPr>
+              <w:t>∞</w:t>
+            </w:r>
+          </w:p>
+        </w:tc>
+        <w:tc>
+          <w:tcPr>
+            <w:tcW w:w="947" w:type="dxa"/>
+          </w:tcPr>
+          <w:p>
+            <w:pPr>
+              <w:pStyle w:val="a3"/>
+              <w:bidi w:val="0"/>
+              <w:ind w:left="0"/>
+              <w:jc w:val="center"/>
+              <w:cnfStyle w:val="000000000000" w:firstRow="0" w:lastRow="0" w:firstColumn="0" w:lastColumn="0" w:oddVBand="0" w:evenVBand="0" w:oddHBand="0" w:evenHBand="0" w:firstRowFirstColumn="0" w:firstRowLastColumn="0" w:lastRowFirstColumn="0" w:lastRowLastColumn="0"/>
+              <w:rPr>
+                <w:rtl/>
+              </w:rPr>
+            </w:pPr>
+            <w:r>
+              <w:rPr>
+                <w:rFonts w:ascii="Arial" w:hAnsi="Arial"/>
+              </w:rPr>
+              <w:t>∞</w:t>
+            </w:r>
+          </w:p>
+        </w:tc>
+      </w:tr>
+      <w:tr>
+        <w:tc>
+          <w:tcPr>
+            <w:cnfStyle w:val="001000000000" w:firstRow="0" w:lastRow="0" w:firstColumn="1" w:lastColumn="0" w:oddVBand="0" w:evenVBand="0" w:oddHBand="0" w:evenHBand="0" w:firstRowFirstColumn="0" w:firstRowLastColumn="0" w:lastRowFirstColumn="0" w:lastRowLastColumn="0"/>
+            <w:tcW w:w="946" w:type="dxa"/>
+            <w:tcBorders>
+              <w:right w:val="single" w:sz="12" w:space="0" w:color="5B9BD5" w:themeColor="accent1"/>
+            </w:tcBorders>
+          </w:tcPr>
+          <w:p>
+            <w:pPr>
+              <w:pStyle w:val="a3"/>
+              <w:bidi w:val="0"/>
+              <w:ind w:left="0"/>
+              <w:jc w:val="center"/>
+              <w:rPr>
+                <w:rtl/>
+              </w:rPr>
+            </w:pPr>
+            <w:r>
+              <w:t>E</w:t>
+            </w:r>
+          </w:p>
+        </w:tc>
+        <w:tc>
+          <w:tcPr>
+            <w:tcW w:w="947" w:type="dxa"/>
+            <w:tcBorders>
+              <w:left w:val="single" w:sz="12" w:space="0" w:color="5B9BD5" w:themeColor="accent1"/>
+            </w:tcBorders>
+          </w:tcPr>
+          <w:p>
+            <w:pPr>
+              <w:pStyle w:val="a3"/>
+              <w:bidi w:val="0"/>
+              <w:ind w:left="0"/>
+              <w:jc w:val="center"/>
+              <w:cnfStyle w:val="000000000000" w:firstRow="0" w:lastRow="0" w:firstColumn="0" w:lastColumn="0" w:oddVBand="0" w:evenVBand="0" w:oddHBand="0" w:evenHBand="0" w:firstRowFirstColumn="0" w:firstRowLastColumn="0" w:lastRowFirstColumn="0" w:lastRowLastColumn="0"/>
+              <w:rPr>
+                <w:rtl/>
+              </w:rPr>
+            </w:pPr>
+            <w:r>
+              <w:rPr>
+                <w:rFonts w:ascii="Arial" w:hAnsi="Arial"/>
+              </w:rPr>
+              <w:t>∞</w:t>
+            </w:r>
+          </w:p>
+        </w:tc>
+        <w:tc>
+          <w:tcPr>
+            <w:tcW w:w="947" w:type="dxa"/>
+          </w:tcPr>
+          <w:p>
+            <w:pPr>
+              <w:pStyle w:val="a3"/>
+              <w:bidi w:val="0"/>
+              <w:ind w:left="0"/>
+              <w:jc w:val="center"/>
+              <w:cnfStyle w:val="000000000000" w:firstRow="0" w:lastRow="0" w:firstColumn="0" w:lastColumn="0" w:oddVBand="0" w:evenVBand="0" w:oddHBand="0" w:evenHBand="0" w:firstRowFirstColumn="0" w:firstRowLastColumn="0" w:lastRowFirstColumn="0" w:lastRowLastColumn="0"/>
+              <w:rPr>
+                <w:rtl/>
+              </w:rPr>
+            </w:pPr>
+            <w:r>
+              <w:rPr>
+                <w:rFonts w:ascii="Arial" w:hAnsi="Arial"/>
+              </w:rPr>
+              <w:t>∞</w:t>
+            </w:r>
+          </w:p>
+        </w:tc>
+        <w:tc>
+          <w:tcPr>
+            <w:tcW w:w="947" w:type="dxa"/>
+          </w:tcPr>
+          <w:p>
+            <w:pPr>
+              <w:pStyle w:val="a3"/>
+              <w:bidi w:val="0"/>
+              <w:ind w:left="0"/>
+              <w:jc w:val="center"/>
+              <w:cnfStyle w:val="000000000000" w:firstRow="0" w:lastRow="0" w:firstColumn="0" w:lastColumn="0" w:oddVBand="0" w:evenVBand="0" w:oddHBand="0" w:evenHBand="0" w:firstRowFirstColumn="0" w:firstRowLastColumn="0" w:lastRowFirstColumn="0" w:lastRowLastColumn="0"/>
+              <w:rPr>
+                <w:rtl/>
+              </w:rPr>
+            </w:pPr>
+            <w:r>
+              <w:rPr>
+                <w:rFonts w:ascii="Arial" w:hAnsi="Arial"/>
+              </w:rPr>
+              <w:t>∞</w:t>
+            </w:r>
+          </w:p>
+        </w:tc>
+        <w:tc>
+          <w:tcPr>
+            <w:tcW w:w="947" w:type="dxa"/>
+          </w:tcPr>
+          <w:p>
+            <w:pPr>
+              <w:pStyle w:val="a3"/>
+              <w:bidi w:val="0"/>
+              <w:ind w:left="0"/>
+              <w:jc w:val="center"/>
+              <w:cnfStyle w:val="000000000000" w:firstRow="0" w:lastRow="0" w:firstColumn="0" w:lastColumn="0" w:oddVBand="0" w:evenVBand="0" w:oddHBand="0" w:evenHBand="0" w:firstRowFirstColumn="0" w:firstRowLastColumn="0" w:lastRowFirstColumn="0" w:lastRowLastColumn="0"/>
+              <w:rPr>
+                <w:rtl/>
+              </w:rPr>
+            </w:pPr>
+            <w:r>
+              <w:rPr>
+                <w:rFonts w:ascii="Arial" w:hAnsi="Arial"/>
+              </w:rPr>
+              <w:t>1.5</w:t>
+            </w:r>
+          </w:p>
+        </w:tc>
+        <w:tc>
+          <w:tcPr>
+            <w:tcW w:w="947" w:type="dxa"/>
+          </w:tcPr>
+          <w:p>
+            <w:pPr>
+              <w:pStyle w:val="a3"/>
+              <w:bidi w:val="0"/>
+              <w:ind w:left="0"/>
+              <w:jc w:val="center"/>
+              <w:cnfStyle w:val="000000000000" w:firstRow="0" w:lastRow="0" w:firstColumn="0" w:lastColumn="0" w:oddVBand="0" w:evenVBand="0" w:oddHBand="0" w:evenHBand="0" w:firstRowFirstColumn="0" w:firstRowLastColumn="0" w:lastRowFirstColumn="0" w:lastRowLastColumn="0"/>
+              <w:rPr>
+                <w:rtl/>
+              </w:rPr>
+            </w:pPr>
+            <w:r>
+              <w:rPr>
+                <w:rFonts w:ascii="Arial" w:hAnsi="Arial"/>
+              </w:rPr>
+              <w:t>0</w:t>
+            </w:r>
+          </w:p>
+        </w:tc>
+        <w:tc>
+          <w:tcPr>
+            <w:tcW w:w="947" w:type="dxa"/>
+          </w:tcPr>
+          <w:p>
+            <w:pPr>
+              <w:pStyle w:val="a3"/>
+              <w:bidi w:val="0"/>
+              <w:ind w:left="0"/>
+              <w:jc w:val="center"/>
+              <w:cnfStyle w:val="000000000000" w:firstRow="0" w:lastRow="0" w:firstColumn="0" w:lastColumn="0" w:oddVBand="0" w:evenVBand="0" w:oddHBand="0" w:evenHBand="0" w:firstRowFirstColumn="0" w:firstRowLastColumn="0" w:lastRowFirstColumn="0" w:lastRowLastColumn="0"/>
+              <w:rPr>
+                <w:rtl/>
+              </w:rPr>
+            </w:pPr>
+            <w:r>
+              <w:rPr>
+                <w:rFonts w:ascii="Arial" w:hAnsi="Arial"/>
+              </w:rPr>
+              <w:t>1</w:t>
+            </w:r>
+          </w:p>
+        </w:tc>
+        <w:tc>
+          <w:tcPr>
+            <w:tcW w:w="947" w:type="dxa"/>
+          </w:tcPr>
+          <w:p>
+            <w:pPr>
+              <w:pStyle w:val="a3"/>
+              <w:bidi w:val="0"/>
+              <w:ind w:left="0"/>
+              <w:jc w:val="center"/>
+              <w:cnfStyle w:val="000000000000" w:firstRow="0" w:lastRow="0" w:firstColumn="0" w:lastColumn="0" w:oddVBand="0" w:evenVBand="0" w:oddHBand="0" w:evenHBand="0" w:firstRowFirstColumn="0" w:firstRowLastColumn="0" w:lastRowFirstColumn="0" w:lastRowLastColumn="0"/>
+              <w:rPr>
+                <w:rtl/>
+              </w:rPr>
+            </w:pPr>
+            <w:r>
+              <w:rPr>
+                <w:rFonts w:ascii="Arial" w:hAnsi="Arial"/>
+              </w:rPr>
+              <w:t>∞</w:t>
+            </w:r>
+          </w:p>
+        </w:tc>
+        <w:tc>
+          <w:tcPr>
+            <w:tcW w:w="947" w:type="dxa"/>
+          </w:tcPr>
+          <w:p>
+            <w:pPr>
+              <w:pStyle w:val="a3"/>
+              <w:bidi w:val="0"/>
+              <w:ind w:left="0"/>
+              <w:jc w:val="center"/>
+              <w:cnfStyle w:val="000000000000" w:firstRow="0" w:lastRow="0" w:firstColumn="0" w:lastColumn="0" w:oddVBand="0" w:evenVBand="0" w:oddHBand="0" w:evenHBand="0" w:firstRowFirstColumn="0" w:firstRowLastColumn="0" w:lastRowFirstColumn="0" w:lastRowLastColumn="0"/>
+              <w:rPr>
+                <w:rtl/>
+              </w:rPr>
+            </w:pPr>
+            <w:r>
+              <w:rPr>
+                <w:rFonts w:ascii="Arial" w:hAnsi="Arial"/>
+              </w:rPr>
+              <w:t>∞</w:t>
+            </w:r>
+          </w:p>
+        </w:tc>
+      </w:tr>
+      <w:tr>
+        <w:tc>
+          <w:tcPr>
+            <w:cnfStyle w:val="001000000000" w:firstRow="0" w:lastRow="0" w:firstColumn="1" w:lastColumn="0" w:oddVBand="0" w:evenVBand="0" w:oddHBand="0" w:evenHBand="0" w:firstRowFirstColumn="0" w:firstRowLastColumn="0" w:lastRowFirstColumn="0" w:lastRowLastColumn="0"/>
+            <w:tcW w:w="946" w:type="dxa"/>
+            <w:tcBorders>
+              <w:right w:val="single" w:sz="12" w:space="0" w:color="5B9BD5" w:themeColor="accent1"/>
+            </w:tcBorders>
+          </w:tcPr>
+          <w:p>
+            <w:pPr>
+              <w:pStyle w:val="a3"/>
+              <w:bidi w:val="0"/>
+              <w:ind w:left="0"/>
+              <w:jc w:val="center"/>
+              <w:rPr>
+                <w:rtl/>
+              </w:rPr>
+            </w:pPr>
+            <w:r>
+              <w:t>F</w:t>
+            </w:r>
+          </w:p>
+        </w:tc>
+        <w:tc>
+          <w:tcPr>
+            <w:tcW w:w="947" w:type="dxa"/>
+            <w:tcBorders>
+              <w:left w:val="single" w:sz="12" w:space="0" w:color="5B9BD5" w:themeColor="accent1"/>
+            </w:tcBorders>
+          </w:tcPr>
+          <w:p>
+            <w:pPr>
+              <w:pStyle w:val="a3"/>
+              <w:bidi w:val="0"/>
+              <w:ind w:left="0"/>
+              <w:jc w:val="center"/>
+              <w:cnfStyle w:val="000000000000" w:firstRow="0" w:lastRow="0" w:firstColumn="0" w:lastColumn="0" w:oddVBand="0" w:evenVBand="0" w:oddHBand="0" w:evenHBand="0" w:firstRowFirstColumn="0" w:firstRowLastColumn="0" w:lastRowFirstColumn="0" w:lastRowLastColumn="0"/>
+              <w:rPr>
+                <w:rtl/>
+              </w:rPr>
+            </w:pPr>
+            <w:r>
+              <w:rPr>
+                <w:rFonts w:ascii="Arial" w:hAnsi="Arial"/>
+              </w:rPr>
+              <w:t>∞</w:t>
+            </w:r>
+          </w:p>
+        </w:tc>
+        <w:tc>
+          <w:tcPr>
+            <w:tcW w:w="947" w:type="dxa"/>
+          </w:tcPr>
+          <w:p>
+            <w:pPr>
+              <w:pStyle w:val="a3"/>
+              <w:bidi w:val="0"/>
+              <w:ind w:left="0"/>
+              <w:jc w:val="center"/>
+              <w:cnfStyle w:val="000000000000" w:firstRow="0" w:lastRow="0" w:firstColumn="0" w:lastColumn="0" w:oddVBand="0" w:evenVBand="0" w:oddHBand="0" w:evenHBand="0" w:firstRowFirstColumn="0" w:firstRowLastColumn="0" w:lastRowFirstColumn="0" w:lastRowLastColumn="0"/>
+              <w:rPr>
+                <w:rtl/>
+              </w:rPr>
+            </w:pPr>
+            <w:r>
+              <w:rPr>
+                <w:rFonts w:ascii="Arial" w:hAnsi="Arial"/>
+              </w:rPr>
+              <w:t>∞</w:t>
+            </w:r>
+          </w:p>
+        </w:tc>
+        <w:tc>
+          <w:tcPr>
+            <w:tcW w:w="947" w:type="dxa"/>
+          </w:tcPr>
+          <w:p>
+            <w:pPr>
+              <w:pStyle w:val="a3"/>
+              <w:bidi w:val="0"/>
+              <w:ind w:left="0"/>
+              <w:jc w:val="center"/>
+              <w:cnfStyle w:val="000000000000" w:firstRow="0" w:lastRow="0" w:firstColumn="0" w:lastColumn="0" w:oddVBand="0" w:evenVBand="0" w:oddHBand="0" w:evenHBand="0" w:firstRowFirstColumn="0" w:firstRowLastColumn="0" w:lastRowFirstColumn="0" w:lastRowLastColumn="0"/>
+              <w:rPr>
+                <w:rtl/>
+              </w:rPr>
+            </w:pPr>
+            <w:r>
+              <w:rPr>
+                <w:rFonts w:ascii="Arial" w:hAnsi="Arial"/>
+              </w:rPr>
+              <w:t>∞</w:t>
+            </w:r>
+          </w:p>
+        </w:tc>
+        <w:tc>
+          <w:tcPr>
+            <w:tcW w:w="947" w:type="dxa"/>
+          </w:tcPr>
+          <w:p>
+            <w:pPr>
+              <w:pStyle w:val="a3"/>
+              <w:bidi w:val="0"/>
+              <w:ind w:left="0"/>
+              <w:jc w:val="center"/>
+              <w:cnfStyle w:val="000000000000" w:firstRow="0" w:lastRow="0" w:firstColumn="0" w:lastColumn="0" w:oddVBand="0" w:evenVBand="0" w:oddHBand="0" w:evenHBand="0" w:firstRowFirstColumn="0" w:firstRowLastColumn="0" w:lastRowFirstColumn="0" w:lastRowLastColumn="0"/>
+              <w:rPr>
+                <w:rtl/>
+              </w:rPr>
+            </w:pPr>
+            <w:r>
+              <w:rPr>
+                <w:rFonts w:ascii="Arial" w:hAnsi="Arial"/>
+              </w:rPr>
+              <w:t>∞</w:t>
+            </w:r>
+          </w:p>
+        </w:tc>
+        <w:tc>
+          <w:tcPr>
+            <w:tcW w:w="947" w:type="dxa"/>
+          </w:tcPr>
+          <w:p>
+            <w:pPr>
+              <w:pStyle w:val="a3"/>
+              <w:bidi w:val="0"/>
+              <w:ind w:left="0"/>
+              <w:jc w:val="center"/>
+              <w:cnfStyle w:val="000000000000" w:firstRow="0" w:lastRow="0" w:firstColumn="0" w:lastColumn="0" w:oddVBand="0" w:evenVBand="0" w:oddHBand="0" w:evenHBand="0" w:firstRowFirstColumn="0" w:firstRowLastColumn="0" w:lastRowFirstColumn="0" w:lastRowLastColumn="0"/>
+              <w:rPr>
+                <w:rtl/>
+              </w:rPr>
+            </w:pPr>
+            <w:r>
+              <w:rPr>
+                <w:rFonts w:ascii="Arial" w:hAnsi="Arial"/>
+              </w:rPr>
+              <w:t>1</w:t>
+            </w:r>
+          </w:p>
+        </w:tc>
+        <w:tc>
+          <w:tcPr>
+            <w:tcW w:w="947" w:type="dxa"/>
+          </w:tcPr>
+          <w:p>
+            <w:pPr>
+              <w:pStyle w:val="a3"/>
+              <w:bidi w:val="0"/>
+              <w:ind w:left="0"/>
+              <w:jc w:val="center"/>
+              <w:cnfStyle w:val="000000000000" w:firstRow="0" w:lastRow="0" w:firstColumn="0" w:lastColumn="0" w:oddVBand="0" w:evenVBand="0" w:oddHBand="0" w:evenHBand="0" w:firstRowFirstColumn="0" w:firstRowLastColumn="0" w:lastRowFirstColumn="0" w:lastRowLastColumn="0"/>
+              <w:rPr>
+                <w:rtl/>
+              </w:rPr>
+            </w:pPr>
+            <w:r>
+              <w:rPr>
+                <w:rFonts w:ascii="Arial" w:hAnsi="Arial"/>
+              </w:rPr>
+              <w:t>0</w:t>
+            </w:r>
+          </w:p>
+        </w:tc>
+        <w:tc>
+          <w:tcPr>
+            <w:tcW w:w="947" w:type="dxa"/>
+          </w:tcPr>
+          <w:p>
+            <w:pPr>
+              <w:pStyle w:val="a3"/>
+              <w:bidi w:val="0"/>
+              <w:ind w:left="0"/>
+              <w:jc w:val="center"/>
+              <w:cnfStyle w:val="000000000000" w:firstRow="0" w:lastRow="0" w:firstColumn="0" w:lastColumn="0" w:oddVBand="0" w:evenVBand="0" w:oddHBand="0" w:evenHBand="0" w:firstRowFirstColumn="0" w:firstRowLastColumn="0" w:lastRowFirstColumn="0" w:lastRowLastColumn="0"/>
+              <w:rPr>
+                <w:rtl/>
+              </w:rPr>
+            </w:pPr>
+            <w:r>
+              <w:rPr>
+                <w:rFonts w:ascii="Arial" w:hAnsi="Arial"/>
+              </w:rPr>
+              <w:t>1</w:t>
+            </w:r>
+          </w:p>
+        </w:tc>
+        <w:tc>
+          <w:tcPr>
+            <w:tcW w:w="947" w:type="dxa"/>
+          </w:tcPr>
+          <w:p>
+            <w:pPr>
+              <w:pStyle w:val="a3"/>
+              <w:bidi w:val="0"/>
+              <w:ind w:left="0"/>
+              <w:jc w:val="center"/>
+              <w:cnfStyle w:val="000000000000" w:firstRow="0" w:lastRow="0" w:firstColumn="0" w:lastColumn="0" w:oddVBand="0" w:evenVBand="0" w:oddHBand="0" w:evenHBand="0" w:firstRowFirstColumn="0" w:firstRowLastColumn="0" w:lastRowFirstColumn="0" w:lastRowLastColumn="0"/>
+              <w:rPr>
+                <w:rtl/>
+              </w:rPr>
+            </w:pPr>
+            <w:r>
+              <w:rPr>
+                <w:rFonts w:ascii="Arial" w:hAnsi="Arial"/>
+              </w:rPr>
+              <w:t>∞</w:t>
+            </w:r>
+          </w:p>
+        </w:tc>
+      </w:tr>
+      <w:tr>
+        <w:tc>
+          <w:tcPr>
+            <w:cnfStyle w:val="001000000000" w:firstRow="0" w:lastRow="0" w:firstColumn="1" w:lastColumn="0" w:oddVBand="0" w:evenVBand="0" w:oddHBand="0" w:evenHBand="0" w:firstRowFirstColumn="0" w:firstRowLastColumn="0" w:lastRowFirstColumn="0" w:lastRowLastColumn="0"/>
+            <w:tcW w:w="946" w:type="dxa"/>
+            <w:tcBorders>
+              <w:right w:val="single" w:sz="12" w:space="0" w:color="5B9BD5" w:themeColor="accent1"/>
+            </w:tcBorders>
+          </w:tcPr>
+          <w:p>
+            <w:pPr>
+              <w:pStyle w:val="a3"/>
+              <w:bidi w:val="0"/>
+              <w:ind w:left="0"/>
+              <w:jc w:val="center"/>
+              <w:rPr>
+                <w:rtl/>
+              </w:rPr>
+            </w:pPr>
+            <w:r>
+              <w:t>G</w:t>
+            </w:r>
+          </w:p>
+        </w:tc>
+        <w:tc>
+          <w:tcPr>
+            <w:tcW w:w="947" w:type="dxa"/>
+            <w:tcBorders>
+              <w:left w:val="single" w:sz="12" w:space="0" w:color="5B9BD5" w:themeColor="accent1"/>
+            </w:tcBorders>
+          </w:tcPr>
+          <w:p>
+            <w:pPr>
+              <w:pStyle w:val="a3"/>
+              <w:bidi w:val="0"/>
+              <w:ind w:left="0"/>
+              <w:jc w:val="center"/>
+              <w:cnfStyle w:val="000000000000" w:firstRow="0" w:lastRow="0" w:firstColumn="0" w:lastColumn="0" w:oddVBand="0" w:evenVBand="0" w:oddHBand="0" w:evenHBand="0" w:firstRowFirstColumn="0" w:firstRowLastColumn="0" w:lastRowFirstColumn="0" w:lastRowLastColumn="0"/>
+              <w:rPr>
+                <w:rtl/>
+              </w:rPr>
+            </w:pPr>
+            <w:r>
+              <w:rPr>
+                <w:rFonts w:ascii="Arial" w:hAnsi="Arial"/>
+              </w:rPr>
+              <w:t>∞</w:t>
+            </w:r>
+          </w:p>
+        </w:tc>
+        <w:tc>
+          <w:tcPr>
+            <w:tcW w:w="947" w:type="dxa"/>
+          </w:tcPr>
+          <w:p>
+            <w:pPr>
+              <w:pStyle w:val="a3"/>
+              <w:bidi w:val="0"/>
+              <w:ind w:left="0"/>
+              <w:jc w:val="center"/>
+              <w:cnfStyle w:val="000000000000" w:firstRow="0" w:lastRow="0" w:firstColumn="0" w:lastColumn="0" w:oddVBand="0" w:evenVBand="0" w:oddHBand="0" w:evenHBand="0" w:firstRowFirstColumn="0" w:firstRowLastColumn="0" w:lastRowFirstColumn="0" w:lastRowLastColumn="0"/>
+              <w:rPr>
+                <w:rtl/>
+              </w:rPr>
+            </w:pPr>
+            <w:r>
+              <w:rPr>
+                <w:rFonts w:ascii="Arial" w:hAnsi="Arial"/>
+              </w:rPr>
+              <w:t>∞</w:t>
+            </w:r>
+          </w:p>
+        </w:tc>
+        <w:tc>
+          <w:tcPr>
+            <w:tcW w:w="947" w:type="dxa"/>
+          </w:tcPr>
+          <w:p>
+            <w:pPr>
+              <w:pStyle w:val="a3"/>
+              <w:bidi w:val="0"/>
+              <w:ind w:left="0"/>
+              <w:jc w:val="center"/>
+              <w:cnfStyle w:val="000000000000" w:firstRow="0" w:lastRow="0" w:firstColumn="0" w:lastColumn="0" w:oddVBand="0" w:evenVBand="0" w:oddHBand="0" w:evenHBand="0" w:firstRowFirstColumn="0" w:firstRowLastColumn="0" w:lastRowFirstColumn="0" w:lastRowLastColumn="0"/>
+              <w:rPr>
+                <w:rtl/>
+              </w:rPr>
+            </w:pPr>
+            <w:r>
+              <w:rPr>
+                <w:rFonts w:ascii="Arial" w:hAnsi="Arial"/>
+              </w:rPr>
+              <w:t>∞</w:t>
+            </w:r>
+          </w:p>
+        </w:tc>
+        <w:tc>
+          <w:tcPr>
+            <w:tcW w:w="947" w:type="dxa"/>
+          </w:tcPr>
+          <w:p>
+            <w:pPr>
+              <w:pStyle w:val="a3"/>
+              <w:bidi w:val="0"/>
+              <w:ind w:left="0"/>
+              <w:jc w:val="center"/>
+              <w:cnfStyle w:val="000000000000" w:firstRow="0" w:lastRow="0" w:firstColumn="0" w:lastColumn="0" w:oddVBand="0" w:evenVBand="0" w:oddHBand="0" w:evenHBand="0" w:firstRowFirstColumn="0" w:firstRowLastColumn="0" w:lastRowFirstColumn="0" w:lastRowLastColumn="0"/>
+              <w:rPr>
+                <w:rtl/>
+              </w:rPr>
+            </w:pPr>
+            <w:r>
+              <w:rPr>
+                <w:rFonts w:ascii="Arial" w:hAnsi="Arial"/>
+              </w:rPr>
+              <w:t>∞</w:t>
+            </w:r>
+          </w:p>
+        </w:tc>
+        <w:tc>
+          <w:tcPr>
+            <w:tcW w:w="947" w:type="dxa"/>
+          </w:tcPr>
+          <w:p>
+            <w:pPr>
+              <w:pStyle w:val="a3"/>
+              <w:bidi w:val="0"/>
+              <w:ind w:left="0"/>
+              <w:jc w:val="center"/>
+              <w:cnfStyle w:val="000000000000" w:firstRow="0" w:lastRow="0" w:firstColumn="0" w:lastColumn="0" w:oddVBand="0" w:evenVBand="0" w:oddHBand="0" w:evenHBand="0" w:firstRowFirstColumn="0" w:firstRowLastColumn="0" w:lastRowFirstColumn="0" w:lastRowLastColumn="0"/>
+              <w:rPr>
+                <w:rtl/>
+              </w:rPr>
+            </w:pPr>
+            <w:r>
+              <w:rPr>
+                <w:rFonts w:ascii="Arial" w:hAnsi="Arial"/>
+              </w:rPr>
+              <w:t>∞</w:t>
+            </w:r>
+          </w:p>
+        </w:tc>
+        <w:tc>
+          <w:tcPr>
+            <w:tcW w:w="947" w:type="dxa"/>
+          </w:tcPr>
+          <w:p>
+            <w:pPr>
+              <w:pStyle w:val="a3"/>
+              <w:bidi w:val="0"/>
+              <w:ind w:left="0"/>
+              <w:jc w:val="center"/>
+              <w:cnfStyle w:val="000000000000" w:firstRow="0" w:lastRow="0" w:firstColumn="0" w:lastColumn="0" w:oddVBand="0" w:evenVBand="0" w:oddHBand="0" w:evenHBand="0" w:firstRowFirstColumn="0" w:firstRowLastColumn="0" w:lastRowFirstColumn="0" w:lastRowLastColumn="0"/>
+              <w:rPr>
+                <w:rtl/>
+              </w:rPr>
+            </w:pPr>
+            <w:r>
+              <w:rPr>
+                <w:rFonts w:ascii="Arial" w:hAnsi="Arial"/>
+              </w:rPr>
+              <w:t>1</w:t>
+            </w:r>
+          </w:p>
+        </w:tc>
+        <w:tc>
+          <w:tcPr>
+            <w:tcW w:w="947" w:type="dxa"/>
+          </w:tcPr>
+          <w:p>
+            <w:pPr>
+              <w:pStyle w:val="a3"/>
+              <w:bidi w:val="0"/>
+              <w:ind w:left="0"/>
+              <w:jc w:val="center"/>
+              <w:cnfStyle w:val="000000000000" w:firstRow="0" w:lastRow="0" w:firstColumn="0" w:lastColumn="0" w:oddVBand="0" w:evenVBand="0" w:oddHBand="0" w:evenHBand="0" w:firstRowFirstColumn="0" w:firstRowLastColumn="0" w:lastRowFirstColumn="0" w:lastRowLastColumn="0"/>
+              <w:rPr>
+                <w:rtl/>
+              </w:rPr>
+            </w:pPr>
+            <w:r>
+              <w:rPr>
+                <w:rFonts w:ascii="Arial" w:hAnsi="Arial"/>
+              </w:rPr>
+              <w:t>0</w:t>
+            </w:r>
+          </w:p>
+        </w:tc>
+        <w:tc>
+          <w:tcPr>
+            <w:tcW w:w="947" w:type="dxa"/>
+          </w:tcPr>
+          <w:p>
+            <w:pPr>
+              <w:pStyle w:val="a3"/>
+              <w:bidi w:val="0"/>
+              <w:ind w:left="0"/>
+              <w:jc w:val="center"/>
+              <w:cnfStyle w:val="000000000000" w:firstRow="0" w:lastRow="0" w:firstColumn="0" w:lastColumn="0" w:oddVBand="0" w:evenVBand="0" w:oddHBand="0" w:evenHBand="0" w:firstRowFirstColumn="0" w:firstRowLastColumn="0" w:lastRowFirstColumn="0" w:lastRowLastColumn="0"/>
+              <w:rPr>
+                <w:rtl/>
+              </w:rPr>
+            </w:pPr>
+            <w:r>
+              <w:rPr>
+                <w:rFonts w:ascii="Arial" w:hAnsi="Arial"/>
+              </w:rPr>
+              <w:t>1</w:t>
+            </w:r>
+          </w:p>
+        </w:tc>
+      </w:tr>
+      <w:tr>
+        <w:tc>
+          <w:tcPr>
+            <w:cnfStyle w:val="001000000000" w:firstRow="0" w:lastRow="0" w:firstColumn="1" w:lastColumn="0" w:oddVBand="0" w:evenVBand="0" w:oddHBand="0" w:evenHBand="0" w:firstRowFirstColumn="0" w:firstRowLastColumn="0" w:lastRowFirstColumn="0" w:lastRowLastColumn="0"/>
+            <w:tcW w:w="946" w:type="dxa"/>
+            <w:tcBorders>
+              <w:right w:val="single" w:sz="12" w:space="0" w:color="5B9BD5" w:themeColor="accent1"/>
+            </w:tcBorders>
+          </w:tcPr>
+          <w:p>
+            <w:pPr>
+              <w:pStyle w:val="a3"/>
+              <w:bidi w:val="0"/>
+              <w:ind w:left="0"/>
+              <w:jc w:val="center"/>
+              <w:rPr>
+                <w:rtl/>
+              </w:rPr>
+            </w:pPr>
+            <w:r>
+              <w:t>H</w:t>
+            </w:r>
+          </w:p>
+        </w:tc>
+        <w:tc>
+          <w:tcPr>
+            <w:tcW w:w="947" w:type="dxa"/>
+            <w:tcBorders>
+              <w:left w:val="single" w:sz="12" w:space="0" w:color="5B9BD5" w:themeColor="accent1"/>
+            </w:tcBorders>
+          </w:tcPr>
+          <w:p>
+            <w:pPr>
+              <w:pStyle w:val="a3"/>
+              <w:bidi w:val="0"/>
+              <w:ind w:left="0"/>
+              <w:jc w:val="center"/>
+              <w:cnfStyle w:val="000000000000" w:firstRow="0" w:lastRow="0" w:firstColumn="0" w:lastColumn="0" w:oddVBand="0" w:evenVBand="0" w:oddHBand="0" w:evenHBand="0" w:firstRowFirstColumn="0" w:firstRowLastColumn="0" w:lastRowFirstColumn="0" w:lastRowLastColumn="0"/>
+              <w:rPr>
+                <w:rtl/>
+              </w:rPr>
+            </w:pPr>
+            <w:r>
+              <w:rPr>
+                <w:rFonts w:ascii="Arial" w:hAnsi="Arial"/>
+              </w:rPr>
+              <w:t>1</w:t>
+            </w:r>
+          </w:p>
+        </w:tc>
+        <w:tc>
+          <w:tcPr>
+            <w:tcW w:w="947" w:type="dxa"/>
+          </w:tcPr>
+          <w:p>
+            <w:pPr>
+              <w:pStyle w:val="a3"/>
+              <w:bidi w:val="0"/>
+              <w:ind w:left="0"/>
+              <w:jc w:val="center"/>
+              <w:cnfStyle w:val="000000000000" w:firstRow="0" w:lastRow="0" w:firstColumn="0" w:lastColumn="0" w:oddVBand="0" w:evenVBand="0" w:oddHBand="0" w:evenHBand="0" w:firstRowFirstColumn="0" w:firstRowLastColumn="0" w:lastRowFirstColumn="0" w:lastRowLastColumn="0"/>
+              <w:rPr>
+                <w:rtl/>
+              </w:rPr>
+            </w:pPr>
+            <w:r>
+              <w:rPr>
+                <w:rFonts w:ascii="Arial" w:hAnsi="Arial"/>
+              </w:rPr>
+              <w:t>∞</w:t>
+            </w:r>
+          </w:p>
+        </w:tc>
+        <w:tc>
+          <w:tcPr>
+            <w:tcW w:w="947" w:type="dxa"/>
+          </w:tcPr>
+          <w:p>
+            <w:pPr>
+              <w:pStyle w:val="a3"/>
+              <w:bidi w:val="0"/>
+              <w:ind w:left="0"/>
+              <w:jc w:val="center"/>
+              <w:cnfStyle w:val="000000000000" w:firstRow="0" w:lastRow="0" w:firstColumn="0" w:lastColumn="0" w:oddVBand="0" w:evenVBand="0" w:oddHBand="0" w:evenHBand="0" w:firstRowFirstColumn="0" w:firstRowLastColumn="0" w:lastRowFirstColumn="0" w:lastRowLastColumn="0"/>
+              <w:rPr>
+                <w:rtl/>
+              </w:rPr>
+            </w:pPr>
+            <w:r>
+              <w:rPr>
+                <w:rFonts w:ascii="Arial" w:hAnsi="Arial"/>
+              </w:rPr>
+              <w:t>∞</w:t>
+            </w:r>
+          </w:p>
+        </w:tc>
+        <w:tc>
+          <w:tcPr>
+            <w:tcW w:w="947" w:type="dxa"/>
+          </w:tcPr>
+          <w:p>
+            <w:pPr>
+              <w:pStyle w:val="a3"/>
+              <w:bidi w:val="0"/>
+              <w:ind w:left="0"/>
+              <w:jc w:val="center"/>
+              <w:cnfStyle w:val="000000000000" w:firstRow="0" w:lastRow="0" w:firstColumn="0" w:lastColumn="0" w:oddVBand="0" w:evenVBand="0" w:oddHBand="0" w:evenHBand="0" w:firstRowFirstColumn="0" w:firstRowLastColumn="0" w:lastRowFirstColumn="0" w:lastRowLastColumn="0"/>
+              <w:rPr>
+                <w:rtl/>
+              </w:rPr>
+            </w:pPr>
+            <w:r>
+              <w:rPr>
+                <w:rFonts w:ascii="Arial" w:hAnsi="Arial"/>
+              </w:rPr>
+              <w:t>∞</w:t>
+            </w:r>
+          </w:p>
+        </w:tc>
+        <w:tc>
+          <w:tcPr>
+            <w:tcW w:w="947" w:type="dxa"/>
+          </w:tcPr>
+          <w:p>
+            <w:pPr>
+              <w:pStyle w:val="a3"/>
+              <w:bidi w:val="0"/>
+              <w:ind w:left="0"/>
+              <w:jc w:val="center"/>
+              <w:cnfStyle w:val="000000000000" w:firstRow="0" w:lastRow="0" w:firstColumn="0" w:lastColumn="0" w:oddVBand="0" w:evenVBand="0" w:oddHBand="0" w:evenHBand="0" w:firstRowFirstColumn="0" w:firstRowLastColumn="0" w:lastRowFirstColumn="0" w:lastRowLastColumn="0"/>
+              <w:rPr>
+                <w:rtl/>
+              </w:rPr>
+            </w:pPr>
+            <w:r>
+              <w:rPr>
+                <w:rFonts w:ascii="Arial" w:hAnsi="Arial"/>
+              </w:rPr>
+              <w:t>∞</w:t>
+            </w:r>
+          </w:p>
+        </w:tc>
+        <w:tc>
+          <w:tcPr>
+            <w:tcW w:w="947" w:type="dxa"/>
+          </w:tcPr>
+          <w:p>
+            <w:pPr>
+              <w:pStyle w:val="a3"/>
+              <w:bidi w:val="0"/>
+              <w:ind w:left="0"/>
+              <w:jc w:val="center"/>
+              <w:cnfStyle w:val="000000000000" w:firstRow="0" w:lastRow="0" w:firstColumn="0" w:lastColumn="0" w:oddVBand="0" w:evenVBand="0" w:oddHBand="0" w:evenHBand="0" w:firstRowFirstColumn="0" w:firstRowLastColumn="0" w:lastRowFirstColumn="0" w:lastRowLastColumn="0"/>
+              <w:rPr>
+                <w:rtl/>
+              </w:rPr>
+            </w:pPr>
+            <w:r>
+              <w:rPr>
+                <w:rFonts w:ascii="Arial" w:hAnsi="Arial"/>
+              </w:rPr>
+              <w:t>∞</w:t>
+            </w:r>
+          </w:p>
+        </w:tc>
+        <w:tc>
+          <w:tcPr>
+            <w:tcW w:w="947" w:type="dxa"/>
+          </w:tcPr>
+          <w:p>
+            <w:pPr>
+              <w:pStyle w:val="a3"/>
+              <w:bidi w:val="0"/>
+              <w:ind w:left="0"/>
+              <w:jc w:val="center"/>
+              <w:cnfStyle w:val="000000000000" w:firstRow="0" w:lastRow="0" w:firstColumn="0" w:lastColumn="0" w:oddVBand="0" w:evenVBand="0" w:oddHBand="0" w:evenHBand="0" w:firstRowFirstColumn="0" w:firstRowLastColumn="0" w:lastRowFirstColumn="0" w:lastRowLastColumn="0"/>
+              <w:rPr>
+                <w:rtl/>
+              </w:rPr>
+            </w:pPr>
+            <w:r>
+              <w:rPr>
+                <w:rFonts w:ascii="Arial" w:hAnsi="Arial"/>
+              </w:rPr>
+              <w:t>1</w:t>
+            </w:r>
+          </w:p>
+        </w:tc>
+        <w:tc>
+          <w:tcPr>
+            <w:tcW w:w="947" w:type="dxa"/>
+          </w:tcPr>
+          <w:p>
+            <w:pPr>
+              <w:pStyle w:val="a3"/>
+              <w:bidi w:val="0"/>
+              <w:ind w:left="0"/>
+              <w:jc w:val="center"/>
+              <w:cnfStyle w:val="000000000000" w:firstRow="0" w:lastRow="0" w:firstColumn="0" w:lastColumn="0" w:oddVBand="0" w:evenVBand="0" w:oddHBand="0" w:evenHBand="0" w:firstRowFirstColumn="0" w:firstRowLastColumn="0" w:lastRowFirstColumn="0" w:lastRowLastColumn="0"/>
+              <w:rPr>
+                <w:rtl/>
+              </w:rPr>
+            </w:pPr>
+            <w:r>
+              <w:rPr>
+                <w:rFonts w:ascii="Arial" w:hAnsi="Arial"/>
+              </w:rPr>
+              <w:t>0</w:t>
+            </w:r>
+          </w:p>
+        </w:tc>
+      </w:tr>
+    </w:tbl>
+    <w:p>
+      <w:pPr>
         <w:rPr>
           <w:rtl/>
         </w:rPr>
@@ -913,12 +2934,14 @@
           <w:tcPr>
             <w:cnfStyle w:val="001000000000" w:firstRow="0" w:lastRow="0" w:firstColumn="1" w:lastColumn="0" w:oddVBand="0" w:evenVBand="0" w:oddHBand="0" w:evenHBand="0" w:firstRowFirstColumn="0" w:firstRowLastColumn="0" w:lastRowFirstColumn="0" w:lastRowLastColumn="0"/>
             <w:tcW w:w="946" w:type="dxa"/>
-          </w:tcPr>
-          <w:p>
-            <w:pPr>
-              <w:pStyle w:val="a3"/>
-              <w:bidi w:val="0"/>
-              <w:ind w:left="0"/>
+            <w:vAlign w:val="center"/>
+          </w:tcPr>
+          <w:p>
+            <w:pPr>
+              <w:pStyle w:val="a3"/>
+              <w:bidi w:val="0"/>
+              <w:ind w:left="0"/>
+              <w:jc w:val="center"/>
               <w:rPr>
                 <w:rtl/>
               </w:rPr>
@@ -931,12 +2954,14 @@
         <w:tc>
           <w:tcPr>
             <w:tcW w:w="947" w:type="dxa"/>
-          </w:tcPr>
-          <w:p>
-            <w:pPr>
-              <w:pStyle w:val="a3"/>
-              <w:bidi w:val="0"/>
-              <w:ind w:left="0"/>
+            <w:vAlign w:val="center"/>
+          </w:tcPr>
+          <w:p>
+            <w:pPr>
+              <w:pStyle w:val="a3"/>
+              <w:bidi w:val="0"/>
+              <w:ind w:left="0"/>
+              <w:jc w:val="center"/>
               <w:cnfStyle w:val="100000000000" w:firstRow="1" w:lastRow="0" w:firstColumn="0" w:lastColumn="0" w:oddVBand="0" w:evenVBand="0" w:oddHBand="0" w:evenHBand="0" w:firstRowFirstColumn="0" w:firstRowLastColumn="0" w:lastRowFirstColumn="0" w:lastRowLastColumn="0"/>
               <w:rPr>
                 <w:rtl/>
@@ -950,12 +2975,14 @@
         <w:tc>
           <w:tcPr>
             <w:tcW w:w="947" w:type="dxa"/>
-          </w:tcPr>
-          <w:p>
-            <w:pPr>
-              <w:pStyle w:val="a3"/>
-              <w:bidi w:val="0"/>
-              <w:ind w:left="0"/>
+            <w:vAlign w:val="center"/>
+          </w:tcPr>
+          <w:p>
+            <w:pPr>
+              <w:pStyle w:val="a3"/>
+              <w:bidi w:val="0"/>
+              <w:ind w:left="0"/>
+              <w:jc w:val="center"/>
               <w:cnfStyle w:val="100000000000" w:firstRow="1" w:lastRow="0" w:firstColumn="0" w:lastColumn="0" w:oddVBand="0" w:evenVBand="0" w:oddHBand="0" w:evenHBand="0" w:firstRowFirstColumn="0" w:firstRowLastColumn="0" w:lastRowFirstColumn="0" w:lastRowLastColumn="0"/>
               <w:rPr>
                 <w:rtl/>
@@ -969,12 +2996,14 @@
         <w:tc>
           <w:tcPr>
             <w:tcW w:w="947" w:type="dxa"/>
-          </w:tcPr>
-          <w:p>
-            <w:pPr>
-              <w:pStyle w:val="a3"/>
-              <w:bidi w:val="0"/>
-              <w:ind w:left="0"/>
+            <w:vAlign w:val="center"/>
+          </w:tcPr>
+          <w:p>
+            <w:pPr>
+              <w:pStyle w:val="a3"/>
+              <w:bidi w:val="0"/>
+              <w:ind w:left="0"/>
+              <w:jc w:val="center"/>
               <w:cnfStyle w:val="100000000000" w:firstRow="1" w:lastRow="0" w:firstColumn="0" w:lastColumn="0" w:oddVBand="0" w:evenVBand="0" w:oddHBand="0" w:evenHBand="0" w:firstRowFirstColumn="0" w:firstRowLastColumn="0" w:lastRowFirstColumn="0" w:lastRowLastColumn="0"/>
               <w:rPr>
                 <w:rtl/>
@@ -988,12 +3017,14 @@
         <w:tc>
           <w:tcPr>
             <w:tcW w:w="947" w:type="dxa"/>
-          </w:tcPr>
-          <w:p>
-            <w:pPr>
-              <w:pStyle w:val="a3"/>
-              <w:bidi w:val="0"/>
-              <w:ind w:left="0"/>
+            <w:vAlign w:val="center"/>
+          </w:tcPr>
+          <w:p>
+            <w:pPr>
+              <w:pStyle w:val="a3"/>
+              <w:bidi w:val="0"/>
+              <w:ind w:left="0"/>
+              <w:jc w:val="center"/>
               <w:cnfStyle w:val="100000000000" w:firstRow="1" w:lastRow="0" w:firstColumn="0" w:lastColumn="0" w:oddVBand="0" w:evenVBand="0" w:oddHBand="0" w:evenHBand="0" w:firstRowFirstColumn="0" w:firstRowLastColumn="0" w:lastRowFirstColumn="0" w:lastRowLastColumn="0"/>
               <w:rPr>
                 <w:rtl/>
@@ -1007,12 +3038,14 @@
         <w:tc>
           <w:tcPr>
             <w:tcW w:w="947" w:type="dxa"/>
-          </w:tcPr>
-          <w:p>
-            <w:pPr>
-              <w:pStyle w:val="a3"/>
-              <w:bidi w:val="0"/>
-              <w:ind w:left="0"/>
+            <w:vAlign w:val="center"/>
+          </w:tcPr>
+          <w:p>
+            <w:pPr>
+              <w:pStyle w:val="a3"/>
+              <w:bidi w:val="0"/>
+              <w:ind w:left="0"/>
+              <w:jc w:val="center"/>
               <w:cnfStyle w:val="100000000000" w:firstRow="1" w:lastRow="0" w:firstColumn="0" w:lastColumn="0" w:oddVBand="0" w:evenVBand="0" w:oddHBand="0" w:evenHBand="0" w:firstRowFirstColumn="0" w:firstRowLastColumn="0" w:lastRowFirstColumn="0" w:lastRowLastColumn="0"/>
               <w:rPr>
                 <w:rtl/>
@@ -1026,12 +3059,14 @@
         <w:tc>
           <w:tcPr>
             <w:tcW w:w="947" w:type="dxa"/>
-          </w:tcPr>
-          <w:p>
-            <w:pPr>
-              <w:pStyle w:val="a3"/>
-              <w:bidi w:val="0"/>
-              <w:ind w:left="0"/>
+            <w:vAlign w:val="center"/>
+          </w:tcPr>
+          <w:p>
+            <w:pPr>
+              <w:pStyle w:val="a3"/>
+              <w:bidi w:val="0"/>
+              <w:ind w:left="0"/>
+              <w:jc w:val="center"/>
               <w:cnfStyle w:val="100000000000" w:firstRow="1" w:lastRow="0" w:firstColumn="0" w:lastColumn="0" w:oddVBand="0" w:evenVBand="0" w:oddHBand="0" w:evenHBand="0" w:firstRowFirstColumn="0" w:firstRowLastColumn="0" w:lastRowFirstColumn="0" w:lastRowLastColumn="0"/>
               <w:rPr>
                 <w:rtl/>
@@ -1045,12 +3080,17 @@
         <w:tc>
           <w:tcPr>
             <w:tcW w:w="947" w:type="dxa"/>
-          </w:tcPr>
-          <w:p>
-            <w:pPr>
-              <w:pStyle w:val="a3"/>
-              <w:bidi w:val="0"/>
-              <w:ind w:left="0"/>
+            <w:tcBorders>
+              <w:right w:val="single" w:sz="12" w:space="0" w:color="5B9BD5" w:themeColor="accent1"/>
+            </w:tcBorders>
+            <w:vAlign w:val="center"/>
+          </w:tcPr>
+          <w:p>
+            <w:pPr>
+              <w:pStyle w:val="a3"/>
+              <w:bidi w:val="0"/>
+              <w:ind w:left="0"/>
+              <w:jc w:val="center"/>
               <w:cnfStyle w:val="100000000000" w:firstRow="1" w:lastRow="0" w:firstColumn="0" w:lastColumn="0" w:oddVBand="0" w:evenVBand="0" w:oddHBand="0" w:evenHBand="0" w:firstRowFirstColumn="0" w:firstRowLastColumn="0" w:lastRowFirstColumn="0" w:lastRowLastColumn="0"/>
             </w:pPr>
             <w:r>
@@ -1061,12 +3101,17 @@
         <w:tc>
           <w:tcPr>
             <w:tcW w:w="947" w:type="dxa"/>
-          </w:tcPr>
-          <w:p>
-            <w:pPr>
-              <w:pStyle w:val="a3"/>
-              <w:bidi w:val="0"/>
-              <w:ind w:left="0"/>
+            <w:tcBorders>
+              <w:left w:val="single" w:sz="12" w:space="0" w:color="5B9BD5" w:themeColor="accent1"/>
+            </w:tcBorders>
+            <w:vAlign w:val="center"/>
+          </w:tcPr>
+          <w:p>
+            <w:pPr>
+              <w:pStyle w:val="a3"/>
+              <w:bidi w:val="0"/>
+              <w:ind w:left="0"/>
+              <w:jc w:val="center"/>
               <w:cnfStyle w:val="100000000000" w:firstRow="1" w:lastRow="0" w:firstColumn="0" w:lastColumn="0" w:oddVBand="0" w:evenVBand="0" w:oddHBand="0" w:evenHBand="0" w:firstRowFirstColumn="0" w:firstRowLastColumn="0" w:lastRowFirstColumn="0" w:lastRowLastColumn="0"/>
             </w:pPr>
           </w:p>
@@ -1077,17 +3122,25 @@
           <w:tcPr>
             <w:cnfStyle w:val="001000000000" w:firstRow="0" w:lastRow="0" w:firstColumn="1" w:lastColumn="0" w:oddVBand="0" w:evenVBand="0" w:oddHBand="0" w:evenHBand="0" w:firstRowFirstColumn="0" w:firstRowLastColumn="0" w:lastRowFirstColumn="0" w:lastRowLastColumn="0"/>
             <w:tcW w:w="946" w:type="dxa"/>
-          </w:tcPr>
-          <w:p>
-            <w:pPr>
-              <w:pStyle w:val="a3"/>
-              <w:bidi w:val="0"/>
-              <w:ind w:left="0"/>
-              <w:rPr>
-                <w:rtl/>
-              </w:rPr>
-            </w:pPr>
-            <w:r>
+            <w:vAlign w:val="center"/>
+          </w:tcPr>
+          <w:p>
+            <w:pPr>
+              <w:pStyle w:val="a3"/>
+              <w:bidi w:val="0"/>
+              <w:ind w:left="0"/>
+              <w:jc w:val="center"/>
+              <w:rPr>
+                <w:b w:val="0"/>
+                <w:bCs w:val="0"/>
+                <w:rtl/>
+              </w:rPr>
+            </w:pPr>
+            <w:r>
+              <w:rPr>
+                <w:b w:val="0"/>
+                <w:bCs w:val="0"/>
+              </w:rPr>
               <w:t>1</w:t>
             </w:r>
           </w:p>
@@ -1095,12 +3148,14 @@
         <w:tc>
           <w:tcPr>
             <w:tcW w:w="947" w:type="dxa"/>
-          </w:tcPr>
-          <w:p>
-            <w:pPr>
-              <w:pStyle w:val="a3"/>
-              <w:bidi w:val="0"/>
-              <w:ind w:left="0"/>
+            <w:vAlign w:val="center"/>
+          </w:tcPr>
+          <w:p>
+            <w:pPr>
+              <w:pStyle w:val="a3"/>
+              <w:bidi w:val="0"/>
+              <w:ind w:left="0"/>
+              <w:jc w:val="center"/>
               <w:cnfStyle w:val="000000000000" w:firstRow="0" w:lastRow="0" w:firstColumn="0" w:lastColumn="0" w:oddVBand="0" w:evenVBand="0" w:oddHBand="0" w:evenHBand="0" w:firstRowFirstColumn="0" w:firstRowLastColumn="0" w:lastRowFirstColumn="0" w:lastRowLastColumn="0"/>
               <w:rPr>
                 <w:rtl/>
@@ -1114,12 +3169,14 @@
         <w:tc>
           <w:tcPr>
             <w:tcW w:w="947" w:type="dxa"/>
-          </w:tcPr>
-          <w:p>
-            <w:pPr>
-              <w:pStyle w:val="a3"/>
-              <w:bidi w:val="0"/>
-              <w:ind w:left="0"/>
+            <w:vAlign w:val="center"/>
+          </w:tcPr>
+          <w:p>
+            <w:pPr>
+              <w:pStyle w:val="a3"/>
+              <w:bidi w:val="0"/>
+              <w:ind w:left="0"/>
+              <w:jc w:val="center"/>
               <w:cnfStyle w:val="000000000000" w:firstRow="0" w:lastRow="0" w:firstColumn="0" w:lastColumn="0" w:oddVBand="0" w:evenVBand="0" w:oddHBand="0" w:evenHBand="0" w:firstRowFirstColumn="0" w:firstRowLastColumn="0" w:lastRowFirstColumn="0" w:lastRowLastColumn="0"/>
               <w:rPr>
                 <w:rtl/>
@@ -1133,12 +3190,14 @@
         <w:tc>
           <w:tcPr>
             <w:tcW w:w="947" w:type="dxa"/>
-          </w:tcPr>
-          <w:p>
-            <w:pPr>
-              <w:pStyle w:val="a3"/>
-              <w:bidi w:val="0"/>
-              <w:ind w:left="0"/>
+            <w:vAlign w:val="center"/>
+          </w:tcPr>
+          <w:p>
+            <w:pPr>
+              <w:pStyle w:val="a3"/>
+              <w:bidi w:val="0"/>
+              <w:ind w:left="0"/>
+              <w:jc w:val="center"/>
               <w:cnfStyle w:val="000000000000" w:firstRow="0" w:lastRow="0" w:firstColumn="0" w:lastColumn="0" w:oddVBand="0" w:evenVBand="0" w:oddHBand="0" w:evenHBand="0" w:firstRowFirstColumn="0" w:firstRowLastColumn="0" w:lastRowFirstColumn="0" w:lastRowLastColumn="0"/>
               <w:rPr>
                 <w:rtl/>
@@ -1152,12 +3211,14 @@
         <w:tc>
           <w:tcPr>
             <w:tcW w:w="947" w:type="dxa"/>
-          </w:tcPr>
-          <w:p>
-            <w:pPr>
-              <w:pStyle w:val="a3"/>
-              <w:bidi w:val="0"/>
-              <w:ind w:left="0"/>
+            <w:vAlign w:val="center"/>
+          </w:tcPr>
+          <w:p>
+            <w:pPr>
+              <w:pStyle w:val="a3"/>
+              <w:bidi w:val="0"/>
+              <w:ind w:left="0"/>
+              <w:jc w:val="center"/>
               <w:cnfStyle w:val="000000000000" w:firstRow="0" w:lastRow="0" w:firstColumn="0" w:lastColumn="0" w:oddVBand="0" w:evenVBand="0" w:oddHBand="0" w:evenHBand="0" w:firstRowFirstColumn="0" w:firstRowLastColumn="0" w:lastRowFirstColumn="0" w:lastRowLastColumn="0"/>
               <w:rPr>
                 <w:rtl/>
@@ -1171,12 +3232,14 @@
         <w:tc>
           <w:tcPr>
             <w:tcW w:w="947" w:type="dxa"/>
-          </w:tcPr>
-          <w:p>
-            <w:pPr>
-              <w:pStyle w:val="a3"/>
-              <w:bidi w:val="0"/>
-              <w:ind w:left="0"/>
+            <w:vAlign w:val="center"/>
+          </w:tcPr>
+          <w:p>
+            <w:pPr>
+              <w:pStyle w:val="a3"/>
+              <w:bidi w:val="0"/>
+              <w:ind w:left="0"/>
+              <w:jc w:val="center"/>
               <w:cnfStyle w:val="000000000000" w:firstRow="0" w:lastRow="0" w:firstColumn="0" w:lastColumn="0" w:oddVBand="0" w:evenVBand="0" w:oddHBand="0" w:evenHBand="0" w:firstRowFirstColumn="0" w:firstRowLastColumn="0" w:lastRowFirstColumn="0" w:lastRowLastColumn="0"/>
               <w:rPr>
                 <w:rtl/>
@@ -1190,12 +3253,14 @@
         <w:tc>
           <w:tcPr>
             <w:tcW w:w="947" w:type="dxa"/>
-          </w:tcPr>
-          <w:p>
-            <w:pPr>
-              <w:pStyle w:val="a3"/>
-              <w:bidi w:val="0"/>
-              <w:ind w:left="0"/>
+            <w:vAlign w:val="center"/>
+          </w:tcPr>
+          <w:p>
+            <w:pPr>
+              <w:pStyle w:val="a3"/>
+              <w:bidi w:val="0"/>
+              <w:ind w:left="0"/>
+              <w:jc w:val="center"/>
               <w:cnfStyle w:val="000000000000" w:firstRow="0" w:lastRow="0" w:firstColumn="0" w:lastColumn="0" w:oddVBand="0" w:evenVBand="0" w:oddHBand="0" w:evenHBand="0" w:firstRowFirstColumn="0" w:firstRowLastColumn="0" w:lastRowFirstColumn="0" w:lastRowLastColumn="0"/>
               <w:rPr>
                 <w:rtl/>
@@ -1209,12 +3274,17 @@
         <w:tc>
           <w:tcPr>
             <w:tcW w:w="947" w:type="dxa"/>
-          </w:tcPr>
-          <w:p>
-            <w:pPr>
-              <w:pStyle w:val="a3"/>
-              <w:bidi w:val="0"/>
-              <w:ind w:left="0"/>
+            <w:tcBorders>
+              <w:right w:val="single" w:sz="12" w:space="0" w:color="5B9BD5" w:themeColor="accent1"/>
+            </w:tcBorders>
+            <w:vAlign w:val="center"/>
+          </w:tcPr>
+          <w:p>
+            <w:pPr>
+              <w:pStyle w:val="a3"/>
+              <w:bidi w:val="0"/>
+              <w:ind w:left="0"/>
+              <w:jc w:val="center"/>
               <w:cnfStyle w:val="000000000000" w:firstRow="0" w:lastRow="0" w:firstColumn="0" w:lastColumn="0" w:oddVBand="0" w:evenVBand="0" w:oddHBand="0" w:evenHBand="0" w:firstRowFirstColumn="0" w:firstRowLastColumn="0" w:lastRowFirstColumn="0" w:lastRowLastColumn="0"/>
               <w:rPr>
                 <w:rtl/>
@@ -1228,18 +3298,29 @@
         <w:tc>
           <w:tcPr>
             <w:tcW w:w="947" w:type="dxa"/>
-          </w:tcPr>
-          <w:p>
-            <w:pPr>
-              <w:pStyle w:val="a3"/>
-              <w:bidi w:val="0"/>
-              <w:ind w:left="0"/>
-              <w:cnfStyle w:val="000000000000" w:firstRow="0" w:lastRow="0" w:firstColumn="0" w:lastColumn="0" w:oddVBand="0" w:evenVBand="0" w:oddHBand="0" w:evenHBand="0" w:firstRowFirstColumn="0" w:firstRowLastColumn="0" w:lastRowFirstColumn="0" w:lastRowLastColumn="0"/>
-              <w:rPr>
-                <w:rtl/>
-              </w:rPr>
-            </w:pPr>
-            <w:r>
+            <w:tcBorders>
+              <w:left w:val="single" w:sz="12" w:space="0" w:color="5B9BD5" w:themeColor="accent1"/>
+            </w:tcBorders>
+            <w:vAlign w:val="center"/>
+          </w:tcPr>
+          <w:p>
+            <w:pPr>
+              <w:pStyle w:val="a3"/>
+              <w:bidi w:val="0"/>
+              <w:ind w:left="0"/>
+              <w:jc w:val="center"/>
+              <w:cnfStyle w:val="000000000000" w:firstRow="0" w:lastRow="0" w:firstColumn="0" w:lastColumn="0" w:oddVBand="0" w:evenVBand="0" w:oddHBand="0" w:evenHBand="0" w:firstRowFirstColumn="0" w:firstRowLastColumn="0" w:lastRowFirstColumn="0" w:lastRowLastColumn="0"/>
+              <w:rPr>
+                <w:b/>
+                <w:bCs/>
+                <w:rtl/>
+              </w:rPr>
+            </w:pPr>
+            <w:r>
+              <w:rPr>
+                <w:b/>
+                <w:bCs/>
+              </w:rPr>
               <w:t>A</w:t>
             </w:r>
           </w:p>
@@ -1250,17 +3331,25 @@
           <w:tcPr>
             <w:cnfStyle w:val="001000000000" w:firstRow="0" w:lastRow="0" w:firstColumn="1" w:lastColumn="0" w:oddVBand="0" w:evenVBand="0" w:oddHBand="0" w:evenHBand="0" w:firstRowFirstColumn="0" w:firstRowLastColumn="0" w:lastRowFirstColumn="0" w:lastRowLastColumn="0"/>
             <w:tcW w:w="946" w:type="dxa"/>
-          </w:tcPr>
-          <w:p>
-            <w:pPr>
-              <w:pStyle w:val="a3"/>
-              <w:bidi w:val="0"/>
-              <w:ind w:left="0"/>
-              <w:rPr>
-                <w:rtl/>
-              </w:rPr>
-            </w:pPr>
-            <w:r>
+            <w:vAlign w:val="center"/>
+          </w:tcPr>
+          <w:p>
+            <w:pPr>
+              <w:pStyle w:val="a3"/>
+              <w:bidi w:val="0"/>
+              <w:ind w:left="0"/>
+              <w:jc w:val="center"/>
+              <w:rPr>
+                <w:b w:val="0"/>
+                <w:bCs w:val="0"/>
+                <w:rtl/>
+              </w:rPr>
+            </w:pPr>
+            <w:r>
+              <w:rPr>
+                <w:b w:val="0"/>
+                <w:bCs w:val="0"/>
+              </w:rPr>
               <w:t>2</w:t>
             </w:r>
           </w:p>
@@ -1268,12 +3357,14 @@
         <w:tc>
           <w:tcPr>
             <w:tcW w:w="947" w:type="dxa"/>
-          </w:tcPr>
-          <w:p>
-            <w:pPr>
-              <w:pStyle w:val="a3"/>
-              <w:bidi w:val="0"/>
-              <w:ind w:left="0"/>
+            <w:vAlign w:val="center"/>
+          </w:tcPr>
+          <w:p>
+            <w:pPr>
+              <w:pStyle w:val="a3"/>
+              <w:bidi w:val="0"/>
+              <w:ind w:left="0"/>
+              <w:jc w:val="center"/>
               <w:cnfStyle w:val="000000000000" w:firstRow="0" w:lastRow="0" w:firstColumn="0" w:lastColumn="0" w:oddVBand="0" w:evenVBand="0" w:oddHBand="0" w:evenHBand="0" w:firstRowFirstColumn="0" w:firstRowLastColumn="0" w:lastRowFirstColumn="0" w:lastRowLastColumn="0"/>
               <w:rPr>
                 <w:rtl/>
@@ -1287,12 +3378,14 @@
         <w:tc>
           <w:tcPr>
             <w:tcW w:w="947" w:type="dxa"/>
-          </w:tcPr>
-          <w:p>
-            <w:pPr>
-              <w:pStyle w:val="a3"/>
-              <w:bidi w:val="0"/>
-              <w:ind w:left="0"/>
+            <w:vAlign w:val="center"/>
+          </w:tcPr>
+          <w:p>
+            <w:pPr>
+              <w:pStyle w:val="a3"/>
+              <w:bidi w:val="0"/>
+              <w:ind w:left="0"/>
+              <w:jc w:val="center"/>
               <w:cnfStyle w:val="000000000000" w:firstRow="0" w:lastRow="0" w:firstColumn="0" w:lastColumn="0" w:oddVBand="0" w:evenVBand="0" w:oddHBand="0" w:evenHBand="0" w:firstRowFirstColumn="0" w:firstRowLastColumn="0" w:lastRowFirstColumn="0" w:lastRowLastColumn="0"/>
               <w:rPr>
                 <w:rtl/>
@@ -1306,12 +3399,14 @@
         <w:tc>
           <w:tcPr>
             <w:tcW w:w="947" w:type="dxa"/>
-          </w:tcPr>
-          <w:p>
-            <w:pPr>
-              <w:pStyle w:val="a3"/>
-              <w:bidi w:val="0"/>
-              <w:ind w:left="0"/>
+            <w:vAlign w:val="center"/>
+          </w:tcPr>
+          <w:p>
+            <w:pPr>
+              <w:pStyle w:val="a3"/>
+              <w:bidi w:val="0"/>
+              <w:ind w:left="0"/>
+              <w:jc w:val="center"/>
               <w:cnfStyle w:val="000000000000" w:firstRow="0" w:lastRow="0" w:firstColumn="0" w:lastColumn="0" w:oddVBand="0" w:evenVBand="0" w:oddHBand="0" w:evenHBand="0" w:firstRowFirstColumn="0" w:firstRowLastColumn="0" w:lastRowFirstColumn="0" w:lastRowLastColumn="0"/>
               <w:rPr>
                 <w:rtl/>
@@ -1325,12 +3420,14 @@
         <w:tc>
           <w:tcPr>
             <w:tcW w:w="947" w:type="dxa"/>
-          </w:tcPr>
-          <w:p>
-            <w:pPr>
-              <w:pStyle w:val="a3"/>
-              <w:bidi w:val="0"/>
-              <w:ind w:left="0"/>
+            <w:vAlign w:val="center"/>
+          </w:tcPr>
+          <w:p>
+            <w:pPr>
+              <w:pStyle w:val="a3"/>
+              <w:bidi w:val="0"/>
+              <w:ind w:left="0"/>
+              <w:jc w:val="center"/>
               <w:cnfStyle w:val="000000000000" w:firstRow="0" w:lastRow="0" w:firstColumn="0" w:lastColumn="0" w:oddVBand="0" w:evenVBand="0" w:oddHBand="0" w:evenHBand="0" w:firstRowFirstColumn="0" w:firstRowLastColumn="0" w:lastRowFirstColumn="0" w:lastRowLastColumn="0"/>
               <w:rPr>
                 <w:rtl/>
@@ -1344,12 +3441,14 @@
         <w:tc>
           <w:tcPr>
             <w:tcW w:w="947" w:type="dxa"/>
-          </w:tcPr>
-          <w:p>
-            <w:pPr>
-              <w:pStyle w:val="a3"/>
-              <w:bidi w:val="0"/>
-              <w:ind w:left="0"/>
+            <w:vAlign w:val="center"/>
+          </w:tcPr>
+          <w:p>
+            <w:pPr>
+              <w:pStyle w:val="a3"/>
+              <w:bidi w:val="0"/>
+              <w:ind w:left="0"/>
+              <w:jc w:val="center"/>
               <w:cnfStyle w:val="000000000000" w:firstRow="0" w:lastRow="0" w:firstColumn="0" w:lastColumn="0" w:oddVBand="0" w:evenVBand="0" w:oddHBand="0" w:evenHBand="0" w:firstRowFirstColumn="0" w:firstRowLastColumn="0" w:lastRowFirstColumn="0" w:lastRowLastColumn="0"/>
               <w:rPr>
                 <w:rtl/>
@@ -1363,12 +3462,14 @@
         <w:tc>
           <w:tcPr>
             <w:tcW w:w="947" w:type="dxa"/>
-          </w:tcPr>
-          <w:p>
-            <w:pPr>
-              <w:pStyle w:val="a3"/>
-              <w:bidi w:val="0"/>
-              <w:ind w:left="0"/>
+            <w:vAlign w:val="center"/>
+          </w:tcPr>
+          <w:p>
+            <w:pPr>
+              <w:pStyle w:val="a3"/>
+              <w:bidi w:val="0"/>
+              <w:ind w:left="0"/>
+              <w:jc w:val="center"/>
               <w:cnfStyle w:val="000000000000" w:firstRow="0" w:lastRow="0" w:firstColumn="0" w:lastColumn="0" w:oddVBand="0" w:evenVBand="0" w:oddHBand="0" w:evenHBand="0" w:firstRowFirstColumn="0" w:firstRowLastColumn="0" w:lastRowFirstColumn="0" w:lastRowLastColumn="0"/>
               <w:rPr>
                 <w:rtl/>
@@ -1382,12 +3483,17 @@
         <w:tc>
           <w:tcPr>
             <w:tcW w:w="947" w:type="dxa"/>
-          </w:tcPr>
-          <w:p>
-            <w:pPr>
-              <w:pStyle w:val="a3"/>
-              <w:bidi w:val="0"/>
-              <w:ind w:left="0"/>
+            <w:tcBorders>
+              <w:right w:val="single" w:sz="12" w:space="0" w:color="5B9BD5" w:themeColor="accent1"/>
+            </w:tcBorders>
+            <w:vAlign w:val="center"/>
+          </w:tcPr>
+          <w:p>
+            <w:pPr>
+              <w:pStyle w:val="a3"/>
+              <w:bidi w:val="0"/>
+              <w:ind w:left="0"/>
+              <w:jc w:val="center"/>
               <w:cnfStyle w:val="000000000000" w:firstRow="0" w:lastRow="0" w:firstColumn="0" w:lastColumn="0" w:oddVBand="0" w:evenVBand="0" w:oddHBand="0" w:evenHBand="0" w:firstRowFirstColumn="0" w:firstRowLastColumn="0" w:lastRowFirstColumn="0" w:lastRowLastColumn="0"/>
               <w:rPr>
                 <w:rtl/>
@@ -1401,18 +3507,29 @@
         <w:tc>
           <w:tcPr>
             <w:tcW w:w="947" w:type="dxa"/>
-          </w:tcPr>
-          <w:p>
-            <w:pPr>
-              <w:pStyle w:val="a3"/>
-              <w:bidi w:val="0"/>
-              <w:ind w:left="0"/>
-              <w:cnfStyle w:val="000000000000" w:firstRow="0" w:lastRow="0" w:firstColumn="0" w:lastColumn="0" w:oddVBand="0" w:evenVBand="0" w:oddHBand="0" w:evenHBand="0" w:firstRowFirstColumn="0" w:firstRowLastColumn="0" w:lastRowFirstColumn="0" w:lastRowLastColumn="0"/>
-              <w:rPr>
-                <w:rtl/>
-              </w:rPr>
-            </w:pPr>
-            <w:r>
+            <w:tcBorders>
+              <w:left w:val="single" w:sz="12" w:space="0" w:color="5B9BD5" w:themeColor="accent1"/>
+            </w:tcBorders>
+            <w:vAlign w:val="center"/>
+          </w:tcPr>
+          <w:p>
+            <w:pPr>
+              <w:pStyle w:val="a3"/>
+              <w:bidi w:val="0"/>
+              <w:ind w:left="0"/>
+              <w:jc w:val="center"/>
+              <w:cnfStyle w:val="000000000000" w:firstRow="0" w:lastRow="0" w:firstColumn="0" w:lastColumn="0" w:oddVBand="0" w:evenVBand="0" w:oddHBand="0" w:evenHBand="0" w:firstRowFirstColumn="0" w:firstRowLastColumn="0" w:lastRowFirstColumn="0" w:lastRowLastColumn="0"/>
+              <w:rPr>
+                <w:b/>
+                <w:bCs/>
+                <w:rtl/>
+              </w:rPr>
+            </w:pPr>
+            <w:r>
+              <w:rPr>
+                <w:b/>
+                <w:bCs/>
+              </w:rPr>
               <w:t>B</w:t>
             </w:r>
           </w:p>
@@ -1423,17 +3540,25 @@
           <w:tcPr>
             <w:cnfStyle w:val="001000000000" w:firstRow="0" w:lastRow="0" w:firstColumn="1" w:lastColumn="0" w:oddVBand="0" w:evenVBand="0" w:oddHBand="0" w:evenHBand="0" w:firstRowFirstColumn="0" w:firstRowLastColumn="0" w:lastRowFirstColumn="0" w:lastRowLastColumn="0"/>
             <w:tcW w:w="946" w:type="dxa"/>
-          </w:tcPr>
-          <w:p>
-            <w:pPr>
-              <w:pStyle w:val="a3"/>
-              <w:bidi w:val="0"/>
-              <w:ind w:left="0"/>
-              <w:rPr>
-                <w:rtl/>
-              </w:rPr>
-            </w:pPr>
-            <w:r>
+            <w:vAlign w:val="center"/>
+          </w:tcPr>
+          <w:p>
+            <w:pPr>
+              <w:pStyle w:val="a3"/>
+              <w:bidi w:val="0"/>
+              <w:ind w:left="0"/>
+              <w:jc w:val="center"/>
+              <w:rPr>
+                <w:b w:val="0"/>
+                <w:bCs w:val="0"/>
+                <w:rtl/>
+              </w:rPr>
+            </w:pPr>
+            <w:r>
+              <w:rPr>
+                <w:b w:val="0"/>
+                <w:bCs w:val="0"/>
+              </w:rPr>
               <w:t>3</w:t>
             </w:r>
           </w:p>
@@ -1441,12 +3566,14 @@
         <w:tc>
           <w:tcPr>
             <w:tcW w:w="947" w:type="dxa"/>
-          </w:tcPr>
-          <w:p>
-            <w:pPr>
-              <w:pStyle w:val="a3"/>
-              <w:bidi w:val="0"/>
-              <w:ind w:left="0"/>
+            <w:vAlign w:val="center"/>
+          </w:tcPr>
+          <w:p>
+            <w:pPr>
+              <w:pStyle w:val="a3"/>
+              <w:bidi w:val="0"/>
+              <w:ind w:left="0"/>
+              <w:jc w:val="center"/>
               <w:cnfStyle w:val="000000000000" w:firstRow="0" w:lastRow="0" w:firstColumn="0" w:lastColumn="0" w:oddVBand="0" w:evenVBand="0" w:oddHBand="0" w:evenHBand="0" w:firstRowFirstColumn="0" w:firstRowLastColumn="0" w:lastRowFirstColumn="0" w:lastRowLastColumn="0"/>
               <w:rPr>
                 <w:rtl/>
@@ -1460,12 +3587,14 @@
         <w:tc>
           <w:tcPr>
             <w:tcW w:w="947" w:type="dxa"/>
-          </w:tcPr>
-          <w:p>
-            <w:pPr>
-              <w:pStyle w:val="a3"/>
-              <w:bidi w:val="0"/>
-              <w:ind w:left="0"/>
+            <w:vAlign w:val="center"/>
+          </w:tcPr>
+          <w:p>
+            <w:pPr>
+              <w:pStyle w:val="a3"/>
+              <w:bidi w:val="0"/>
+              <w:ind w:left="0"/>
+              <w:jc w:val="center"/>
               <w:cnfStyle w:val="000000000000" w:firstRow="0" w:lastRow="0" w:firstColumn="0" w:lastColumn="0" w:oddVBand="0" w:evenVBand="0" w:oddHBand="0" w:evenHBand="0" w:firstRowFirstColumn="0" w:firstRowLastColumn="0" w:lastRowFirstColumn="0" w:lastRowLastColumn="0"/>
               <w:rPr>
                 <w:rtl/>
@@ -1479,12 +3608,14 @@
         <w:tc>
           <w:tcPr>
             <w:tcW w:w="947" w:type="dxa"/>
-          </w:tcPr>
-          <w:p>
-            <w:pPr>
-              <w:pStyle w:val="a3"/>
-              <w:bidi w:val="0"/>
-              <w:ind w:left="0"/>
+            <w:vAlign w:val="center"/>
+          </w:tcPr>
+          <w:p>
+            <w:pPr>
+              <w:pStyle w:val="a3"/>
+              <w:bidi w:val="0"/>
+              <w:ind w:left="0"/>
+              <w:jc w:val="center"/>
               <w:cnfStyle w:val="000000000000" w:firstRow="0" w:lastRow="0" w:firstColumn="0" w:lastColumn="0" w:oddVBand="0" w:evenVBand="0" w:oddHBand="0" w:evenHBand="0" w:firstRowFirstColumn="0" w:firstRowLastColumn="0" w:lastRowFirstColumn="0" w:lastRowLastColumn="0"/>
               <w:rPr>
                 <w:rtl/>
@@ -1498,12 +3629,14 @@
         <w:tc>
           <w:tcPr>
             <w:tcW w:w="947" w:type="dxa"/>
-          </w:tcPr>
-          <w:p>
-            <w:pPr>
-              <w:pStyle w:val="a3"/>
-              <w:bidi w:val="0"/>
-              <w:ind w:left="0"/>
+            <w:vAlign w:val="center"/>
+          </w:tcPr>
+          <w:p>
+            <w:pPr>
+              <w:pStyle w:val="a3"/>
+              <w:bidi w:val="0"/>
+              <w:ind w:left="0"/>
+              <w:jc w:val="center"/>
               <w:cnfStyle w:val="000000000000" w:firstRow="0" w:lastRow="0" w:firstColumn="0" w:lastColumn="0" w:oddVBand="0" w:evenVBand="0" w:oddHBand="0" w:evenHBand="0" w:firstRowFirstColumn="0" w:firstRowLastColumn="0" w:lastRowFirstColumn="0" w:lastRowLastColumn="0"/>
               <w:rPr>
                 <w:rtl/>
@@ -1517,12 +3650,14 @@
         <w:tc>
           <w:tcPr>
             <w:tcW w:w="947" w:type="dxa"/>
-          </w:tcPr>
-          <w:p>
-            <w:pPr>
-              <w:pStyle w:val="a3"/>
-              <w:bidi w:val="0"/>
-              <w:ind w:left="0"/>
+            <w:vAlign w:val="center"/>
+          </w:tcPr>
+          <w:p>
+            <w:pPr>
+              <w:pStyle w:val="a3"/>
+              <w:bidi w:val="0"/>
+              <w:ind w:left="0"/>
+              <w:jc w:val="center"/>
               <w:cnfStyle w:val="000000000000" w:firstRow="0" w:lastRow="0" w:firstColumn="0" w:lastColumn="0" w:oddVBand="0" w:evenVBand="0" w:oddHBand="0" w:evenHBand="0" w:firstRowFirstColumn="0" w:firstRowLastColumn="0" w:lastRowFirstColumn="0" w:lastRowLastColumn="0"/>
               <w:rPr>
                 <w:rtl/>
@@ -1536,12 +3671,14 @@
         <w:tc>
           <w:tcPr>
             <w:tcW w:w="947" w:type="dxa"/>
-          </w:tcPr>
-          <w:p>
-            <w:pPr>
-              <w:pStyle w:val="a3"/>
-              <w:bidi w:val="0"/>
-              <w:ind w:left="0"/>
+            <w:vAlign w:val="center"/>
+          </w:tcPr>
+          <w:p>
+            <w:pPr>
+              <w:pStyle w:val="a3"/>
+              <w:bidi w:val="0"/>
+              <w:ind w:left="0"/>
+              <w:jc w:val="center"/>
               <w:cnfStyle w:val="000000000000" w:firstRow="0" w:lastRow="0" w:firstColumn="0" w:lastColumn="0" w:oddVBand="0" w:evenVBand="0" w:oddHBand="0" w:evenHBand="0" w:firstRowFirstColumn="0" w:firstRowLastColumn="0" w:lastRowFirstColumn="0" w:lastRowLastColumn="0"/>
               <w:rPr>
                 <w:rtl/>
@@ -1555,12 +3692,17 @@
         <w:tc>
           <w:tcPr>
             <w:tcW w:w="947" w:type="dxa"/>
-          </w:tcPr>
-          <w:p>
-            <w:pPr>
-              <w:pStyle w:val="a3"/>
-              <w:bidi w:val="0"/>
-              <w:ind w:left="0"/>
+            <w:tcBorders>
+              <w:right w:val="single" w:sz="12" w:space="0" w:color="5B9BD5" w:themeColor="accent1"/>
+            </w:tcBorders>
+            <w:vAlign w:val="center"/>
+          </w:tcPr>
+          <w:p>
+            <w:pPr>
+              <w:pStyle w:val="a3"/>
+              <w:bidi w:val="0"/>
+              <w:ind w:left="0"/>
+              <w:jc w:val="center"/>
               <w:cnfStyle w:val="000000000000" w:firstRow="0" w:lastRow="0" w:firstColumn="0" w:lastColumn="0" w:oddVBand="0" w:evenVBand="0" w:oddHBand="0" w:evenHBand="0" w:firstRowFirstColumn="0" w:firstRowLastColumn="0" w:lastRowFirstColumn="0" w:lastRowLastColumn="0"/>
               <w:rPr>
                 <w:rtl/>
@@ -1574,18 +3716,29 @@
         <w:tc>
           <w:tcPr>
             <w:tcW w:w="947" w:type="dxa"/>
-          </w:tcPr>
-          <w:p>
-            <w:pPr>
-              <w:pStyle w:val="a3"/>
-              <w:bidi w:val="0"/>
-              <w:ind w:left="0"/>
-              <w:cnfStyle w:val="000000000000" w:firstRow="0" w:lastRow="0" w:firstColumn="0" w:lastColumn="0" w:oddVBand="0" w:evenVBand="0" w:oddHBand="0" w:evenHBand="0" w:firstRowFirstColumn="0" w:firstRowLastColumn="0" w:lastRowFirstColumn="0" w:lastRowLastColumn="0"/>
-              <w:rPr>
-                <w:rtl/>
-              </w:rPr>
-            </w:pPr>
-            <w:r>
+            <w:tcBorders>
+              <w:left w:val="single" w:sz="12" w:space="0" w:color="5B9BD5" w:themeColor="accent1"/>
+            </w:tcBorders>
+            <w:vAlign w:val="center"/>
+          </w:tcPr>
+          <w:p>
+            <w:pPr>
+              <w:pStyle w:val="a3"/>
+              <w:bidi w:val="0"/>
+              <w:ind w:left="0"/>
+              <w:jc w:val="center"/>
+              <w:cnfStyle w:val="000000000000" w:firstRow="0" w:lastRow="0" w:firstColumn="0" w:lastColumn="0" w:oddVBand="0" w:evenVBand="0" w:oddHBand="0" w:evenHBand="0" w:firstRowFirstColumn="0" w:firstRowLastColumn="0" w:lastRowFirstColumn="0" w:lastRowLastColumn="0"/>
+              <w:rPr>
+                <w:b/>
+                <w:bCs/>
+                <w:rtl/>
+              </w:rPr>
+            </w:pPr>
+            <w:r>
+              <w:rPr>
+                <w:b/>
+                <w:bCs/>
+              </w:rPr>
               <w:t>C</w:t>
             </w:r>
           </w:p>
@@ -1596,17 +3749,25 @@
           <w:tcPr>
             <w:cnfStyle w:val="001000000000" w:firstRow="0" w:lastRow="0" w:firstColumn="1" w:lastColumn="0" w:oddVBand="0" w:evenVBand="0" w:oddHBand="0" w:evenHBand="0" w:firstRowFirstColumn="0" w:firstRowLastColumn="0" w:lastRowFirstColumn="0" w:lastRowLastColumn="0"/>
             <w:tcW w:w="946" w:type="dxa"/>
-          </w:tcPr>
-          <w:p>
-            <w:pPr>
-              <w:pStyle w:val="a3"/>
-              <w:bidi w:val="0"/>
-              <w:ind w:left="0"/>
-              <w:rPr>
-                <w:rtl/>
-              </w:rPr>
-            </w:pPr>
-            <w:r>
+            <w:vAlign w:val="center"/>
+          </w:tcPr>
+          <w:p>
+            <w:pPr>
+              <w:pStyle w:val="a3"/>
+              <w:bidi w:val="0"/>
+              <w:ind w:left="0"/>
+              <w:jc w:val="center"/>
+              <w:rPr>
+                <w:b w:val="0"/>
+                <w:bCs w:val="0"/>
+                <w:rtl/>
+              </w:rPr>
+            </w:pPr>
+            <w:r>
+              <w:rPr>
+                <w:b w:val="0"/>
+                <w:bCs w:val="0"/>
+              </w:rPr>
               <w:t>4</w:t>
             </w:r>
           </w:p>
@@ -1614,12 +3775,14 @@
         <w:tc>
           <w:tcPr>
             <w:tcW w:w="947" w:type="dxa"/>
-          </w:tcPr>
-          <w:p>
-            <w:pPr>
-              <w:pStyle w:val="a3"/>
-              <w:bidi w:val="0"/>
-              <w:ind w:left="0"/>
+            <w:vAlign w:val="center"/>
+          </w:tcPr>
+          <w:p>
+            <w:pPr>
+              <w:pStyle w:val="a3"/>
+              <w:bidi w:val="0"/>
+              <w:ind w:left="0"/>
+              <w:jc w:val="center"/>
               <w:cnfStyle w:val="000000000000" w:firstRow="0" w:lastRow="0" w:firstColumn="0" w:lastColumn="0" w:oddVBand="0" w:evenVBand="0" w:oddHBand="0" w:evenHBand="0" w:firstRowFirstColumn="0" w:firstRowLastColumn="0" w:lastRowFirstColumn="0" w:lastRowLastColumn="0"/>
               <w:rPr>
                 <w:rtl/>
@@ -1633,12 +3796,14 @@
         <w:tc>
           <w:tcPr>
             <w:tcW w:w="947" w:type="dxa"/>
-          </w:tcPr>
-          <w:p>
-            <w:pPr>
-              <w:pStyle w:val="a3"/>
-              <w:bidi w:val="0"/>
-              <w:ind w:left="0"/>
+            <w:vAlign w:val="center"/>
+          </w:tcPr>
+          <w:p>
+            <w:pPr>
+              <w:pStyle w:val="a3"/>
+              <w:bidi w:val="0"/>
+              <w:ind w:left="0"/>
+              <w:jc w:val="center"/>
               <w:cnfStyle w:val="000000000000" w:firstRow="0" w:lastRow="0" w:firstColumn="0" w:lastColumn="0" w:oddVBand="0" w:evenVBand="0" w:oddHBand="0" w:evenHBand="0" w:firstRowFirstColumn="0" w:firstRowLastColumn="0" w:lastRowFirstColumn="0" w:lastRowLastColumn="0"/>
               <w:rPr>
                 <w:rtl/>
@@ -1652,12 +3817,14 @@
         <w:tc>
           <w:tcPr>
             <w:tcW w:w="947" w:type="dxa"/>
-          </w:tcPr>
-          <w:p>
-            <w:pPr>
-              <w:pStyle w:val="a3"/>
-              <w:bidi w:val="0"/>
-              <w:ind w:left="0"/>
+            <w:vAlign w:val="center"/>
+          </w:tcPr>
+          <w:p>
+            <w:pPr>
+              <w:pStyle w:val="a3"/>
+              <w:bidi w:val="0"/>
+              <w:ind w:left="0"/>
+              <w:jc w:val="center"/>
               <w:cnfStyle w:val="000000000000" w:firstRow="0" w:lastRow="0" w:firstColumn="0" w:lastColumn="0" w:oddVBand="0" w:evenVBand="0" w:oddHBand="0" w:evenHBand="0" w:firstRowFirstColumn="0" w:firstRowLastColumn="0" w:lastRowFirstColumn="0" w:lastRowLastColumn="0"/>
               <w:rPr>
                 <w:rtl/>
@@ -1671,12 +3838,14 @@
         <w:tc>
           <w:tcPr>
             <w:tcW w:w="947" w:type="dxa"/>
-          </w:tcPr>
-          <w:p>
-            <w:pPr>
-              <w:pStyle w:val="a3"/>
-              <w:bidi w:val="0"/>
-              <w:ind w:left="0"/>
+            <w:vAlign w:val="center"/>
+          </w:tcPr>
+          <w:p>
+            <w:pPr>
+              <w:pStyle w:val="a3"/>
+              <w:bidi w:val="0"/>
+              <w:ind w:left="0"/>
+              <w:jc w:val="center"/>
               <w:cnfStyle w:val="000000000000" w:firstRow="0" w:lastRow="0" w:firstColumn="0" w:lastColumn="0" w:oddVBand="0" w:evenVBand="0" w:oddHBand="0" w:evenHBand="0" w:firstRowFirstColumn="0" w:firstRowLastColumn="0" w:lastRowFirstColumn="0" w:lastRowLastColumn="0"/>
               <w:rPr>
                 <w:rtl/>
@@ -1690,12 +3859,14 @@
         <w:tc>
           <w:tcPr>
             <w:tcW w:w="947" w:type="dxa"/>
-          </w:tcPr>
-          <w:p>
-            <w:pPr>
-              <w:pStyle w:val="a3"/>
-              <w:bidi w:val="0"/>
-              <w:ind w:left="0"/>
+            <w:vAlign w:val="center"/>
+          </w:tcPr>
+          <w:p>
+            <w:pPr>
+              <w:pStyle w:val="a3"/>
+              <w:bidi w:val="0"/>
+              <w:ind w:left="0"/>
+              <w:jc w:val="center"/>
               <w:cnfStyle w:val="000000000000" w:firstRow="0" w:lastRow="0" w:firstColumn="0" w:lastColumn="0" w:oddVBand="0" w:evenVBand="0" w:oddHBand="0" w:evenHBand="0" w:firstRowFirstColumn="0" w:firstRowLastColumn="0" w:lastRowFirstColumn="0" w:lastRowLastColumn="0"/>
               <w:rPr>
                 <w:rtl/>
@@ -1709,12 +3880,14 @@
         <w:tc>
           <w:tcPr>
             <w:tcW w:w="947" w:type="dxa"/>
-          </w:tcPr>
-          <w:p>
-            <w:pPr>
-              <w:pStyle w:val="a3"/>
-              <w:bidi w:val="0"/>
-              <w:ind w:left="0"/>
+            <w:vAlign w:val="center"/>
+          </w:tcPr>
+          <w:p>
+            <w:pPr>
+              <w:pStyle w:val="a3"/>
+              <w:bidi w:val="0"/>
+              <w:ind w:left="0"/>
+              <w:jc w:val="center"/>
               <w:cnfStyle w:val="000000000000" w:firstRow="0" w:lastRow="0" w:firstColumn="0" w:lastColumn="0" w:oddVBand="0" w:evenVBand="0" w:oddHBand="0" w:evenHBand="0" w:firstRowFirstColumn="0" w:firstRowLastColumn="0" w:lastRowFirstColumn="0" w:lastRowLastColumn="0"/>
               <w:rPr>
                 <w:rtl/>
@@ -1728,12 +3901,17 @@
         <w:tc>
           <w:tcPr>
             <w:tcW w:w="947" w:type="dxa"/>
-          </w:tcPr>
-          <w:p>
-            <w:pPr>
-              <w:pStyle w:val="a3"/>
-              <w:bidi w:val="0"/>
-              <w:ind w:left="0"/>
+            <w:tcBorders>
+              <w:right w:val="single" w:sz="12" w:space="0" w:color="5B9BD5" w:themeColor="accent1"/>
+            </w:tcBorders>
+            <w:vAlign w:val="center"/>
+          </w:tcPr>
+          <w:p>
+            <w:pPr>
+              <w:pStyle w:val="a3"/>
+              <w:bidi w:val="0"/>
+              <w:ind w:left="0"/>
+              <w:jc w:val="center"/>
               <w:cnfStyle w:val="000000000000" w:firstRow="0" w:lastRow="0" w:firstColumn="0" w:lastColumn="0" w:oddVBand="0" w:evenVBand="0" w:oddHBand="0" w:evenHBand="0" w:firstRowFirstColumn="0" w:firstRowLastColumn="0" w:lastRowFirstColumn="0" w:lastRowLastColumn="0"/>
               <w:rPr>
                 <w:rtl/>
@@ -1747,18 +3925,29 @@
         <w:tc>
           <w:tcPr>
             <w:tcW w:w="947" w:type="dxa"/>
-          </w:tcPr>
-          <w:p>
-            <w:pPr>
-              <w:pStyle w:val="a3"/>
-              <w:bidi w:val="0"/>
-              <w:ind w:left="0"/>
-              <w:cnfStyle w:val="000000000000" w:firstRow="0" w:lastRow="0" w:firstColumn="0" w:lastColumn="0" w:oddVBand="0" w:evenVBand="0" w:oddHBand="0" w:evenHBand="0" w:firstRowFirstColumn="0" w:firstRowLastColumn="0" w:lastRowFirstColumn="0" w:lastRowLastColumn="0"/>
-              <w:rPr>
-                <w:rtl/>
-              </w:rPr>
-            </w:pPr>
-            <w:r>
+            <w:tcBorders>
+              <w:left w:val="single" w:sz="12" w:space="0" w:color="5B9BD5" w:themeColor="accent1"/>
+            </w:tcBorders>
+            <w:vAlign w:val="center"/>
+          </w:tcPr>
+          <w:p>
+            <w:pPr>
+              <w:pStyle w:val="a3"/>
+              <w:bidi w:val="0"/>
+              <w:ind w:left="0"/>
+              <w:jc w:val="center"/>
+              <w:cnfStyle w:val="000000000000" w:firstRow="0" w:lastRow="0" w:firstColumn="0" w:lastColumn="0" w:oddVBand="0" w:evenVBand="0" w:oddHBand="0" w:evenHBand="0" w:firstRowFirstColumn="0" w:firstRowLastColumn="0" w:lastRowFirstColumn="0" w:lastRowLastColumn="0"/>
+              <w:rPr>
+                <w:b/>
+                <w:bCs/>
+                <w:rtl/>
+              </w:rPr>
+            </w:pPr>
+            <w:r>
+              <w:rPr>
+                <w:b/>
+                <w:bCs/>
+              </w:rPr>
               <w:t>D</w:t>
             </w:r>
           </w:p>
@@ -1769,17 +3958,25 @@
           <w:tcPr>
             <w:cnfStyle w:val="001000000000" w:firstRow="0" w:lastRow="0" w:firstColumn="1" w:lastColumn="0" w:oddVBand="0" w:evenVBand="0" w:oddHBand="0" w:evenHBand="0" w:firstRowFirstColumn="0" w:firstRowLastColumn="0" w:lastRowFirstColumn="0" w:lastRowLastColumn="0"/>
             <w:tcW w:w="946" w:type="dxa"/>
-          </w:tcPr>
-          <w:p>
-            <w:pPr>
-              <w:pStyle w:val="a3"/>
-              <w:bidi w:val="0"/>
-              <w:ind w:left="0"/>
-              <w:rPr>
-                <w:rtl/>
-              </w:rPr>
-            </w:pPr>
-            <w:r>
+            <w:vAlign w:val="center"/>
+          </w:tcPr>
+          <w:p>
+            <w:pPr>
+              <w:pStyle w:val="a3"/>
+              <w:bidi w:val="0"/>
+              <w:ind w:left="0"/>
+              <w:jc w:val="center"/>
+              <w:rPr>
+                <w:b w:val="0"/>
+                <w:bCs w:val="0"/>
+                <w:rtl/>
+              </w:rPr>
+            </w:pPr>
+            <w:r>
+              <w:rPr>
+                <w:b w:val="0"/>
+                <w:bCs w:val="0"/>
+              </w:rPr>
               <w:t>3</w:t>
             </w:r>
           </w:p>
@@ -1787,12 +3984,14 @@
         <w:tc>
           <w:tcPr>
             <w:tcW w:w="947" w:type="dxa"/>
-          </w:tcPr>
-          <w:p>
-            <w:pPr>
-              <w:pStyle w:val="a3"/>
-              <w:bidi w:val="0"/>
-              <w:ind w:left="0"/>
+            <w:vAlign w:val="center"/>
+          </w:tcPr>
+          <w:p>
+            <w:pPr>
+              <w:pStyle w:val="a3"/>
+              <w:bidi w:val="0"/>
+              <w:ind w:left="0"/>
+              <w:jc w:val="center"/>
               <w:cnfStyle w:val="000000000000" w:firstRow="0" w:lastRow="0" w:firstColumn="0" w:lastColumn="0" w:oddVBand="0" w:evenVBand="0" w:oddHBand="0" w:evenHBand="0" w:firstRowFirstColumn="0" w:firstRowLastColumn="0" w:lastRowFirstColumn="0" w:lastRowLastColumn="0"/>
               <w:rPr>
                 <w:rtl/>
@@ -1806,12 +4005,14 @@
         <w:tc>
           <w:tcPr>
             <w:tcW w:w="947" w:type="dxa"/>
-          </w:tcPr>
-          <w:p>
-            <w:pPr>
-              <w:pStyle w:val="a3"/>
-              <w:bidi w:val="0"/>
-              <w:ind w:left="0"/>
+            <w:vAlign w:val="center"/>
+          </w:tcPr>
+          <w:p>
+            <w:pPr>
+              <w:pStyle w:val="a3"/>
+              <w:bidi w:val="0"/>
+              <w:ind w:left="0"/>
+              <w:jc w:val="center"/>
               <w:cnfStyle w:val="000000000000" w:firstRow="0" w:lastRow="0" w:firstColumn="0" w:lastColumn="0" w:oddVBand="0" w:evenVBand="0" w:oddHBand="0" w:evenHBand="0" w:firstRowFirstColumn="0" w:firstRowLastColumn="0" w:lastRowFirstColumn="0" w:lastRowLastColumn="0"/>
               <w:rPr>
                 <w:rtl/>
@@ -1825,12 +4026,14 @@
         <w:tc>
           <w:tcPr>
             <w:tcW w:w="947" w:type="dxa"/>
-          </w:tcPr>
-          <w:p>
-            <w:pPr>
-              <w:pStyle w:val="a3"/>
-              <w:bidi w:val="0"/>
-              <w:ind w:left="0"/>
+            <w:vAlign w:val="center"/>
+          </w:tcPr>
+          <w:p>
+            <w:pPr>
+              <w:pStyle w:val="a3"/>
+              <w:bidi w:val="0"/>
+              <w:ind w:left="0"/>
+              <w:jc w:val="center"/>
               <w:cnfStyle w:val="000000000000" w:firstRow="0" w:lastRow="0" w:firstColumn="0" w:lastColumn="0" w:oddVBand="0" w:evenVBand="0" w:oddHBand="0" w:evenHBand="0" w:firstRowFirstColumn="0" w:firstRowLastColumn="0" w:lastRowFirstColumn="0" w:lastRowLastColumn="0"/>
               <w:rPr>
                 <w:rtl/>
@@ -1844,12 +4047,14 @@
         <w:tc>
           <w:tcPr>
             <w:tcW w:w="947" w:type="dxa"/>
-          </w:tcPr>
-          <w:p>
-            <w:pPr>
-              <w:pStyle w:val="a3"/>
-              <w:bidi w:val="0"/>
-              <w:ind w:left="0"/>
+            <w:vAlign w:val="center"/>
+          </w:tcPr>
+          <w:p>
+            <w:pPr>
+              <w:pStyle w:val="a3"/>
+              <w:bidi w:val="0"/>
+              <w:ind w:left="0"/>
+              <w:jc w:val="center"/>
               <w:cnfStyle w:val="000000000000" w:firstRow="0" w:lastRow="0" w:firstColumn="0" w:lastColumn="0" w:oddVBand="0" w:evenVBand="0" w:oddHBand="0" w:evenHBand="0" w:firstRowFirstColumn="0" w:firstRowLastColumn="0" w:lastRowFirstColumn="0" w:lastRowLastColumn="0"/>
               <w:rPr>
                 <w:rtl/>
@@ -1863,12 +4068,14 @@
         <w:tc>
           <w:tcPr>
             <w:tcW w:w="947" w:type="dxa"/>
-          </w:tcPr>
-          <w:p>
-            <w:pPr>
-              <w:pStyle w:val="a3"/>
-              <w:bidi w:val="0"/>
-              <w:ind w:left="0"/>
+            <w:vAlign w:val="center"/>
+          </w:tcPr>
+          <w:p>
+            <w:pPr>
+              <w:pStyle w:val="a3"/>
+              <w:bidi w:val="0"/>
+              <w:ind w:left="0"/>
+              <w:jc w:val="center"/>
               <w:cnfStyle w:val="000000000000" w:firstRow="0" w:lastRow="0" w:firstColumn="0" w:lastColumn="0" w:oddVBand="0" w:evenVBand="0" w:oddHBand="0" w:evenHBand="0" w:firstRowFirstColumn="0" w:firstRowLastColumn="0" w:lastRowFirstColumn="0" w:lastRowLastColumn="0"/>
               <w:rPr>
                 <w:rtl/>
@@ -1882,12 +4089,14 @@
         <w:tc>
           <w:tcPr>
             <w:tcW w:w="947" w:type="dxa"/>
-          </w:tcPr>
-          <w:p>
-            <w:pPr>
-              <w:pStyle w:val="a3"/>
-              <w:bidi w:val="0"/>
-              <w:ind w:left="0"/>
+            <w:vAlign w:val="center"/>
+          </w:tcPr>
+          <w:p>
+            <w:pPr>
+              <w:pStyle w:val="a3"/>
+              <w:bidi w:val="0"/>
+              <w:ind w:left="0"/>
+              <w:jc w:val="center"/>
               <w:cnfStyle w:val="000000000000" w:firstRow="0" w:lastRow="0" w:firstColumn="0" w:lastColumn="0" w:oddVBand="0" w:evenVBand="0" w:oddHBand="0" w:evenHBand="0" w:firstRowFirstColumn="0" w:firstRowLastColumn="0" w:lastRowFirstColumn="0" w:lastRowLastColumn="0"/>
               <w:rPr>
                 <w:rtl/>
@@ -1901,12 +4110,17 @@
         <w:tc>
           <w:tcPr>
             <w:tcW w:w="947" w:type="dxa"/>
-          </w:tcPr>
-          <w:p>
-            <w:pPr>
-              <w:pStyle w:val="a3"/>
-              <w:bidi w:val="0"/>
-              <w:ind w:left="0"/>
+            <w:tcBorders>
+              <w:right w:val="single" w:sz="12" w:space="0" w:color="5B9BD5" w:themeColor="accent1"/>
+            </w:tcBorders>
+            <w:vAlign w:val="center"/>
+          </w:tcPr>
+          <w:p>
+            <w:pPr>
+              <w:pStyle w:val="a3"/>
+              <w:bidi w:val="0"/>
+              <w:ind w:left="0"/>
+              <w:jc w:val="center"/>
               <w:cnfStyle w:val="000000000000" w:firstRow="0" w:lastRow="0" w:firstColumn="0" w:lastColumn="0" w:oddVBand="0" w:evenVBand="0" w:oddHBand="0" w:evenHBand="0" w:firstRowFirstColumn="0" w:firstRowLastColumn="0" w:lastRowFirstColumn="0" w:lastRowLastColumn="0"/>
               <w:rPr>
                 <w:rtl/>
@@ -1920,18 +4134,29 @@
         <w:tc>
           <w:tcPr>
             <w:tcW w:w="947" w:type="dxa"/>
-          </w:tcPr>
-          <w:p>
-            <w:pPr>
-              <w:pStyle w:val="a3"/>
-              <w:bidi w:val="0"/>
-              <w:ind w:left="0"/>
-              <w:cnfStyle w:val="000000000000" w:firstRow="0" w:lastRow="0" w:firstColumn="0" w:lastColumn="0" w:oddVBand="0" w:evenVBand="0" w:oddHBand="0" w:evenHBand="0" w:firstRowFirstColumn="0" w:firstRowLastColumn="0" w:lastRowFirstColumn="0" w:lastRowLastColumn="0"/>
-              <w:rPr>
-                <w:rtl/>
-              </w:rPr>
-            </w:pPr>
-            <w:r>
+            <w:tcBorders>
+              <w:left w:val="single" w:sz="12" w:space="0" w:color="5B9BD5" w:themeColor="accent1"/>
+            </w:tcBorders>
+            <w:vAlign w:val="center"/>
+          </w:tcPr>
+          <w:p>
+            <w:pPr>
+              <w:pStyle w:val="a3"/>
+              <w:bidi w:val="0"/>
+              <w:ind w:left="0"/>
+              <w:jc w:val="center"/>
+              <w:cnfStyle w:val="000000000000" w:firstRow="0" w:lastRow="0" w:firstColumn="0" w:lastColumn="0" w:oddVBand="0" w:evenVBand="0" w:oddHBand="0" w:evenHBand="0" w:firstRowFirstColumn="0" w:firstRowLastColumn="0" w:lastRowFirstColumn="0" w:lastRowLastColumn="0"/>
+              <w:rPr>
+                <w:b/>
+                <w:bCs/>
+                <w:rtl/>
+              </w:rPr>
+            </w:pPr>
+            <w:r>
+              <w:rPr>
+                <w:b/>
+                <w:bCs/>
+              </w:rPr>
               <w:t>E</w:t>
             </w:r>
           </w:p>
@@ -1942,17 +4167,25 @@
           <w:tcPr>
             <w:cnfStyle w:val="001000000000" w:firstRow="0" w:lastRow="0" w:firstColumn="1" w:lastColumn="0" w:oddVBand="0" w:evenVBand="0" w:oddHBand="0" w:evenHBand="0" w:firstRowFirstColumn="0" w:firstRowLastColumn="0" w:lastRowFirstColumn="0" w:lastRowLastColumn="0"/>
             <w:tcW w:w="946" w:type="dxa"/>
-          </w:tcPr>
-          <w:p>
-            <w:pPr>
-              <w:pStyle w:val="a3"/>
-              <w:bidi w:val="0"/>
-              <w:ind w:left="0"/>
-              <w:rPr>
-                <w:rtl/>
-              </w:rPr>
-            </w:pPr>
-            <w:r>
+            <w:vAlign w:val="center"/>
+          </w:tcPr>
+          <w:p>
+            <w:pPr>
+              <w:pStyle w:val="a3"/>
+              <w:bidi w:val="0"/>
+              <w:ind w:left="0"/>
+              <w:jc w:val="center"/>
+              <w:rPr>
+                <w:b w:val="0"/>
+                <w:bCs w:val="0"/>
+                <w:rtl/>
+              </w:rPr>
+            </w:pPr>
+            <w:r>
+              <w:rPr>
+                <w:b w:val="0"/>
+                <w:bCs w:val="0"/>
+              </w:rPr>
               <w:t>2</w:t>
             </w:r>
           </w:p>
@@ -1960,12 +4193,14 @@
         <w:tc>
           <w:tcPr>
             <w:tcW w:w="947" w:type="dxa"/>
-          </w:tcPr>
-          <w:p>
-            <w:pPr>
-              <w:pStyle w:val="a3"/>
-              <w:bidi w:val="0"/>
-              <w:ind w:left="0"/>
+            <w:vAlign w:val="center"/>
+          </w:tcPr>
+          <w:p>
+            <w:pPr>
+              <w:pStyle w:val="a3"/>
+              <w:bidi w:val="0"/>
+              <w:ind w:left="0"/>
+              <w:jc w:val="center"/>
               <w:cnfStyle w:val="000000000000" w:firstRow="0" w:lastRow="0" w:firstColumn="0" w:lastColumn="0" w:oddVBand="0" w:evenVBand="0" w:oddHBand="0" w:evenHBand="0" w:firstRowFirstColumn="0" w:firstRowLastColumn="0" w:lastRowFirstColumn="0" w:lastRowLastColumn="0"/>
               <w:rPr>
                 <w:rtl/>
@@ -1979,12 +4214,14 @@
         <w:tc>
           <w:tcPr>
             <w:tcW w:w="947" w:type="dxa"/>
-          </w:tcPr>
-          <w:p>
-            <w:pPr>
-              <w:pStyle w:val="a3"/>
-              <w:bidi w:val="0"/>
-              <w:ind w:left="0"/>
+            <w:vAlign w:val="center"/>
+          </w:tcPr>
+          <w:p>
+            <w:pPr>
+              <w:pStyle w:val="a3"/>
+              <w:bidi w:val="0"/>
+              <w:ind w:left="0"/>
+              <w:jc w:val="center"/>
               <w:cnfStyle w:val="000000000000" w:firstRow="0" w:lastRow="0" w:firstColumn="0" w:lastColumn="0" w:oddVBand="0" w:evenVBand="0" w:oddHBand="0" w:evenHBand="0" w:firstRowFirstColumn="0" w:firstRowLastColumn="0" w:lastRowFirstColumn="0" w:lastRowLastColumn="0"/>
               <w:rPr>
                 <w:rtl/>
@@ -1998,12 +4235,14 @@
         <w:tc>
           <w:tcPr>
             <w:tcW w:w="947" w:type="dxa"/>
-          </w:tcPr>
-          <w:p>
-            <w:pPr>
-              <w:pStyle w:val="a3"/>
-              <w:bidi w:val="0"/>
-              <w:ind w:left="0"/>
+            <w:vAlign w:val="center"/>
+          </w:tcPr>
+          <w:p>
+            <w:pPr>
+              <w:pStyle w:val="a3"/>
+              <w:bidi w:val="0"/>
+              <w:ind w:left="0"/>
+              <w:jc w:val="center"/>
               <w:cnfStyle w:val="000000000000" w:firstRow="0" w:lastRow="0" w:firstColumn="0" w:lastColumn="0" w:oddVBand="0" w:evenVBand="0" w:oddHBand="0" w:evenHBand="0" w:firstRowFirstColumn="0" w:firstRowLastColumn="0" w:lastRowFirstColumn="0" w:lastRowLastColumn="0"/>
               <w:rPr>
                 <w:rtl/>
@@ -2017,12 +4256,14 @@
         <w:tc>
           <w:tcPr>
             <w:tcW w:w="947" w:type="dxa"/>
-          </w:tcPr>
-          <w:p>
-            <w:pPr>
-              <w:pStyle w:val="a3"/>
-              <w:bidi w:val="0"/>
-              <w:ind w:left="0"/>
+            <w:vAlign w:val="center"/>
+          </w:tcPr>
+          <w:p>
+            <w:pPr>
+              <w:pStyle w:val="a3"/>
+              <w:bidi w:val="0"/>
+              <w:ind w:left="0"/>
+              <w:jc w:val="center"/>
               <w:cnfStyle w:val="000000000000" w:firstRow="0" w:lastRow="0" w:firstColumn="0" w:lastColumn="0" w:oddVBand="0" w:evenVBand="0" w:oddHBand="0" w:evenHBand="0" w:firstRowFirstColumn="0" w:firstRowLastColumn="0" w:lastRowFirstColumn="0" w:lastRowLastColumn="0"/>
               <w:rPr>
                 <w:rtl/>
@@ -2036,12 +4277,14 @@
         <w:tc>
           <w:tcPr>
             <w:tcW w:w="947" w:type="dxa"/>
-          </w:tcPr>
-          <w:p>
-            <w:pPr>
-              <w:pStyle w:val="a3"/>
-              <w:bidi w:val="0"/>
-              <w:ind w:left="0"/>
+            <w:vAlign w:val="center"/>
+          </w:tcPr>
+          <w:p>
+            <w:pPr>
+              <w:pStyle w:val="a3"/>
+              <w:bidi w:val="0"/>
+              <w:ind w:left="0"/>
+              <w:jc w:val="center"/>
               <w:cnfStyle w:val="000000000000" w:firstRow="0" w:lastRow="0" w:firstColumn="0" w:lastColumn="0" w:oddVBand="0" w:evenVBand="0" w:oddHBand="0" w:evenHBand="0" w:firstRowFirstColumn="0" w:firstRowLastColumn="0" w:lastRowFirstColumn="0" w:lastRowLastColumn="0"/>
               <w:rPr>
                 <w:rtl/>
@@ -2055,12 +4298,14 @@
         <w:tc>
           <w:tcPr>
             <w:tcW w:w="947" w:type="dxa"/>
-          </w:tcPr>
-          <w:p>
-            <w:pPr>
-              <w:pStyle w:val="a3"/>
-              <w:bidi w:val="0"/>
-              <w:ind w:left="0"/>
+            <w:vAlign w:val="center"/>
+          </w:tcPr>
+          <w:p>
+            <w:pPr>
+              <w:pStyle w:val="a3"/>
+              <w:bidi w:val="0"/>
+              <w:ind w:left="0"/>
+              <w:jc w:val="center"/>
               <w:cnfStyle w:val="000000000000" w:firstRow="0" w:lastRow="0" w:firstColumn="0" w:lastColumn="0" w:oddVBand="0" w:evenVBand="0" w:oddHBand="0" w:evenHBand="0" w:firstRowFirstColumn="0" w:firstRowLastColumn="0" w:lastRowFirstColumn="0" w:lastRowLastColumn="0"/>
               <w:rPr>
                 <w:rtl/>
@@ -2074,12 +4319,17 @@
         <w:tc>
           <w:tcPr>
             <w:tcW w:w="947" w:type="dxa"/>
-          </w:tcPr>
-          <w:p>
-            <w:pPr>
-              <w:pStyle w:val="a3"/>
-              <w:bidi w:val="0"/>
-              <w:ind w:left="0"/>
+            <w:tcBorders>
+              <w:right w:val="single" w:sz="12" w:space="0" w:color="5B9BD5" w:themeColor="accent1"/>
+            </w:tcBorders>
+            <w:vAlign w:val="center"/>
+          </w:tcPr>
+          <w:p>
+            <w:pPr>
+              <w:pStyle w:val="a3"/>
+              <w:bidi w:val="0"/>
+              <w:ind w:left="0"/>
+              <w:jc w:val="center"/>
               <w:cnfStyle w:val="000000000000" w:firstRow="0" w:lastRow="0" w:firstColumn="0" w:lastColumn="0" w:oddVBand="0" w:evenVBand="0" w:oddHBand="0" w:evenHBand="0" w:firstRowFirstColumn="0" w:firstRowLastColumn="0" w:lastRowFirstColumn="0" w:lastRowLastColumn="0"/>
               <w:rPr>
                 <w:rtl/>
@@ -2093,18 +4343,29 @@
         <w:tc>
           <w:tcPr>
             <w:tcW w:w="947" w:type="dxa"/>
-          </w:tcPr>
-          <w:p>
-            <w:pPr>
-              <w:pStyle w:val="a3"/>
-              <w:bidi w:val="0"/>
-              <w:ind w:left="0"/>
-              <w:cnfStyle w:val="000000000000" w:firstRow="0" w:lastRow="0" w:firstColumn="0" w:lastColumn="0" w:oddVBand="0" w:evenVBand="0" w:oddHBand="0" w:evenHBand="0" w:firstRowFirstColumn="0" w:firstRowLastColumn="0" w:lastRowFirstColumn="0" w:lastRowLastColumn="0"/>
-              <w:rPr>
-                <w:rtl/>
-              </w:rPr>
-            </w:pPr>
-            <w:r>
+            <w:tcBorders>
+              <w:left w:val="single" w:sz="12" w:space="0" w:color="5B9BD5" w:themeColor="accent1"/>
+            </w:tcBorders>
+            <w:vAlign w:val="center"/>
+          </w:tcPr>
+          <w:p>
+            <w:pPr>
+              <w:pStyle w:val="a3"/>
+              <w:bidi w:val="0"/>
+              <w:ind w:left="0"/>
+              <w:jc w:val="center"/>
+              <w:cnfStyle w:val="000000000000" w:firstRow="0" w:lastRow="0" w:firstColumn="0" w:lastColumn="0" w:oddVBand="0" w:evenVBand="0" w:oddHBand="0" w:evenHBand="0" w:firstRowFirstColumn="0" w:firstRowLastColumn="0" w:lastRowFirstColumn="0" w:lastRowLastColumn="0"/>
+              <w:rPr>
+                <w:b/>
+                <w:bCs/>
+                <w:rtl/>
+              </w:rPr>
+            </w:pPr>
+            <w:r>
+              <w:rPr>
+                <w:b/>
+                <w:bCs/>
+              </w:rPr>
               <w:t>F</w:t>
             </w:r>
           </w:p>
@@ -2115,17 +4376,25 @@
           <w:tcPr>
             <w:cnfStyle w:val="001000000000" w:firstRow="0" w:lastRow="0" w:firstColumn="1" w:lastColumn="0" w:oddVBand="0" w:evenVBand="0" w:oddHBand="0" w:evenHBand="0" w:firstRowFirstColumn="0" w:firstRowLastColumn="0" w:lastRowFirstColumn="0" w:lastRowLastColumn="0"/>
             <w:tcW w:w="946" w:type="dxa"/>
-          </w:tcPr>
-          <w:p>
-            <w:pPr>
-              <w:pStyle w:val="a3"/>
-              <w:bidi w:val="0"/>
-              <w:ind w:left="0"/>
-              <w:rPr>
-                <w:rtl/>
-              </w:rPr>
-            </w:pPr>
-            <w:r>
+            <w:vAlign w:val="center"/>
+          </w:tcPr>
+          <w:p>
+            <w:pPr>
+              <w:pStyle w:val="a3"/>
+              <w:bidi w:val="0"/>
+              <w:ind w:left="0"/>
+              <w:jc w:val="center"/>
+              <w:rPr>
+                <w:b w:val="0"/>
+                <w:bCs w:val="0"/>
+                <w:rtl/>
+              </w:rPr>
+            </w:pPr>
+            <w:r>
+              <w:rPr>
+                <w:b w:val="0"/>
+                <w:bCs w:val="0"/>
+              </w:rPr>
               <w:t>1</w:t>
             </w:r>
           </w:p>
@@ -2133,12 +4402,14 @@
         <w:tc>
           <w:tcPr>
             <w:tcW w:w="947" w:type="dxa"/>
-          </w:tcPr>
-          <w:p>
-            <w:pPr>
-              <w:pStyle w:val="a3"/>
-              <w:bidi w:val="0"/>
-              <w:ind w:left="0"/>
+            <w:vAlign w:val="center"/>
+          </w:tcPr>
+          <w:p>
+            <w:pPr>
+              <w:pStyle w:val="a3"/>
+              <w:bidi w:val="0"/>
+              <w:ind w:left="0"/>
+              <w:jc w:val="center"/>
               <w:cnfStyle w:val="000000000000" w:firstRow="0" w:lastRow="0" w:firstColumn="0" w:lastColumn="0" w:oddVBand="0" w:evenVBand="0" w:oddHBand="0" w:evenHBand="0" w:firstRowFirstColumn="0" w:firstRowLastColumn="0" w:lastRowFirstColumn="0" w:lastRowLastColumn="0"/>
               <w:rPr>
                 <w:rtl/>
@@ -2152,12 +4423,14 @@
         <w:tc>
           <w:tcPr>
             <w:tcW w:w="947" w:type="dxa"/>
-          </w:tcPr>
-          <w:p>
-            <w:pPr>
-              <w:pStyle w:val="a3"/>
-              <w:bidi w:val="0"/>
-              <w:ind w:left="0"/>
+            <w:vAlign w:val="center"/>
+          </w:tcPr>
+          <w:p>
+            <w:pPr>
+              <w:pStyle w:val="a3"/>
+              <w:bidi w:val="0"/>
+              <w:ind w:left="0"/>
+              <w:jc w:val="center"/>
               <w:cnfStyle w:val="000000000000" w:firstRow="0" w:lastRow="0" w:firstColumn="0" w:lastColumn="0" w:oddVBand="0" w:evenVBand="0" w:oddHBand="0" w:evenHBand="0" w:firstRowFirstColumn="0" w:firstRowLastColumn="0" w:lastRowFirstColumn="0" w:lastRowLastColumn="0"/>
               <w:rPr>
                 <w:rtl/>
@@ -2171,12 +4444,14 @@
         <w:tc>
           <w:tcPr>
             <w:tcW w:w="947" w:type="dxa"/>
-          </w:tcPr>
-          <w:p>
-            <w:pPr>
-              <w:pStyle w:val="a3"/>
-              <w:bidi w:val="0"/>
-              <w:ind w:left="0"/>
+            <w:vAlign w:val="center"/>
+          </w:tcPr>
+          <w:p>
+            <w:pPr>
+              <w:pStyle w:val="a3"/>
+              <w:bidi w:val="0"/>
+              <w:ind w:left="0"/>
+              <w:jc w:val="center"/>
               <w:cnfStyle w:val="000000000000" w:firstRow="0" w:lastRow="0" w:firstColumn="0" w:lastColumn="0" w:oddVBand="0" w:evenVBand="0" w:oddHBand="0" w:evenHBand="0" w:firstRowFirstColumn="0" w:firstRowLastColumn="0" w:lastRowFirstColumn="0" w:lastRowLastColumn="0"/>
               <w:rPr>
                 <w:rtl/>
@@ -2190,12 +4465,14 @@
         <w:tc>
           <w:tcPr>
             <w:tcW w:w="947" w:type="dxa"/>
-          </w:tcPr>
-          <w:p>
-            <w:pPr>
-              <w:pStyle w:val="a3"/>
-              <w:bidi w:val="0"/>
-              <w:ind w:left="0"/>
+            <w:vAlign w:val="center"/>
+          </w:tcPr>
+          <w:p>
+            <w:pPr>
+              <w:pStyle w:val="a3"/>
+              <w:bidi w:val="0"/>
+              <w:ind w:left="0"/>
+              <w:jc w:val="center"/>
               <w:cnfStyle w:val="000000000000" w:firstRow="0" w:lastRow="0" w:firstColumn="0" w:lastColumn="0" w:oddVBand="0" w:evenVBand="0" w:oddHBand="0" w:evenHBand="0" w:firstRowFirstColumn="0" w:firstRowLastColumn="0" w:lastRowFirstColumn="0" w:lastRowLastColumn="0"/>
               <w:rPr>
                 <w:rtl/>
@@ -2209,12 +4486,14 @@
         <w:tc>
           <w:tcPr>
             <w:tcW w:w="947" w:type="dxa"/>
-          </w:tcPr>
-          <w:p>
-            <w:pPr>
-              <w:pStyle w:val="a3"/>
-              <w:bidi w:val="0"/>
-              <w:ind w:left="0"/>
+            <w:vAlign w:val="center"/>
+          </w:tcPr>
+          <w:p>
+            <w:pPr>
+              <w:pStyle w:val="a3"/>
+              <w:bidi w:val="0"/>
+              <w:ind w:left="0"/>
+              <w:jc w:val="center"/>
               <w:cnfStyle w:val="000000000000" w:firstRow="0" w:lastRow="0" w:firstColumn="0" w:lastColumn="0" w:oddVBand="0" w:evenVBand="0" w:oddHBand="0" w:evenHBand="0" w:firstRowFirstColumn="0" w:firstRowLastColumn="0" w:lastRowFirstColumn="0" w:lastRowLastColumn="0"/>
               <w:rPr>
                 <w:rtl/>
@@ -2228,12 +4507,14 @@
         <w:tc>
           <w:tcPr>
             <w:tcW w:w="947" w:type="dxa"/>
-          </w:tcPr>
-          <w:p>
-            <w:pPr>
-              <w:pStyle w:val="a3"/>
-              <w:bidi w:val="0"/>
-              <w:ind w:left="0"/>
+            <w:vAlign w:val="center"/>
+          </w:tcPr>
+          <w:p>
+            <w:pPr>
+              <w:pStyle w:val="a3"/>
+              <w:bidi w:val="0"/>
+              <w:ind w:left="0"/>
+              <w:jc w:val="center"/>
               <w:cnfStyle w:val="000000000000" w:firstRow="0" w:lastRow="0" w:firstColumn="0" w:lastColumn="0" w:oddVBand="0" w:evenVBand="0" w:oddHBand="0" w:evenHBand="0" w:firstRowFirstColumn="0" w:firstRowLastColumn="0" w:lastRowFirstColumn="0" w:lastRowLastColumn="0"/>
               <w:rPr>
                 <w:rtl/>
@@ -2247,12 +4528,17 @@
         <w:tc>
           <w:tcPr>
             <w:tcW w:w="947" w:type="dxa"/>
-          </w:tcPr>
-          <w:p>
-            <w:pPr>
-              <w:pStyle w:val="a3"/>
-              <w:bidi w:val="0"/>
-              <w:ind w:left="0"/>
+            <w:tcBorders>
+              <w:right w:val="single" w:sz="12" w:space="0" w:color="5B9BD5" w:themeColor="accent1"/>
+            </w:tcBorders>
+            <w:vAlign w:val="center"/>
+          </w:tcPr>
+          <w:p>
+            <w:pPr>
+              <w:pStyle w:val="a3"/>
+              <w:bidi w:val="0"/>
+              <w:ind w:left="0"/>
+              <w:jc w:val="center"/>
               <w:cnfStyle w:val="000000000000" w:firstRow="0" w:lastRow="0" w:firstColumn="0" w:lastColumn="0" w:oddVBand="0" w:evenVBand="0" w:oddHBand="0" w:evenHBand="0" w:firstRowFirstColumn="0" w:firstRowLastColumn="0" w:lastRowFirstColumn="0" w:lastRowLastColumn="0"/>
               <w:rPr>
                 <w:rtl/>
@@ -2266,18 +4552,29 @@
         <w:tc>
           <w:tcPr>
             <w:tcW w:w="947" w:type="dxa"/>
-          </w:tcPr>
-          <w:p>
-            <w:pPr>
-              <w:pStyle w:val="a3"/>
-              <w:bidi w:val="0"/>
-              <w:ind w:left="0"/>
-              <w:cnfStyle w:val="000000000000" w:firstRow="0" w:lastRow="0" w:firstColumn="0" w:lastColumn="0" w:oddVBand="0" w:evenVBand="0" w:oddHBand="0" w:evenHBand="0" w:firstRowFirstColumn="0" w:firstRowLastColumn="0" w:lastRowFirstColumn="0" w:lastRowLastColumn="0"/>
-              <w:rPr>
-                <w:rtl/>
-              </w:rPr>
-            </w:pPr>
-            <w:r>
+            <w:tcBorders>
+              <w:left w:val="single" w:sz="12" w:space="0" w:color="5B9BD5" w:themeColor="accent1"/>
+            </w:tcBorders>
+            <w:vAlign w:val="center"/>
+          </w:tcPr>
+          <w:p>
+            <w:pPr>
+              <w:pStyle w:val="a3"/>
+              <w:bidi w:val="0"/>
+              <w:ind w:left="0"/>
+              <w:jc w:val="center"/>
+              <w:cnfStyle w:val="000000000000" w:firstRow="0" w:lastRow="0" w:firstColumn="0" w:lastColumn="0" w:oddVBand="0" w:evenVBand="0" w:oddHBand="0" w:evenHBand="0" w:firstRowFirstColumn="0" w:firstRowLastColumn="0" w:lastRowFirstColumn="0" w:lastRowLastColumn="0"/>
+              <w:rPr>
+                <w:b/>
+                <w:bCs/>
+                <w:rtl/>
+              </w:rPr>
+            </w:pPr>
+            <w:r>
+              <w:rPr>
+                <w:b/>
+                <w:bCs/>
+              </w:rPr>
               <w:t>G</w:t>
             </w:r>
           </w:p>
@@ -2288,17 +4585,25 @@
           <w:tcPr>
             <w:cnfStyle w:val="001000000000" w:firstRow="0" w:lastRow="0" w:firstColumn="1" w:lastColumn="0" w:oddVBand="0" w:evenVBand="0" w:oddHBand="0" w:evenHBand="0" w:firstRowFirstColumn="0" w:firstRowLastColumn="0" w:lastRowFirstColumn="0" w:lastRowLastColumn="0"/>
             <w:tcW w:w="946" w:type="dxa"/>
-          </w:tcPr>
-          <w:p>
-            <w:pPr>
-              <w:pStyle w:val="a3"/>
-              <w:bidi w:val="0"/>
-              <w:ind w:left="0"/>
-              <w:rPr>
-                <w:rtl/>
-              </w:rPr>
-            </w:pPr>
-            <w:r>
+            <w:vAlign w:val="center"/>
+          </w:tcPr>
+          <w:p>
+            <w:pPr>
+              <w:pStyle w:val="a3"/>
+              <w:bidi w:val="0"/>
+              <w:ind w:left="0"/>
+              <w:jc w:val="center"/>
+              <w:rPr>
+                <w:b w:val="0"/>
+                <w:bCs w:val="0"/>
+                <w:rtl/>
+              </w:rPr>
+            </w:pPr>
+            <w:r>
+              <w:rPr>
+                <w:b w:val="0"/>
+                <w:bCs w:val="0"/>
+              </w:rPr>
               <w:t>0</w:t>
             </w:r>
           </w:p>
@@ -2306,12 +4611,14 @@
         <w:tc>
           <w:tcPr>
             <w:tcW w:w="947" w:type="dxa"/>
-          </w:tcPr>
-          <w:p>
-            <w:pPr>
-              <w:pStyle w:val="a3"/>
-              <w:bidi w:val="0"/>
-              <w:ind w:left="0"/>
+            <w:vAlign w:val="center"/>
+          </w:tcPr>
+          <w:p>
+            <w:pPr>
+              <w:pStyle w:val="a3"/>
+              <w:bidi w:val="0"/>
+              <w:ind w:left="0"/>
+              <w:jc w:val="center"/>
               <w:cnfStyle w:val="000000000000" w:firstRow="0" w:lastRow="0" w:firstColumn="0" w:lastColumn="0" w:oddVBand="0" w:evenVBand="0" w:oddHBand="0" w:evenHBand="0" w:firstRowFirstColumn="0" w:firstRowLastColumn="0" w:lastRowFirstColumn="0" w:lastRowLastColumn="0"/>
               <w:rPr>
                 <w:rtl/>
@@ -2325,12 +4632,14 @@
         <w:tc>
           <w:tcPr>
             <w:tcW w:w="947" w:type="dxa"/>
-          </w:tcPr>
-          <w:p>
-            <w:pPr>
-              <w:pStyle w:val="a3"/>
-              <w:bidi w:val="0"/>
-              <w:ind w:left="0"/>
+            <w:vAlign w:val="center"/>
+          </w:tcPr>
+          <w:p>
+            <w:pPr>
+              <w:pStyle w:val="a3"/>
+              <w:bidi w:val="0"/>
+              <w:ind w:left="0"/>
+              <w:jc w:val="center"/>
               <w:cnfStyle w:val="000000000000" w:firstRow="0" w:lastRow="0" w:firstColumn="0" w:lastColumn="0" w:oddVBand="0" w:evenVBand="0" w:oddHBand="0" w:evenHBand="0" w:firstRowFirstColumn="0" w:firstRowLastColumn="0" w:lastRowFirstColumn="0" w:lastRowLastColumn="0"/>
               <w:rPr>
                 <w:rtl/>
@@ -2344,12 +4653,14 @@
         <w:tc>
           <w:tcPr>
             <w:tcW w:w="947" w:type="dxa"/>
-          </w:tcPr>
-          <w:p>
-            <w:pPr>
-              <w:pStyle w:val="a3"/>
-              <w:bidi w:val="0"/>
-              <w:ind w:left="0"/>
+            <w:vAlign w:val="center"/>
+          </w:tcPr>
+          <w:p>
+            <w:pPr>
+              <w:pStyle w:val="a3"/>
+              <w:bidi w:val="0"/>
+              <w:ind w:left="0"/>
+              <w:jc w:val="center"/>
               <w:cnfStyle w:val="000000000000" w:firstRow="0" w:lastRow="0" w:firstColumn="0" w:lastColumn="0" w:oddVBand="0" w:evenVBand="0" w:oddHBand="0" w:evenHBand="0" w:firstRowFirstColumn="0" w:firstRowLastColumn="0" w:lastRowFirstColumn="0" w:lastRowLastColumn="0"/>
               <w:rPr>
                 <w:rtl/>
@@ -2363,12 +4674,14 @@
         <w:tc>
           <w:tcPr>
             <w:tcW w:w="947" w:type="dxa"/>
-          </w:tcPr>
-          <w:p>
-            <w:pPr>
-              <w:pStyle w:val="a3"/>
-              <w:bidi w:val="0"/>
-              <w:ind w:left="0"/>
+            <w:vAlign w:val="center"/>
+          </w:tcPr>
+          <w:p>
+            <w:pPr>
+              <w:pStyle w:val="a3"/>
+              <w:bidi w:val="0"/>
+              <w:ind w:left="0"/>
+              <w:jc w:val="center"/>
               <w:cnfStyle w:val="000000000000" w:firstRow="0" w:lastRow="0" w:firstColumn="0" w:lastColumn="0" w:oddVBand="0" w:evenVBand="0" w:oddHBand="0" w:evenHBand="0" w:firstRowFirstColumn="0" w:firstRowLastColumn="0" w:lastRowFirstColumn="0" w:lastRowLastColumn="0"/>
               <w:rPr>
                 <w:rtl/>
@@ -2382,12 +4695,14 @@
         <w:tc>
           <w:tcPr>
             <w:tcW w:w="947" w:type="dxa"/>
-          </w:tcPr>
-          <w:p>
-            <w:pPr>
-              <w:pStyle w:val="a3"/>
-              <w:bidi w:val="0"/>
-              <w:ind w:left="0"/>
+            <w:vAlign w:val="center"/>
+          </w:tcPr>
+          <w:p>
+            <w:pPr>
+              <w:pStyle w:val="a3"/>
+              <w:bidi w:val="0"/>
+              <w:ind w:left="0"/>
+              <w:jc w:val="center"/>
               <w:cnfStyle w:val="000000000000" w:firstRow="0" w:lastRow="0" w:firstColumn="0" w:lastColumn="0" w:oddVBand="0" w:evenVBand="0" w:oddHBand="0" w:evenHBand="0" w:firstRowFirstColumn="0" w:firstRowLastColumn="0" w:lastRowFirstColumn="0" w:lastRowLastColumn="0"/>
               <w:rPr>
                 <w:rtl/>
@@ -2401,12 +4716,14 @@
         <w:tc>
           <w:tcPr>
             <w:tcW w:w="947" w:type="dxa"/>
-          </w:tcPr>
-          <w:p>
-            <w:pPr>
-              <w:pStyle w:val="a3"/>
-              <w:bidi w:val="0"/>
-              <w:ind w:left="0"/>
+            <w:vAlign w:val="center"/>
+          </w:tcPr>
+          <w:p>
+            <w:pPr>
+              <w:pStyle w:val="a3"/>
+              <w:bidi w:val="0"/>
+              <w:ind w:left="0"/>
+              <w:jc w:val="center"/>
               <w:cnfStyle w:val="000000000000" w:firstRow="0" w:lastRow="0" w:firstColumn="0" w:lastColumn="0" w:oddVBand="0" w:evenVBand="0" w:oddHBand="0" w:evenHBand="0" w:firstRowFirstColumn="0" w:firstRowLastColumn="0" w:lastRowFirstColumn="0" w:lastRowLastColumn="0"/>
               <w:rPr>
                 <w:rtl/>
@@ -2420,12 +4737,17 @@
         <w:tc>
           <w:tcPr>
             <w:tcW w:w="947" w:type="dxa"/>
-          </w:tcPr>
-          <w:p>
-            <w:pPr>
-              <w:pStyle w:val="a3"/>
-              <w:bidi w:val="0"/>
-              <w:ind w:left="0"/>
+            <w:tcBorders>
+              <w:right w:val="single" w:sz="12" w:space="0" w:color="5B9BD5" w:themeColor="accent1"/>
+            </w:tcBorders>
+            <w:vAlign w:val="center"/>
+          </w:tcPr>
+          <w:p>
+            <w:pPr>
+              <w:pStyle w:val="a3"/>
+              <w:bidi w:val="0"/>
+              <w:ind w:left="0"/>
+              <w:jc w:val="center"/>
               <w:cnfStyle w:val="000000000000" w:firstRow="0" w:lastRow="0" w:firstColumn="0" w:lastColumn="0" w:oddVBand="0" w:evenVBand="0" w:oddHBand="0" w:evenHBand="0" w:firstRowFirstColumn="0" w:firstRowLastColumn="0" w:lastRowFirstColumn="0" w:lastRowLastColumn="0"/>
               <w:rPr>
                 <w:rtl/>
@@ -2439,15 +4761,28 @@
         <w:tc>
           <w:tcPr>
             <w:tcW w:w="947" w:type="dxa"/>
-          </w:tcPr>
-          <w:p>
-            <w:pPr>
-              <w:pStyle w:val="a3"/>
-              <w:bidi w:val="0"/>
-              <w:ind w:left="0"/>
-              <w:cnfStyle w:val="000000000000" w:firstRow="0" w:lastRow="0" w:firstColumn="0" w:lastColumn="0" w:oddVBand="0" w:evenVBand="0" w:oddHBand="0" w:evenHBand="0" w:firstRowFirstColumn="0" w:firstRowLastColumn="0" w:lastRowFirstColumn="0" w:lastRowLastColumn="0"/>
-            </w:pPr>
-            <w:r>
+            <w:tcBorders>
+              <w:left w:val="single" w:sz="12" w:space="0" w:color="5B9BD5" w:themeColor="accent1"/>
+            </w:tcBorders>
+            <w:vAlign w:val="center"/>
+          </w:tcPr>
+          <w:p>
+            <w:pPr>
+              <w:pStyle w:val="a3"/>
+              <w:bidi w:val="0"/>
+              <w:ind w:left="0"/>
+              <w:jc w:val="center"/>
+              <w:cnfStyle w:val="000000000000" w:firstRow="0" w:lastRow="0" w:firstColumn="0" w:lastColumn="0" w:oddVBand="0" w:evenVBand="0" w:oddHBand="0" w:evenHBand="0" w:firstRowFirstColumn="0" w:firstRowLastColumn="0" w:lastRowFirstColumn="0" w:lastRowLastColumn="0"/>
+              <w:rPr>
+                <w:b/>
+                <w:bCs/>
+              </w:rPr>
+            </w:pPr>
+            <w:r>
+              <w:rPr>
+                <w:b/>
+                <w:bCs/>
+              </w:rPr>
               <w:t>H</w:t>
             </w:r>
           </w:p>
@@ -2486,22 +4821,281 @@
     </w:p>
     <w:p>
       <w:pPr>
-        <w:bidi w:val="0"/>
-        <w:rPr>
-          <w:b/>
-          <w:bCs/>
-          <w:rtl/>
-        </w:rPr>
-      </w:pPr>
-      <w:r>
-        <w:rPr>
-          <w:b/>
-          <w:bCs/>
-          <w:rtl/>
-        </w:rPr>
-        <w:br w:type="page"/>
+        <w:pStyle w:val="a3"/>
+        <w:rPr>
+          <w:highlight w:val="yellow"/>
+          <w:rtl/>
+        </w:rPr>
+      </w:pPr>
+      <w:r>
+        <w:rPr>
+          <w:rFonts w:hint="cs"/>
+          <w:highlight w:val="yellow"/>
+          <w:u w:val="single"/>
+          <w:rtl/>
+        </w:rPr>
+        <w:t>נעם:</w:t>
+      </w:r>
+      <w:r>
+        <w:rPr>
+          <w:rFonts w:hint="cs"/>
+          <w:highlight w:val="yellow"/>
+          <w:rtl/>
+        </w:rPr>
+        <w:t xml:space="preserve"> אני חושב שהזמן הוא 3 </w:t>
+      </w:r>
+      <w:r>
+        <w:rPr>
+          <w:rFonts w:hint="cs"/>
+          <w:highlight w:val="yellow"/>
+          <w:rtl/>
+        </w:rPr>
+        <w:t>מילי-</w:t>
+      </w:r>
+      <w:r>
+        <w:rPr>
+          <w:rFonts w:hint="cs"/>
+          <w:highlight w:val="yellow"/>
+          <w:rtl/>
+        </w:rPr>
+        <w:t xml:space="preserve">שניות... נחשוב למשל על </w:t>
+      </w:r>
+      <w:r>
+        <w:rPr>
+          <w:rFonts w:hint="cs"/>
+          <w:highlight w:val="yellow"/>
+        </w:rPr>
+        <w:t>A</w:t>
+      </w:r>
+      <w:r>
+        <w:rPr>
+          <w:rFonts w:hint="cs"/>
+          <w:highlight w:val="yellow"/>
+          <w:rtl/>
+        </w:rPr>
+        <w:t xml:space="preserve"> </w:t>
+      </w:r>
+      <w:r>
+        <w:rPr>
+          <w:highlight w:val="yellow"/>
+          <w:rtl/>
+        </w:rPr>
+        <w:t>–</w:t>
+      </w:r>
+      <w:r>
+        <w:rPr>
+          <w:rFonts w:hint="cs"/>
+          <w:highlight w:val="yellow"/>
+          <w:rtl/>
+        </w:rPr>
+        <w:t xml:space="preserve"> בזמן 0 הוא יודע מה המרחק מ-</w:t>
+      </w:r>
+      <w:r>
+        <w:rPr>
+          <w:rFonts w:hint="cs"/>
+          <w:highlight w:val="yellow"/>
+        </w:rPr>
+        <w:t>B</w:t>
+      </w:r>
+      <w:r>
+        <w:rPr>
+          <w:rFonts w:hint="cs"/>
+          <w:highlight w:val="yellow"/>
+          <w:rtl/>
+        </w:rPr>
+        <w:t xml:space="preserve"> ו-</w:t>
+      </w:r>
+      <w:r>
+        <w:rPr>
+          <w:rFonts w:hint="cs"/>
+          <w:highlight w:val="yellow"/>
+        </w:rPr>
+        <w:t>H</w:t>
+      </w:r>
+      <w:r>
+        <w:rPr>
+          <w:rFonts w:hint="cs"/>
+          <w:highlight w:val="yellow"/>
+          <w:rtl/>
+        </w:rPr>
+        <w:t xml:space="preserve"> (וזהו), אחרי </w:t>
+      </w:r>
+      <w:proofErr w:type="spellStart"/>
+      <w:r>
+        <w:rPr>
+          <w:rFonts w:hint="cs"/>
+          <w:highlight w:val="yellow"/>
+          <w:rtl/>
+        </w:rPr>
+        <w:t>מ"ש</w:t>
+      </w:r>
+      <w:proofErr w:type="spellEnd"/>
+      <w:r>
+        <w:rPr>
+          <w:rFonts w:hint="cs"/>
+          <w:highlight w:val="yellow"/>
+          <w:rtl/>
+        </w:rPr>
+        <w:t xml:space="preserve"> מגיע המידע מהשכנים והוא לומד מה המרחק שלו מ-</w:t>
+      </w:r>
+      <w:r>
+        <w:rPr>
+          <w:rFonts w:hint="cs"/>
+          <w:highlight w:val="yellow"/>
+        </w:rPr>
+        <w:t>B</w:t>
+      </w:r>
+      <w:r>
+        <w:rPr>
+          <w:rFonts w:hint="cs"/>
+          <w:highlight w:val="yellow"/>
+          <w:rtl/>
+        </w:rPr>
+        <w:t xml:space="preserve"> ו-</w:t>
+      </w:r>
+      <w:r>
+        <w:rPr>
+          <w:rFonts w:hint="cs"/>
+          <w:highlight w:val="yellow"/>
+        </w:rPr>
+        <w:t>G</w:t>
+      </w:r>
+      <w:r>
+        <w:rPr>
+          <w:rFonts w:hint="cs"/>
+          <w:highlight w:val="yellow"/>
+          <w:rtl/>
+        </w:rPr>
+        <w:t xml:space="preserve">. עוברת עוד </w:t>
+      </w:r>
+      <w:proofErr w:type="spellStart"/>
+      <w:r>
+        <w:rPr>
+          <w:rFonts w:hint="cs"/>
+          <w:highlight w:val="yellow"/>
+          <w:rtl/>
+        </w:rPr>
+        <w:t>מ"ש</w:t>
+      </w:r>
+      <w:proofErr w:type="spellEnd"/>
+      <w:r>
+        <w:rPr>
+          <w:rFonts w:hint="cs"/>
+          <w:highlight w:val="yellow"/>
+          <w:rtl/>
+        </w:rPr>
+        <w:t xml:space="preserve"> והוא מתעדכן על המרחק שלו מ-</w:t>
+      </w:r>
+      <w:r>
+        <w:rPr>
+          <w:rFonts w:hint="cs"/>
+          <w:highlight w:val="yellow"/>
+        </w:rPr>
+        <w:t>F</w:t>
+      </w:r>
+      <w:r>
+        <w:rPr>
+          <w:rFonts w:hint="cs"/>
+          <w:highlight w:val="yellow"/>
+          <w:rtl/>
+        </w:rPr>
+        <w:t xml:space="preserve"> ו-</w:t>
+      </w:r>
+      <w:r>
+        <w:rPr>
+          <w:rFonts w:hint="cs"/>
+          <w:highlight w:val="yellow"/>
+        </w:rPr>
+        <w:t>C</w:t>
+      </w:r>
+      <w:r>
+        <w:rPr>
+          <w:rFonts w:hint="cs"/>
+          <w:highlight w:val="yellow"/>
+          <w:rtl/>
+        </w:rPr>
+        <w:t xml:space="preserve"> (עברו בינתיים 2 </w:t>
+      </w:r>
+      <w:proofErr w:type="spellStart"/>
+      <w:r>
+        <w:rPr>
+          <w:rFonts w:hint="cs"/>
+          <w:highlight w:val="yellow"/>
+          <w:rtl/>
+        </w:rPr>
+        <w:t>מ"ש</w:t>
+      </w:r>
+      <w:proofErr w:type="spellEnd"/>
+      <w:r>
+        <w:rPr>
+          <w:rFonts w:hint="cs"/>
+          <w:highlight w:val="yellow"/>
+          <w:rtl/>
+        </w:rPr>
+        <w:t xml:space="preserve">). עוברת עוד </w:t>
+      </w:r>
+      <w:proofErr w:type="spellStart"/>
+      <w:r>
+        <w:rPr>
+          <w:rFonts w:hint="cs"/>
+          <w:highlight w:val="yellow"/>
+          <w:rtl/>
+        </w:rPr>
+        <w:t>מ"ש</w:t>
+      </w:r>
+      <w:proofErr w:type="spellEnd"/>
+      <w:r>
+        <w:rPr>
+          <w:rFonts w:hint="cs"/>
+          <w:highlight w:val="yellow"/>
+          <w:rtl/>
+        </w:rPr>
+        <w:t xml:space="preserve"> והוא כבר מעודכן על </w:t>
+      </w:r>
+      <w:r>
+        <w:rPr>
+          <w:rFonts w:hint="cs"/>
+          <w:highlight w:val="yellow"/>
+        </w:rPr>
+        <w:t>E</w:t>
+      </w:r>
+      <w:r>
+        <w:rPr>
+          <w:rFonts w:hint="cs"/>
+          <w:highlight w:val="yellow"/>
+          <w:rtl/>
+        </w:rPr>
+        <w:t xml:space="preserve"> (ובעצם יש לו את כל התמונה).</w:t>
       </w:r>
     </w:p>
+    <w:p>
+      <w:pPr>
+        <w:pStyle w:val="a3"/>
+        <w:rPr>
+          <w:rtl/>
+        </w:rPr>
+      </w:pPr>
+      <w:r>
+        <w:rPr>
+          <w:rFonts w:hint="cs"/>
+          <w:highlight w:val="yellow"/>
+          <w:rtl/>
+        </w:rPr>
+        <w:t>ככלל אפשר לראות שכדי שכל נתב ילמד על הנתב שמולו צריך לקרות התהליך שתואר למעלה. הקשת ששווה 1.5 לא מפריעה כי המידע מגיע משני כיוונים.</w:t>
+      </w:r>
+    </w:p>
+    <w:p>
+      <w:pPr>
+        <w:pStyle w:val="1"/>
+        <w:jc w:val="center"/>
+        <w:rPr>
+          <w:rtl/>
+        </w:rPr>
+      </w:pPr>
+      <w:bookmarkStart w:id="0" w:name="_GoBack"/>
+      <w:bookmarkEnd w:id="0"/>
+    </w:p>
+    <w:p/>
     <w:p>
       <w:pPr>
         <w:pStyle w:val="1"/>
@@ -2532,6 +5126,59 @@
           <w:noProof/>
         </w:rPr>
         <w:pict>
+          <v:line id="_x0000_s1052" style="position:absolute;left:0;text-align:left;flip:y;z-index:251691008;visibility:visible;mso-wrap-style:square;mso-wrap-distance-left:9pt;mso-wrap-distance-top:0;mso-wrap-distance-right:9pt;mso-wrap-distance-bottom:0;mso-position-horizontal-relative:text;mso-position-vertical-relative:text;mso-width-relative:margin;mso-height-relative:margin" from="192.2pt,592.7pt" to="326.4pt,592.7pt" o:gfxdata="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" strokecolor="red" strokeweight="3pt">
+            <v:stroke joinstyle="miter"/>
+            <w10:wrap type="square"/>
+          </v:line>
+        </w:pict>
+      </w:r>
+      <w:r>
+        <w:rPr>
+          <w:noProof/>
+        </w:rPr>
+        <w:pict>
+          <v:line id="_x0000_s1054" style="position:absolute;left:0;text-align:left;flip:y;z-index:251693056;visibility:visible;mso-wrap-style:square;mso-width-percent:0;mso-height-percent:0;mso-wrap-distance-left:9pt;mso-wrap-distance-top:0;mso-wrap-distance-right:9pt;mso-wrap-distance-bottom:0;mso-position-horizontal-relative:text;mso-position-vertical-relative:text;mso-width-percent:0;mso-height-percent:0;mso-width-relative:margin;mso-height-relative:margin" from="119.7pt,521.35pt" to="253.9pt,521.35pt" o:gfxdata="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" strokecolor="red" strokeweight="3pt">
+            <v:stroke joinstyle="miter"/>
+            <w10:wrap type="square"/>
+          </v:line>
+        </w:pict>
+      </w:r>
+      <w:r>
+        <w:rPr>
+          <w:noProof/>
+        </w:rPr>
+        <w:pict>
+          <v:line id="_x0000_s1053" style="position:absolute;left:0;text-align:left;flip:y;z-index:251692032;visibility:visible;mso-wrap-style:square;mso-width-percent:0;mso-height-percent:0;mso-wrap-distance-left:9pt;mso-wrap-distance-top:0;mso-wrap-distance-right:9pt;mso-wrap-distance-bottom:0;mso-position-horizontal-relative:text;mso-position-vertical-relative:text;mso-width-percent:0;mso-height-percent:0;mso-width-relative:margin;mso-height-relative:margin" from="263.05pt,504.1pt" to="363.25pt,521.35pt" o:gfxdata="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" strokecolor="red" strokeweight="3pt">
+            <v:stroke joinstyle="miter"/>
+            <w10:wrap type="square"/>
+          </v:line>
+        </w:pict>
+      </w:r>
+      <w:r>
+        <w:rPr>
+          <w:noProof/>
+        </w:rPr>
+        <w:pict>
+          <v:line id="_x0000_s1056" style="position:absolute;left:0;text-align:left;flip:x y;z-index:251695104;visibility:visible;mso-wrap-style:square;mso-width-percent:0;mso-height-percent:0;mso-wrap-distance-left:9pt;mso-wrap-distance-top:0;mso-wrap-distance-right:9pt;mso-wrap-distance-bottom:0;mso-position-horizontal-relative:text;mso-position-vertical-relative:text;mso-width-percent:0;mso-height-percent:0;mso-width-relative:margin;mso-height-relative:margin" from="119.4pt,524.25pt" to="182.85pt,589.85pt" o:gfxdata="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" strokecolor="red" strokeweight="3pt">
+            <v:stroke joinstyle="miter"/>
+          </v:line>
+        </w:pict>
+      </w:r>
+      <w:r>
+        <w:rPr>
+          <w:noProof/>
+        </w:rPr>
+        <w:pict>
+          <v:line id="_x0000_s1055" style="position:absolute;left:0;text-align:left;flip:y;z-index:251694080;visibility:visible;mso-wrap-style:square;mso-width-percent:0;mso-height-percent:0;mso-wrap-distance-left:9pt;mso-wrap-distance-top:0;mso-wrap-distance-right:9pt;mso-wrap-distance-bottom:0;mso-position-horizontal-relative:text;mso-position-vertical-relative:text;mso-width-percent:0;mso-height-percent:0;mso-width-relative:margin;mso-height-relative:margin" from="43.75pt,524.1pt" to="112.75pt,589.75pt" o:gfxdata="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" strokecolor="red" strokeweight="3pt">
+            <v:stroke joinstyle="miter"/>
+          </v:line>
+        </w:pict>
+      </w:r>
+      <w:r>
+        <w:rPr>
+          <w:noProof/>
+        </w:rPr>
+        <w:pict>
           <v:line id="מחבר ישר 160" o:spid="_x0000_s1026" style="position:absolute;left:0;text-align:left;flip:x y;z-index:251684864;visibility:visible;mso-wrap-style:square;mso-width-percent:0;mso-height-percent:0;mso-wrap-distance-left:9pt;mso-wrap-distance-top:0;mso-wrap-distance-right:9pt;mso-wrap-distance-bottom:0;mso-position-horizontal-relative:text;mso-position-vertical-relative:text;mso-width-percent:0;mso-height-percent:0;mso-width-relative:margin;mso-height-relative:margin" from="192.2pt,594pt" to="326.4pt,594pt" o:gfxdata="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" strokecolor="red" strokeweight="3pt">
             <v:stroke joinstyle="miter"/>
           </v:line>
@@ -2540,6 +5187,7 @@
       <w:r>
         <w:rPr>
           <w:rFonts w:cs="Arial"/>
+          <w:noProof/>
           <w:rtl/>
         </w:rPr>
         <w:drawing>
@@ -2969,11 +5617,10 @@
           <w:rtl/>
         </w:rPr>
       </w:pPr>
-      <w:bookmarkStart w:id="0" w:name="_GoBack"/>
-      <w:bookmarkEnd w:id="0"/>
       <w:r>
         <w:rPr>
           <w:noProof/>
+          <w:rtl/>
         </w:rPr>
         <w:lastRenderedPageBreak/>
         <w:pict>
@@ -2985,6 +5632,7 @@
       <w:r>
         <w:rPr>
           <w:noProof/>
+          <w:rtl/>
         </w:rPr>
         <w:pict>
           <v:line id="מחבר ישר 129" o:spid="_x0000_s1042" style="position:absolute;left:0;text-align:left;flip:y;z-index:251664384;visibility:visible;mso-wrap-style:square;mso-width-percent:0;mso-height-percent:0;mso-wrap-distance-left:9pt;mso-wrap-distance-top:0;mso-wrap-distance-right:9pt;mso-wrap-distance-bottom:0;mso-position-horizontal:absolute;mso-position-horizontal-relative:text;mso-position-vertical:absolute;mso-position-vertical-relative:text;mso-width-percent:0;mso-height-percent:0;mso-width-relative:margin;mso-height-relative:margin" from="832.45pt,1.5pt" to="901.55pt,71.55pt" o:gfxdata="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" strokecolor="red" strokeweight="3pt">
@@ -3121,18 +5769,11 @@
     <w:p>
       <w:pPr>
         <w:rPr>
-          <w:rFonts w:hint="cs"/>
           <w:rtl/>
         </w:rPr>
       </w:pPr>
     </w:p>
-    <w:p>
-      <w:pPr>
-        <w:rPr>
-          <w:rFonts w:hint="cs"/>
-        </w:rPr>
-      </w:pPr>
-    </w:p>
+    <w:p/>
     <w:p>
       <w:pPr>
         <w:rPr>
@@ -9285,6 +11926,251 @@
       </w:tcPr>
     </w:tblStylePr>
   </w:style>
+  <w:style w:type="table" w:styleId="5-1">
+    <w:name w:val="Grid Table 5 Dark Accent 1"/>
+    <w:basedOn w:val="a1"/>
+    <w:uiPriority w:val="50"/>
+    <w:rsid w:val="006A1F65"/>
+    <w:pPr>
+      <w:spacing w:after="0" w:line="240" w:lineRule="auto"/>
+    </w:pPr>
+    <w:tblPr>
+      <w:tblStyleRowBandSize w:val="1"/>
+      <w:tblStyleColBandSize w:val="1"/>
+      <w:tblBorders>
+        <w:top w:val="single" w:sz="4" w:space="0" w:color="FFFFFF" w:themeColor="background1"/>
+        <w:left w:val="single" w:sz="4" w:space="0" w:color="FFFFFF" w:themeColor="background1"/>
+        <w:bottom w:val="single" w:sz="4" w:space="0" w:color="FFFFFF" w:themeColor="background1"/>
+        <w:right w:val="single" w:sz="4" w:space="0" w:color="FFFFFF" w:themeColor="background1"/>
+        <w:insideH w:val="single" w:sz="4" w:space="0" w:color="FFFFFF" w:themeColor="background1"/>
+        <w:insideV w:val="single" w:sz="4" w:space="0" w:color="FFFFFF" w:themeColor="background1"/>
+      </w:tblBorders>
+    </w:tblPr>
+    <w:tcPr>
+      <w:shd w:val="clear" w:color="auto" w:fill="DEEAF6" w:themeFill="accent1" w:themeFillTint="33"/>
+    </w:tcPr>
+    <w:tblStylePr w:type="firstRow">
+      <w:rPr>
+        <w:b/>
+        <w:bCs/>
+        <w:color w:val="FFFFFF" w:themeColor="background1"/>
+      </w:rPr>
+      <w:tblPr/>
+      <w:tcPr>
+        <w:tcBorders>
+          <w:top w:val="single" w:sz="4" w:space="0" w:color="FFFFFF" w:themeColor="background1"/>
+          <w:left w:val="single" w:sz="4" w:space="0" w:color="FFFFFF" w:themeColor="background1"/>
+          <w:right w:val="single" w:sz="4" w:space="0" w:color="FFFFFF" w:themeColor="background1"/>
+          <w:insideH w:val="nil"/>
+          <w:insideV w:val="nil"/>
+        </w:tcBorders>
+        <w:shd w:val="clear" w:color="auto" w:fill="5B9BD5" w:themeFill="accent1"/>
+      </w:tcPr>
+    </w:tblStylePr>
+    <w:tblStylePr w:type="lastRow">
+      <w:rPr>
+        <w:b/>
+        <w:bCs/>
+        <w:color w:val="FFFFFF" w:themeColor="background1"/>
+      </w:rPr>
+      <w:tblPr/>
+      <w:tcPr>
+        <w:tcBorders>
+          <w:left w:val="single" w:sz="4" w:space="0" w:color="FFFFFF" w:themeColor="background1"/>
+          <w:bottom w:val="single" w:sz="4" w:space="0" w:color="FFFFFF" w:themeColor="background1"/>
+          <w:right w:val="single" w:sz="4" w:space="0" w:color="FFFFFF" w:themeColor="background1"/>
+          <w:insideH w:val="nil"/>
+          <w:insideV w:val="nil"/>
+        </w:tcBorders>
+        <w:shd w:val="clear" w:color="auto" w:fill="5B9BD5" w:themeFill="accent1"/>
+      </w:tcPr>
+    </w:tblStylePr>
+    <w:tblStylePr w:type="firstCol">
+      <w:rPr>
+        <w:b/>
+        <w:bCs/>
+        <w:color w:val="FFFFFF" w:themeColor="background1"/>
+      </w:rPr>
+      <w:tblPr/>
+      <w:tcPr>
+        <w:tcBorders>
+          <w:top w:val="single" w:sz="4" w:space="0" w:color="FFFFFF" w:themeColor="background1"/>
+          <w:left w:val="single" w:sz="4" w:space="0" w:color="FFFFFF" w:themeColor="background1"/>
+          <w:bottom w:val="single" w:sz="4" w:space="0" w:color="FFFFFF" w:themeColor="background1"/>
+          <w:insideV w:val="nil"/>
+        </w:tcBorders>
+        <w:shd w:val="clear" w:color="auto" w:fill="5B9BD5" w:themeFill="accent1"/>
+      </w:tcPr>
+    </w:tblStylePr>
+    <w:tblStylePr w:type="lastCol">
+      <w:rPr>
+        <w:b/>
+        <w:bCs/>
+        <w:color w:val="FFFFFF" w:themeColor="background1"/>
+      </w:rPr>
+      <w:tblPr/>
+      <w:tcPr>
+        <w:tcBorders>
+          <w:top w:val="single" w:sz="4" w:space="0" w:color="FFFFFF" w:themeColor="background1"/>
+          <w:bottom w:val="single" w:sz="4" w:space="0" w:color="FFFFFF" w:themeColor="background1"/>
+          <w:right w:val="single" w:sz="4" w:space="0" w:color="FFFFFF" w:themeColor="background1"/>
+          <w:insideV w:val="nil"/>
+        </w:tcBorders>
+        <w:shd w:val="clear" w:color="auto" w:fill="5B9BD5" w:themeFill="accent1"/>
+      </w:tcPr>
+    </w:tblStylePr>
+    <w:tblStylePr w:type="band1Vert">
+      <w:tblPr/>
+      <w:tcPr>
+        <w:shd w:val="clear" w:color="auto" w:fill="BDD6EE" w:themeFill="accent1" w:themeFillTint="66"/>
+      </w:tcPr>
+    </w:tblStylePr>
+    <w:tblStylePr w:type="band1Horz">
+      <w:tblPr/>
+      <w:tcPr>
+        <w:shd w:val="clear" w:color="auto" w:fill="BDD6EE" w:themeFill="accent1" w:themeFillTint="66"/>
+      </w:tcPr>
+    </w:tblStylePr>
+  </w:style>
+  <w:style w:type="table" w:styleId="7-1">
+    <w:name w:val="Grid Table 7 Colorful Accent 1"/>
+    <w:basedOn w:val="a1"/>
+    <w:uiPriority w:val="52"/>
+    <w:rsid w:val="006A1F65"/>
+    <w:pPr>
+      <w:spacing w:after="0" w:line="240" w:lineRule="auto"/>
+    </w:pPr>
+    <w:rPr>
+      <w:color w:val="2E74B5" w:themeColor="accent1" w:themeShade="BF"/>
+    </w:rPr>
+    <w:tblPr>
+      <w:tblStyleRowBandSize w:val="1"/>
+      <w:tblStyleColBandSize w:val="1"/>
+      <w:tblBorders>
+        <w:top w:val="single" w:sz="4" w:space="0" w:color="9CC2E5" w:themeColor="accent1" w:themeTint="99"/>
+        <w:left w:val="single" w:sz="4" w:space="0" w:color="9CC2E5" w:themeColor="accent1" w:themeTint="99"/>
+        <w:bottom w:val="single" w:sz="4" w:space="0" w:color="9CC2E5" w:themeColor="accent1" w:themeTint="99"/>
+        <w:right w:val="single" w:sz="4" w:space="0" w:color="9CC2E5" w:themeColor="accent1" w:themeTint="99"/>
+        <w:insideH w:val="single" w:sz="4" w:space="0" w:color="9CC2E5" w:themeColor="accent1" w:themeTint="99"/>
+        <w:insideV w:val="single" w:sz="4" w:space="0" w:color="9CC2E5" w:themeColor="accent1" w:themeTint="99"/>
+      </w:tblBorders>
+    </w:tblPr>
+    <w:tblStylePr w:type="firstRow">
+      <w:rPr>
+        <w:b/>
+        <w:bCs/>
+      </w:rPr>
+      <w:tblPr/>
+      <w:tcPr>
+        <w:tcBorders>
+          <w:top w:val="nil"/>
+          <w:left w:val="nil"/>
+          <w:right w:val="nil"/>
+          <w:insideH w:val="nil"/>
+          <w:insideV w:val="nil"/>
+        </w:tcBorders>
+        <w:shd w:val="clear" w:color="auto" w:fill="FFFFFF" w:themeFill="background1"/>
+      </w:tcPr>
+    </w:tblStylePr>
+    <w:tblStylePr w:type="lastRow">
+      <w:rPr>
+        <w:b/>
+        <w:bCs/>
+      </w:rPr>
+      <w:tblPr/>
+      <w:tcPr>
+        <w:tcBorders>
+          <w:left w:val="nil"/>
+          <w:bottom w:val="nil"/>
+          <w:right w:val="nil"/>
+          <w:insideH w:val="nil"/>
+          <w:insideV w:val="nil"/>
+        </w:tcBorders>
+        <w:shd w:val="clear" w:color="auto" w:fill="FFFFFF" w:themeFill="background1"/>
+      </w:tcPr>
+    </w:tblStylePr>
+    <w:tblStylePr w:type="firstCol">
+      <w:pPr>
+        <w:jc w:val="right"/>
+      </w:pPr>
+      <w:rPr>
+        <w:i/>
+        <w:iCs/>
+      </w:rPr>
+      <w:tblPr/>
+      <w:tcPr>
+        <w:tcBorders>
+          <w:top w:val="nil"/>
+          <w:left w:val="nil"/>
+          <w:bottom w:val="nil"/>
+          <w:insideH w:val="nil"/>
+          <w:insideV w:val="nil"/>
+        </w:tcBorders>
+        <w:shd w:val="clear" w:color="auto" w:fill="FFFFFF" w:themeFill="background1"/>
+      </w:tcPr>
+    </w:tblStylePr>
+    <w:tblStylePr w:type="lastCol">
+      <w:rPr>
+        <w:i/>
+        <w:iCs/>
+      </w:rPr>
+      <w:tblPr/>
+      <w:tcPr>
+        <w:tcBorders>
+          <w:top w:val="nil"/>
+          <w:bottom w:val="nil"/>
+          <w:right w:val="nil"/>
+          <w:insideH w:val="nil"/>
+          <w:insideV w:val="nil"/>
+        </w:tcBorders>
+        <w:shd w:val="clear" w:color="auto" w:fill="FFFFFF" w:themeFill="background1"/>
+      </w:tcPr>
+    </w:tblStylePr>
+    <w:tblStylePr w:type="band1Vert">
+      <w:tblPr/>
+      <w:tcPr>
+        <w:shd w:val="clear" w:color="auto" w:fill="DEEAF6" w:themeFill="accent1" w:themeFillTint="33"/>
+      </w:tcPr>
+    </w:tblStylePr>
+    <w:tblStylePr w:type="band1Horz">
+      <w:tblPr/>
+      <w:tcPr>
+        <w:shd w:val="clear" w:color="auto" w:fill="DEEAF6" w:themeFill="accent1" w:themeFillTint="33"/>
+      </w:tcPr>
+    </w:tblStylePr>
+    <w:tblStylePr w:type="neCell">
+      <w:tblPr/>
+      <w:tcPr>
+        <w:tcBorders>
+          <w:bottom w:val="single" w:sz="4" w:space="0" w:color="9CC2E5" w:themeColor="accent1" w:themeTint="99"/>
+        </w:tcBorders>
+      </w:tcPr>
+    </w:tblStylePr>
+    <w:tblStylePr w:type="nwCell">
+      <w:tblPr/>
+      <w:tcPr>
+        <w:tcBorders>
+          <w:bottom w:val="single" w:sz="4" w:space="0" w:color="9CC2E5" w:themeColor="accent1" w:themeTint="99"/>
+        </w:tcBorders>
+      </w:tcPr>
+    </w:tblStylePr>
+    <w:tblStylePr w:type="seCell">
+      <w:tblPr/>
+      <w:tcPr>
+        <w:tcBorders>
+          <w:top w:val="single" w:sz="4" w:space="0" w:color="9CC2E5" w:themeColor="accent1" w:themeTint="99"/>
+        </w:tcBorders>
+      </w:tcPr>
+    </w:tblStylePr>
+    <w:tblStylePr w:type="swCell">
+      <w:tblPr/>
+      <w:tcPr>
+        <w:tcBorders>
+          <w:top w:val="single" w:sz="4" w:space="0" w:color="9CC2E5" w:themeColor="accent1" w:themeTint="99"/>
+        </w:tcBorders>
+      </w:tcPr>
+    </w:tblStylePr>
+  </w:style>
 </w:styles>
 </file>
 

</xml_diff>